<commit_message>
feat: docs udpate + ER update (w/ issues)
</commit_message>
<xml_diff>
--- a/Template - Relatório técnico.docx
+++ b/Template - Relatório técnico.docx
@@ -301,6 +301,12 @@
         </w:rPr>
         <w:t xml:space="preserve"> </w:t>
       </w:r>
+      <w:r>
+        <w:rPr>
+          <w:sz w:val="32"/>
+        </w:rPr>
+        <w:t>Sara Batista</w:t>
+      </w:r>
     </w:p>
     <w:p>
       <w:pPr>
@@ -416,11 +422,63 @@
     </w:p>
     <w:p>
       <w:pPr>
-        <w:rPr>
-          <w:i/>
-          <w:color w:val="A6A6A6" w:themeColor="background1" w:themeShade="A6"/>
-        </w:rPr>
-      </w:pPr>
+        <w:ind w:firstLine="360"/>
+        <w:jc w:val="both"/>
+      </w:pPr>
+      <w:r>
+        <w:t xml:space="preserve">No âmbito da Unidade Curricular de Complementos de Bases de Dados, surgiu </w:t>
+      </w:r>
+      <w:r>
+        <w:t>a necessidade de reformular o sistema de informação</w:t>
+      </w:r>
+      <w:r>
+        <w:t xml:space="preserve"> de uma empresa </w:t>
+      </w:r>
+      <w:r>
+        <w:t xml:space="preserve">importadora e distribuidora de produtos, </w:t>
+      </w:r>
+      <w:r>
+        <w:t xml:space="preserve">designada </w:t>
+      </w:r>
+      <w:r>
+        <w:t>por “</w:t>
+      </w:r>
+      <w:proofErr w:type="spellStart"/>
+      <w:r>
+        <w:t>Wide</w:t>
+      </w:r>
+      <w:proofErr w:type="spellEnd"/>
+      <w:r>
+        <w:t xml:space="preserve"> </w:t>
+      </w:r>
+      <w:proofErr w:type="spellStart"/>
+      <w:r>
+        <w:t>World</w:t>
+      </w:r>
+      <w:proofErr w:type="spellEnd"/>
+      <w:r>
+        <w:t xml:space="preserve"> </w:t>
+      </w:r>
+      <w:proofErr w:type="spellStart"/>
+      <w:r>
+        <w:t>Importers</w:t>
+      </w:r>
+      <w:proofErr w:type="spellEnd"/>
+      <w:r>
+        <w:t>” (WWI)</w:t>
+      </w:r>
+      <w:r>
+        <w:t>. Assim, este projeto tem como objetivo solucionar o problema apresentado e</w:t>
+      </w:r>
+      <w:r>
+        <w:t xml:space="preserve"> facilitar a adição de novas funcionalidades como a gestão de produtos, com a possibilidade de criar descontos para os mesmos, a gestão de utilizadores, através de email e password e ainda controlo de entregas e distribuidoras</w:t>
+      </w:r>
+      <w:r>
+        <w:t xml:space="preserve"> mais utilizadas, associadas às mesmas</w:t>
+      </w:r>
+      <w:r>
+        <w:t xml:space="preserve">. </w:t>
+      </w:r>
     </w:p>
     <w:p>
       <w:pPr>
@@ -702,12 +760,13 @@
               <w:rPr>
                 <w:i/>
                 <w:color w:val="A6A6A6" w:themeColor="background1" w:themeShade="A6"/>
-              </w:rPr>
-            </w:pPr>
-            <w:r>
-              <w:rPr>
-                <w:i/>
-                <w:color w:val="A6A6A6" w:themeColor="background1" w:themeShade="A6"/>
+                <w:lang/>
+              </w:rPr>
+            </w:pPr>
+            <w:r>
+              <w:rPr>
+                <w:i/>
+                <w:lang/>
               </w:rPr>
               <w:t>RF01</w:t>
             </w:r>
@@ -766,9 +825,19 @@
           <w:p>
             <w:pPr>
               <w:jc w:val="center"/>
-            </w:pPr>
-            <w:r>
-              <w:t>…</w:t>
+              <w:rPr>
+                <w:i/>
+                <w:iCs/>
+                <w:lang/>
+              </w:rPr>
+            </w:pPr>
+            <w:r>
+              <w:rPr>
+                <w:i/>
+                <w:iCs/>
+                <w:lang/>
+              </w:rPr>
+              <w:t>RF02</w:t>
             </w:r>
           </w:p>
         </w:tc>
@@ -804,7 +873,20 @@
           <w:p>
             <w:pPr>
               <w:jc w:val="center"/>
-            </w:pPr>
+              <w:rPr>
+                <w:i/>
+                <w:iCs/>
+                <w:lang/>
+              </w:rPr>
+            </w:pPr>
+            <w:r>
+              <w:rPr>
+                <w:i/>
+                <w:iCs/>
+                <w:lang/>
+              </w:rPr>
+              <w:t>RF03</w:t>
+            </w:r>
           </w:p>
         </w:tc>
         <w:tc>
@@ -842,14 +924,21 @@
               <w:rPr>
                 <w:i/>
                 <w:color w:val="A6A6A6" w:themeColor="background1" w:themeShade="A6"/>
-              </w:rPr>
-            </w:pPr>
-            <w:r>
-              <w:rPr>
-                <w:i/>
-                <w:color w:val="A6A6A6" w:themeColor="background1" w:themeShade="A6"/>
-              </w:rPr>
-              <w:t>RFM01</w:t>
+                <w:lang/>
+              </w:rPr>
+            </w:pPr>
+            <w:r>
+              <w:rPr>
+                <w:i/>
+              </w:rPr>
+              <w:t>R</w:t>
+            </w:r>
+            <w:r>
+              <w:rPr>
+                <w:i/>
+                <w:lang/>
+              </w:rPr>
+              <w:t>F04</w:t>
             </w:r>
           </w:p>
         </w:tc>
@@ -1114,7 +1203,6 @@
           <w:i/>
           <w:color w:val="A6A6A6" w:themeColor="background1" w:themeShade="A6"/>
         </w:rPr>
-        <w:lastRenderedPageBreak/>
         <w:t>I</w:t>
       </w:r>
       <w:r>
@@ -2057,7 +2145,6 @@
               <w:rPr>
                 <w:color w:val="FFFFFF"/>
               </w:rPr>
-              <w:lastRenderedPageBreak/>
               <w:t>Nome</w:t>
             </w:r>
           </w:p>
@@ -3015,7 +3102,6 @@
         <w:ind w:left="993" w:hanging="633"/>
       </w:pPr>
       <w:r>
-        <w:lastRenderedPageBreak/>
         <w:t>Índices</w:t>
       </w:r>
     </w:p>
@@ -3671,6 +3757,7 @@
         <w:ind w:left="993" w:hanging="633"/>
       </w:pPr>
       <w:r>
+        <w:lastRenderedPageBreak/>
         <w:t>Backup</w:t>
       </w:r>
       <w:r>
@@ -3723,7 +3810,6 @@
         <w:ind w:left="993" w:hanging="633"/>
       </w:pPr>
       <w:r>
-        <w:lastRenderedPageBreak/>
         <w:t>Segurança e Controlo de Acessos</w:t>
       </w:r>
     </w:p>
@@ -4367,6 +4453,7 @@
         <w:ind w:left="993" w:hanging="633"/>
       </w:pPr>
       <w:r>
+        <w:lastRenderedPageBreak/>
         <w:t>Script</w:t>
       </w:r>
       <w:r>
@@ -4643,7 +4730,6 @@
               <w:rPr>
                 <w:color w:val="FFFFFF"/>
               </w:rPr>
-              <w:lastRenderedPageBreak/>
               <w:t>Número</w:t>
             </w:r>
           </w:p>
@@ -4848,19 +4934,44 @@
         <w:t>Conclusões</w:t>
       </w:r>
     </w:p>
+    <w:p/>
     <w:p>
       <w:pPr>
-        <w:rPr>
-          <w:i/>
-          <w:color w:val="A6A6A6" w:themeColor="background1" w:themeShade="A6"/>
-        </w:rPr>
-      </w:pPr>
-      <w:r>
-        <w:rPr>
-          <w:i/>
-          <w:color w:val="A6A6A6" w:themeColor="background1" w:themeShade="A6"/>
-        </w:rPr>
-        <w:t>Incluir uma análise sobre as dificuldades e/ou limitações identificadas na elaboração do projeto.</w:t>
+        <w:ind w:firstLine="708"/>
+        <w:jc w:val="both"/>
+        <w:rPr>
+          <w:iCs/>
+        </w:rPr>
+      </w:pPr>
+      <w:r>
+        <w:rPr>
+          <w:iCs/>
+        </w:rPr>
+        <w:t>Com o conhecimento lecionado na unidade curricular, consegui elaborar todas as funcionalidades propostas para este projeto</w:t>
+      </w:r>
+      <w:r>
+        <w:rPr>
+          <w:iCs/>
+        </w:rPr>
+        <w:t>. Além disso, o projeto serviu como consolidação das matérias aprendidas</w:t>
+      </w:r>
+      <w:r>
+        <w:rPr>
+          <w:iCs/>
+        </w:rPr>
+        <w:t>,</w:t>
+      </w:r>
+      <w:r>
+        <w:rPr>
+          <w:iCs/>
+        </w:rPr>
+        <w:t xml:space="preserve"> o que facilitará </w:t>
+      </w:r>
+      <w:r>
+        <w:rPr>
+          <w:iCs/>
+        </w:rPr>
+        <w:t>a implementação de trabalhos futuros.</w:t>
       </w:r>
     </w:p>
     <w:sectPr>

</xml_diff>

<commit_message>
feat: generator start + error handling sp
</commit_message>
<xml_diff>
--- a/Template - Relatório técnico.docx
+++ b/Template - Relatório técnico.docx
@@ -432,10 +432,7 @@
         <w:t>a necessidade de reformular o sistema de informação</w:t>
       </w:r>
       <w:r>
-        <w:t xml:space="preserve"> de uma empresa </w:t>
-      </w:r>
-      <w:r>
-        <w:t xml:space="preserve">importadora e distribuidora de produtos, </w:t>
+        <w:t xml:space="preserve"> de uma empresa importadora e distribuidora de produtos, </w:t>
       </w:r>
       <w:r>
         <w:t xml:space="preserve">designada </w:t>
@@ -501,146 +498,6 @@
           <w:color w:val="A6A6A6" w:themeColor="background1" w:themeShade="A6"/>
         </w:rPr>
       </w:pPr>
-      <w:r>
-        <w:rPr>
-          <w:i/>
-          <w:color w:val="A6A6A6" w:themeColor="background1" w:themeShade="A6"/>
-        </w:rPr>
-        <w:t xml:space="preserve">Especificar os requisitos funcionais </w:t>
-      </w:r>
-      <w:r>
-        <w:rPr>
-          <w:i/>
-          <w:color w:val="A6A6A6" w:themeColor="background1" w:themeShade="A6"/>
-        </w:rPr>
-        <w:t>apresentados</w:t>
-      </w:r>
-      <w:r>
-        <w:rPr>
-          <w:i/>
-          <w:color w:val="A6A6A6" w:themeColor="background1" w:themeShade="A6"/>
-        </w:rPr>
-        <w:t xml:space="preserve"> no enunciado do projeto</w:t>
-      </w:r>
-      <w:r>
-        <w:rPr>
-          <w:i/>
-          <w:color w:val="A6A6A6" w:themeColor="background1" w:themeShade="A6"/>
-        </w:rPr>
-        <w:t xml:space="preserve">. </w:t>
-      </w:r>
-      <w:r>
-        <w:rPr>
-          <w:i/>
-          <w:color w:val="A6A6A6" w:themeColor="background1" w:themeShade="A6"/>
-        </w:rPr>
-        <w:t xml:space="preserve">Estes requisitos devem incluir restrições de integridade ou </w:t>
-      </w:r>
-      <w:r>
-        <w:rPr>
-          <w:i/>
-          <w:color w:val="A6A6A6" w:themeColor="background1" w:themeShade="A6"/>
-        </w:rPr>
-        <w:t>regras de validação d</w:t>
-      </w:r>
-      <w:r>
-        <w:rPr>
-          <w:i/>
-          <w:color w:val="A6A6A6" w:themeColor="background1" w:themeShade="A6"/>
-        </w:rPr>
-        <w:t>e informação</w:t>
-      </w:r>
-      <w:r>
-        <w:rPr>
-          <w:i/>
-          <w:color w:val="A6A6A6" w:themeColor="background1" w:themeShade="A6"/>
-        </w:rPr>
-        <w:t>/processos de negócio</w:t>
-      </w:r>
-      <w:r>
-        <w:rPr>
-          <w:i/>
-          <w:color w:val="A6A6A6" w:themeColor="background1" w:themeShade="A6"/>
-        </w:rPr>
-        <w:t xml:space="preserve">. </w:t>
-      </w:r>
-      <w:r>
-        <w:rPr>
-          <w:i/>
-          <w:color w:val="A6A6A6" w:themeColor="background1" w:themeShade="A6"/>
-        </w:rPr>
-        <w:t xml:space="preserve"> </w:t>
-      </w:r>
-      <w:r>
-        <w:rPr>
-          <w:i/>
-          <w:color w:val="A6A6A6" w:themeColor="background1" w:themeShade="A6"/>
-        </w:rPr>
-        <w:t>Os requis</w:t>
-      </w:r>
-      <w:r>
-        <w:rPr>
-          <w:i/>
-          <w:color w:val="A6A6A6" w:themeColor="background1" w:themeShade="A6"/>
-        </w:rPr>
-        <w:t>i</w:t>
-      </w:r>
-      <w:r>
-        <w:rPr>
-          <w:i/>
-          <w:color w:val="A6A6A6" w:themeColor="background1" w:themeShade="A6"/>
-        </w:rPr>
-        <w:t>tos que são propost</w:t>
-      </w:r>
-      <w:r>
-        <w:rPr>
-          <w:i/>
-          <w:color w:val="A6A6A6" w:themeColor="background1" w:themeShade="A6"/>
-        </w:rPr>
-        <w:t>o</w:t>
-      </w:r>
-      <w:r>
-        <w:rPr>
-          <w:i/>
-          <w:color w:val="A6A6A6" w:themeColor="background1" w:themeShade="A6"/>
-        </w:rPr>
-        <w:t xml:space="preserve">s </w:t>
-      </w:r>
-      <w:r>
-        <w:rPr>
-          <w:i/>
-          <w:color w:val="A6A6A6" w:themeColor="background1" w:themeShade="A6"/>
-        </w:rPr>
-        <w:t>como melhoria a</w:t>
-      </w:r>
-      <w:r>
-        <w:rPr>
-          <w:i/>
-          <w:color w:val="A6A6A6" w:themeColor="background1" w:themeShade="A6"/>
-        </w:rPr>
-        <w:t>os expostos n</w:t>
-      </w:r>
-      <w:r>
-        <w:rPr>
-          <w:i/>
-          <w:color w:val="A6A6A6" w:themeColor="background1" w:themeShade="A6"/>
-        </w:rPr>
-        <w:t>o</w:t>
-      </w:r>
-      <w:r>
-        <w:rPr>
-          <w:i/>
-          <w:color w:val="A6A6A6" w:themeColor="background1" w:themeShade="A6"/>
-        </w:rPr>
-        <w:t xml:space="preserve"> enunciado devem ser incluídos e identif</w:t>
-      </w:r>
-      <w:r>
-        <w:rPr>
-          <w:i/>
-          <w:color w:val="A6A6A6" w:themeColor="background1" w:themeShade="A6"/>
-        </w:rPr>
-        <w:t>icados por RFM##.</w:t>
-      </w:r>
     </w:p>
     <w:tbl>
       <w:tblPr>
@@ -760,13 +617,11 @@
               <w:rPr>
                 <w:i/>
                 <w:color w:val="A6A6A6" w:themeColor="background1" w:themeShade="A6"/>
-                <w:lang/>
-              </w:rPr>
-            </w:pPr>
-            <w:r>
-              <w:rPr>
-                <w:i/>
-                <w:lang/>
+              </w:rPr>
+            </w:pPr>
+            <w:r>
+              <w:rPr>
+                <w:i/>
               </w:rPr>
               <w:t>RF01</w:t>
             </w:r>
@@ -787,15 +642,25 @@
             <w:pPr>
               <w:rPr>
                 <w:i/>
-                <w:color w:val="A6A6A6" w:themeColor="background1" w:themeShade="A6"/>
-              </w:rPr>
-            </w:pPr>
-            <w:r>
-              <w:rPr>
-                <w:i/>
-                <w:color w:val="A6A6A6" w:themeColor="background1" w:themeShade="A6"/>
-              </w:rPr>
-              <w:t>O sistema deverá permitir …</w:t>
+              </w:rPr>
+            </w:pPr>
+            <w:r>
+              <w:rPr>
+                <w:i/>
+              </w:rPr>
+              <w:t>O sistema deverá permiti</w:t>
+            </w:r>
+            <w:r>
+              <w:rPr>
+                <w:i/>
+              </w:rPr>
+              <w:t>r</w:t>
+            </w:r>
+            <w:r>
+              <w:rPr>
+                <w:i/>
+              </w:rPr>
+              <w:t xml:space="preserve"> criar uma venda</w:t>
             </w:r>
           </w:p>
         </w:tc>
@@ -828,14 +693,12 @@
               <w:rPr>
                 <w:i/>
                 <w:iCs/>
-                <w:lang/>
               </w:rPr>
             </w:pPr>
             <w:r>
               <w:rPr>
                 <w:i/>
                 <w:iCs/>
-                <w:lang/>
               </w:rPr>
               <w:t>RF02</w:t>
             </w:r>
@@ -852,7 +715,11 @@
             </w:tcMar>
             <w:vAlign w:val="center"/>
           </w:tcPr>
-          <w:p/>
+          <w:p>
+            <w:r>
+              <w:t>O sistema deverá permitir adicionar/remover produtos às vendas</w:t>
+            </w:r>
+          </w:p>
         </w:tc>
         <w:tc>
           <w:tcPr>
@@ -876,14 +743,12 @@
               <w:rPr>
                 <w:i/>
                 <w:iCs/>
-                <w:lang/>
               </w:rPr>
             </w:pPr>
             <w:r>
               <w:rPr>
                 <w:i/>
                 <w:iCs/>
-                <w:lang/>
               </w:rPr>
               <w:t>RF03</w:t>
             </w:r>
@@ -900,7 +765,11 @@
             </w:tcMar>
             <w:vAlign w:val="center"/>
           </w:tcPr>
-          <w:p/>
+          <w:p>
+            <w:r>
+              <w:t>O sistema deverá permitir alterar a quantidade de produtos numa venda</w:t>
+            </w:r>
+          </w:p>
         </w:tc>
         <w:tc>
           <w:tcPr>
@@ -924,7 +793,6 @@
               <w:rPr>
                 <w:i/>
                 <w:color w:val="A6A6A6" w:themeColor="background1" w:themeShade="A6"/>
-                <w:lang/>
               </w:rPr>
             </w:pPr>
             <w:r>
@@ -936,7 +804,6 @@
             <w:r>
               <w:rPr>
                 <w:i/>
-                <w:lang/>
               </w:rPr>
               <w:t>F04</w:t>
             </w:r>
@@ -955,12 +822,618 @@
           </w:tcPr>
           <w:p>
             <w:pPr>
+              <w:rPr>
+                <w:i/>
+                <w:color w:val="A6A6A6" w:themeColor="background1" w:themeShade="A6"/>
+              </w:rPr>
+            </w:pPr>
+            <w:r>
+              <w:rPr>
+                <w:i/>
+              </w:rPr>
+              <w:t>O sistema dev</w:t>
+            </w:r>
+            <w:r>
+              <w:rPr>
+                <w:i/>
+              </w:rPr>
+              <w:t>erá permitir calcular o preço total de uma venda</w:t>
+            </w:r>
+          </w:p>
+        </w:tc>
+        <w:tc>
+          <w:tcPr>
+            <w:tcW w:w="1422" w:type="dxa"/>
+          </w:tcPr>
+          <w:p>
+            <w:pPr>
               <w:jc w:val="center"/>
               <w:rPr>
                 <w:i/>
                 <w:color w:val="A6A6A6" w:themeColor="background1" w:themeShade="A6"/>
               </w:rPr>
             </w:pPr>
+          </w:p>
+        </w:tc>
+      </w:tr>
+      <w:tr>
+        <w:trPr>
+          <w:trHeight w:val="446"/>
+        </w:trPr>
+        <w:tc>
+          <w:tcPr>
+            <w:tcW w:w="710" w:type="dxa"/>
+            <w:vAlign w:val="center"/>
+          </w:tcPr>
+          <w:p>
+            <w:pPr>
+              <w:jc w:val="center"/>
+              <w:rPr>
+                <w:i/>
+              </w:rPr>
+            </w:pPr>
+            <w:r>
+              <w:rPr>
+                <w:i/>
+              </w:rPr>
+              <w:t>RF05</w:t>
+            </w:r>
+          </w:p>
+        </w:tc>
+        <w:tc>
+          <w:tcPr>
+            <w:tcW w:w="8930" w:type="dxa"/>
+            <w:tcMar>
+              <w:top w:w="100" w:type="dxa"/>
+              <w:left w:w="108" w:type="dxa"/>
+              <w:bottom w:w="100" w:type="dxa"/>
+              <w:right w:w="108" w:type="dxa"/>
+            </w:tcMar>
+            <w:vAlign w:val="center"/>
+          </w:tcPr>
+          <w:p>
+            <w:pPr>
+              <w:rPr>
+                <w:i/>
+              </w:rPr>
+            </w:pPr>
+            <w:r>
+              <w:rPr>
+                <w:i/>
+              </w:rPr>
+              <w:t xml:space="preserve">O sistema deverá permitir a verificação da data de entrega de uma venda de acordo com as datas de entrega dos produtos a ela associados </w:t>
+            </w:r>
+          </w:p>
+        </w:tc>
+        <w:tc>
+          <w:tcPr>
+            <w:tcW w:w="1422" w:type="dxa"/>
+          </w:tcPr>
+          <w:p>
+            <w:pPr>
+              <w:jc w:val="center"/>
+              <w:rPr>
+                <w:i/>
+                <w:color w:val="A6A6A6" w:themeColor="background1" w:themeShade="A6"/>
+              </w:rPr>
+            </w:pPr>
+          </w:p>
+        </w:tc>
+      </w:tr>
+      <w:tr>
+        <w:trPr>
+          <w:trHeight w:val="446"/>
+        </w:trPr>
+        <w:tc>
+          <w:tcPr>
+            <w:tcW w:w="710" w:type="dxa"/>
+            <w:vAlign w:val="center"/>
+          </w:tcPr>
+          <w:p>
+            <w:pPr>
+              <w:jc w:val="center"/>
+              <w:rPr>
+                <w:i/>
+              </w:rPr>
+            </w:pPr>
+            <w:r>
+              <w:rPr>
+                <w:i/>
+              </w:rPr>
+              <w:t>RF06</w:t>
+            </w:r>
+          </w:p>
+        </w:tc>
+        <w:tc>
+          <w:tcPr>
+            <w:tcW w:w="8930" w:type="dxa"/>
+            <w:tcMar>
+              <w:top w:w="100" w:type="dxa"/>
+              <w:left w:w="108" w:type="dxa"/>
+              <w:bottom w:w="100" w:type="dxa"/>
+              <w:right w:w="108" w:type="dxa"/>
+            </w:tcMar>
+            <w:vAlign w:val="center"/>
+          </w:tcPr>
+          <w:p>
+            <w:pPr>
+              <w:rPr>
+                <w:i/>
+              </w:rPr>
+            </w:pPr>
+            <w:r>
+              <w:rPr>
+                <w:i/>
+              </w:rPr>
+              <w:t>O sistema deverá permitir</w:t>
+            </w:r>
+            <w:r>
+              <w:rPr>
+                <w:i/>
+              </w:rPr>
+              <w:t xml:space="preserve"> adicionar apenas um tipo de “</w:t>
+            </w:r>
+            <w:proofErr w:type="spellStart"/>
+            <w:r>
+              <w:rPr>
+                <w:i/>
+              </w:rPr>
+              <w:t>Chiller</w:t>
+            </w:r>
+            <w:proofErr w:type="spellEnd"/>
+            <w:r>
+              <w:rPr>
+                <w:i/>
+              </w:rPr>
+              <w:t xml:space="preserve"> Stock” a uma venda </w:t>
+            </w:r>
+            <w:r>
+              <w:rPr>
+                <w:i/>
+              </w:rPr>
+              <w:t xml:space="preserve"> </w:t>
+            </w:r>
+          </w:p>
+        </w:tc>
+        <w:tc>
+          <w:tcPr>
+            <w:tcW w:w="1422" w:type="dxa"/>
+          </w:tcPr>
+          <w:p>
+            <w:pPr>
+              <w:jc w:val="center"/>
+              <w:rPr>
+                <w:i/>
+                <w:color w:val="A6A6A6" w:themeColor="background1" w:themeShade="A6"/>
+              </w:rPr>
+            </w:pPr>
+          </w:p>
+        </w:tc>
+      </w:tr>
+      <w:tr>
+        <w:trPr>
+          <w:trHeight w:val="446"/>
+        </w:trPr>
+        <w:tc>
+          <w:tcPr>
+            <w:tcW w:w="710" w:type="dxa"/>
+            <w:vAlign w:val="center"/>
+          </w:tcPr>
+          <w:p>
+            <w:pPr>
+              <w:jc w:val="center"/>
+              <w:rPr>
+                <w:i/>
+              </w:rPr>
+            </w:pPr>
+            <w:r>
+              <w:rPr>
+                <w:i/>
+              </w:rPr>
+              <w:t>RF07</w:t>
+            </w:r>
+          </w:p>
+        </w:tc>
+        <w:tc>
+          <w:tcPr>
+            <w:tcW w:w="8930" w:type="dxa"/>
+            <w:tcMar>
+              <w:top w:w="100" w:type="dxa"/>
+              <w:left w:w="108" w:type="dxa"/>
+              <w:bottom w:w="100" w:type="dxa"/>
+              <w:right w:w="108" w:type="dxa"/>
+            </w:tcMar>
+            <w:vAlign w:val="center"/>
+          </w:tcPr>
+          <w:p>
+            <w:pPr>
+              <w:rPr>
+                <w:i/>
+              </w:rPr>
+            </w:pPr>
+            <w:r>
+              <w:rPr>
+                <w:i/>
+              </w:rPr>
+              <w:t xml:space="preserve">O sistema deverá permitir a autenticação por parte dos clientes com recurso ao </w:t>
+            </w:r>
+            <w:r>
+              <w:rPr>
+                <w:i/>
+              </w:rPr>
+              <w:t>‘</w:t>
+            </w:r>
+            <w:r>
+              <w:rPr>
+                <w:i/>
+              </w:rPr>
+              <w:t>email’ e ‘password’</w:t>
+            </w:r>
+          </w:p>
+        </w:tc>
+        <w:tc>
+          <w:tcPr>
+            <w:tcW w:w="1422" w:type="dxa"/>
+          </w:tcPr>
+          <w:p>
+            <w:pPr>
+              <w:jc w:val="center"/>
+              <w:rPr>
+                <w:i/>
+                <w:color w:val="A6A6A6" w:themeColor="background1" w:themeShade="A6"/>
+              </w:rPr>
+            </w:pPr>
+          </w:p>
+        </w:tc>
+      </w:tr>
+      <w:tr>
+        <w:trPr>
+          <w:trHeight w:val="446"/>
+        </w:trPr>
+        <w:tc>
+          <w:tcPr>
+            <w:tcW w:w="710" w:type="dxa"/>
+            <w:vAlign w:val="center"/>
+          </w:tcPr>
+          <w:p>
+            <w:pPr>
+              <w:jc w:val="center"/>
+              <w:rPr>
+                <w:i/>
+              </w:rPr>
+            </w:pPr>
+            <w:r>
+              <w:rPr>
+                <w:i/>
+              </w:rPr>
+              <w:t>RF08</w:t>
+            </w:r>
+          </w:p>
+        </w:tc>
+        <w:tc>
+          <w:tcPr>
+            <w:tcW w:w="8930" w:type="dxa"/>
+            <w:tcMar>
+              <w:top w:w="100" w:type="dxa"/>
+              <w:left w:w="108" w:type="dxa"/>
+              <w:bottom w:w="100" w:type="dxa"/>
+              <w:right w:w="108" w:type="dxa"/>
+            </w:tcMar>
+            <w:vAlign w:val="center"/>
+          </w:tcPr>
+          <w:p>
+            <w:pPr>
+              <w:rPr>
+                <w:i/>
+              </w:rPr>
+            </w:pPr>
+            <w:r>
+              <w:rPr>
+                <w:i/>
+              </w:rPr>
+              <w:t>O sistema deverá permitir adicionar/atualizar/remover utilizadores</w:t>
+            </w:r>
+          </w:p>
+        </w:tc>
+        <w:tc>
+          <w:tcPr>
+            <w:tcW w:w="1422" w:type="dxa"/>
+          </w:tcPr>
+          <w:p>
+            <w:pPr>
+              <w:jc w:val="center"/>
+              <w:rPr>
+                <w:i/>
+                <w:color w:val="A6A6A6" w:themeColor="background1" w:themeShade="A6"/>
+              </w:rPr>
+            </w:pPr>
+          </w:p>
+        </w:tc>
+      </w:tr>
+      <w:tr>
+        <w:trPr>
+          <w:trHeight w:val="446"/>
+        </w:trPr>
+        <w:tc>
+          <w:tcPr>
+            <w:tcW w:w="710" w:type="dxa"/>
+            <w:vAlign w:val="center"/>
+          </w:tcPr>
+          <w:p>
+            <w:pPr>
+              <w:jc w:val="center"/>
+              <w:rPr>
+                <w:i/>
+              </w:rPr>
+            </w:pPr>
+            <w:r>
+              <w:rPr>
+                <w:i/>
+              </w:rPr>
+              <w:t>RF09</w:t>
+            </w:r>
+          </w:p>
+        </w:tc>
+        <w:tc>
+          <w:tcPr>
+            <w:tcW w:w="8930" w:type="dxa"/>
+            <w:tcMar>
+              <w:top w:w="100" w:type="dxa"/>
+              <w:left w:w="108" w:type="dxa"/>
+              <w:bottom w:w="100" w:type="dxa"/>
+              <w:right w:w="108" w:type="dxa"/>
+            </w:tcMar>
+            <w:vAlign w:val="center"/>
+          </w:tcPr>
+          <w:p>
+            <w:pPr>
+              <w:rPr>
+                <w:i/>
+              </w:rPr>
+            </w:pPr>
+            <w:r>
+              <w:rPr>
+                <w:i/>
+              </w:rPr>
+              <w:t xml:space="preserve">O sistema deverá permitir </w:t>
+            </w:r>
+            <w:r>
+              <w:rPr>
+                <w:i/>
+              </w:rPr>
+              <w:t>a um utilizador recuperar a ‘</w:t>
+            </w:r>
+            <w:r>
+              <w:rPr>
+                <w:i/>
+              </w:rPr>
+              <w:t>password</w:t>
+            </w:r>
+            <w:r>
+              <w:rPr>
+                <w:i/>
+              </w:rPr>
+              <w:t>’</w:t>
+            </w:r>
+            <w:r>
+              <w:rPr>
+                <w:i/>
+              </w:rPr>
+              <w:t xml:space="preserve"> com recurso a </w:t>
+            </w:r>
+            <w:r>
+              <w:rPr>
+                <w:i/>
+              </w:rPr>
+              <w:t>um ‘</w:t>
+            </w:r>
+            <w:proofErr w:type="spellStart"/>
+            <w:r>
+              <w:rPr>
+                <w:i/>
+              </w:rPr>
+              <w:t>token</w:t>
+            </w:r>
+            <w:proofErr w:type="spellEnd"/>
+            <w:r>
+              <w:rPr>
+                <w:i/>
+              </w:rPr>
+              <w:t>’ de verificação gerado e enviado automaticamente para o email do utilizador</w:t>
+            </w:r>
+          </w:p>
+        </w:tc>
+        <w:tc>
+          <w:tcPr>
+            <w:tcW w:w="1422" w:type="dxa"/>
+          </w:tcPr>
+          <w:p>
+            <w:pPr>
+              <w:jc w:val="center"/>
+              <w:rPr>
+                <w:i/>
+                <w:color w:val="A6A6A6" w:themeColor="background1" w:themeShade="A6"/>
+              </w:rPr>
+            </w:pPr>
+          </w:p>
+        </w:tc>
+      </w:tr>
+      <w:tr>
+        <w:trPr>
+          <w:trHeight w:val="446"/>
+        </w:trPr>
+        <w:tc>
+          <w:tcPr>
+            <w:tcW w:w="710" w:type="dxa"/>
+            <w:vAlign w:val="center"/>
+          </w:tcPr>
+          <w:p>
+            <w:pPr>
+              <w:jc w:val="center"/>
+              <w:rPr>
+                <w:i/>
+              </w:rPr>
+            </w:pPr>
+            <w:r>
+              <w:rPr>
+                <w:i/>
+              </w:rPr>
+              <w:t>RF10</w:t>
+            </w:r>
+          </w:p>
+        </w:tc>
+        <w:tc>
+          <w:tcPr>
+            <w:tcW w:w="8930" w:type="dxa"/>
+            <w:tcMar>
+              <w:top w:w="100" w:type="dxa"/>
+              <w:left w:w="108" w:type="dxa"/>
+              <w:bottom w:w="100" w:type="dxa"/>
+              <w:right w:w="108" w:type="dxa"/>
+            </w:tcMar>
+            <w:vAlign w:val="center"/>
+          </w:tcPr>
+          <w:p>
+            <w:pPr>
+              <w:rPr>
+                <w:i/>
+              </w:rPr>
+            </w:pPr>
+            <w:r>
+              <w:rPr>
+                <w:i/>
+              </w:rPr>
+              <w:t>O sistema deverá permitir aplicar/remover promoções aos produtos em Stock</w:t>
+            </w:r>
+          </w:p>
+        </w:tc>
+        <w:tc>
+          <w:tcPr>
+            <w:tcW w:w="1422" w:type="dxa"/>
+          </w:tcPr>
+          <w:p>
+            <w:pPr>
+              <w:jc w:val="center"/>
+              <w:rPr>
+                <w:i/>
+                <w:color w:val="A6A6A6" w:themeColor="background1" w:themeShade="A6"/>
+              </w:rPr>
+            </w:pPr>
+          </w:p>
+        </w:tc>
+      </w:tr>
+      <w:tr>
+        <w:trPr>
+          <w:trHeight w:val="446"/>
+        </w:trPr>
+        <w:tc>
+          <w:tcPr>
+            <w:tcW w:w="710" w:type="dxa"/>
+            <w:vAlign w:val="center"/>
+          </w:tcPr>
+          <w:p>
+            <w:pPr>
+              <w:jc w:val="center"/>
+              <w:rPr>
+                <w:i/>
+              </w:rPr>
+            </w:pPr>
+            <w:r>
+              <w:rPr>
+                <w:i/>
+              </w:rPr>
+              <w:lastRenderedPageBreak/>
+              <w:t>RF11</w:t>
+            </w:r>
+          </w:p>
+        </w:tc>
+        <w:tc>
+          <w:tcPr>
+            <w:tcW w:w="8930" w:type="dxa"/>
+            <w:tcMar>
+              <w:top w:w="100" w:type="dxa"/>
+              <w:left w:w="108" w:type="dxa"/>
+              <w:bottom w:w="100" w:type="dxa"/>
+              <w:right w:w="108" w:type="dxa"/>
+            </w:tcMar>
+            <w:vAlign w:val="center"/>
+          </w:tcPr>
+          <w:p>
+            <w:pPr>
+              <w:rPr>
+                <w:i/>
+              </w:rPr>
+            </w:pPr>
+            <w:r>
+              <w:rPr>
+                <w:i/>
+              </w:rPr>
+              <w:t xml:space="preserve">O sistema deverá permitir alterar as datas de início e fim de uma promoção </w:t>
+            </w:r>
+          </w:p>
+        </w:tc>
+        <w:tc>
+          <w:tcPr>
+            <w:tcW w:w="1422" w:type="dxa"/>
+          </w:tcPr>
+          <w:p>
+            <w:pPr>
+              <w:jc w:val="center"/>
+              <w:rPr>
+                <w:i/>
+                <w:color w:val="A6A6A6" w:themeColor="background1" w:themeShade="A6"/>
+              </w:rPr>
+            </w:pPr>
+          </w:p>
+        </w:tc>
+      </w:tr>
+      <w:tr>
+        <w:trPr>
+          <w:trHeight w:val="446"/>
+        </w:trPr>
+        <w:tc>
+          <w:tcPr>
+            <w:tcW w:w="710" w:type="dxa"/>
+            <w:vAlign w:val="center"/>
+          </w:tcPr>
+          <w:p>
+            <w:pPr>
+              <w:jc w:val="center"/>
+              <w:rPr>
+                <w:i/>
+              </w:rPr>
+            </w:pPr>
+            <w:r>
+              <w:rPr>
+                <w:i/>
+              </w:rPr>
+              <w:t>RF12</w:t>
+            </w:r>
+          </w:p>
+        </w:tc>
+        <w:tc>
+          <w:tcPr>
+            <w:tcW w:w="8930" w:type="dxa"/>
+            <w:tcMar>
+              <w:top w:w="100" w:type="dxa"/>
+              <w:left w:w="108" w:type="dxa"/>
+              <w:bottom w:w="100" w:type="dxa"/>
+              <w:right w:w="108" w:type="dxa"/>
+            </w:tcMar>
+            <w:vAlign w:val="center"/>
+          </w:tcPr>
+          <w:p>
+            <w:pPr>
+              <w:rPr>
+                <w:i/>
+              </w:rPr>
+            </w:pPr>
+            <w:r>
+              <w:rPr>
+                <w:i/>
+              </w:rPr>
+              <w:t>O sistema deverá permitir a verificação da data de validade de uma promoção antes de esta poder ser aplicada a um produto</w:t>
+            </w:r>
           </w:p>
         </w:tc>
         <w:tc>
@@ -979,7 +1452,16 @@
         </w:tc>
       </w:tr>
     </w:tbl>
-    <w:p/>
+    <w:p>
+      <w:pPr>
+        <w:tabs>
+          <w:tab w:val="left" w:pos="9225"/>
+        </w:tabs>
+      </w:pPr>
+      <w:r>
+        <w:tab/>
+      </w:r>
+    </w:p>
     <w:p>
       <w:pPr>
         <w:pStyle w:val="Heading1"/>
@@ -990,55 +1472,104 @@
         <w:ind w:left="993" w:hanging="633"/>
       </w:pPr>
       <w:r>
-        <w:t>Alterações/Melhorias à Fase 1</w:t>
+        <w:t>Modelo Relacional (</w:t>
+      </w:r>
+      <w:r>
+        <w:t>Modelo de dados</w:t>
+      </w:r>
+      <w:r>
+        <w:t>)</w:t>
       </w:r>
     </w:p>
     <w:p>
       <w:pPr>
-        <w:ind w:left="360"/>
-        <w:rPr>
-          <w:i/>
-          <w:color w:val="A6A6A6" w:themeColor="background1" w:themeShade="A6"/>
-        </w:rPr>
-      </w:pPr>
-      <w:r>
-        <w:rPr>
-          <w:i/>
-          <w:color w:val="A6A6A6" w:themeColor="background1" w:themeShade="A6"/>
-        </w:rPr>
-        <w:t>Descrição das alterações e/ou melhorias que foram realizadas sobre o projeto apresentado na fase1.</w:t>
-      </w:r>
-      <w:r>
-        <w:rPr>
-          <w:i/>
-          <w:color w:val="A6A6A6" w:themeColor="background1" w:themeShade="A6"/>
-        </w:rPr>
-        <w:t xml:space="preserve"> </w:t>
-      </w:r>
-      <w:r>
-        <w:rPr>
-          <w:i/>
-          <w:color w:val="A6A6A6" w:themeColor="background1" w:themeShade="A6"/>
-        </w:rPr>
-        <w:t>I</w:t>
-      </w:r>
-      <w:r>
-        <w:rPr>
-          <w:i/>
-          <w:color w:val="A6A6A6" w:themeColor="background1" w:themeShade="A6"/>
-        </w:rPr>
-        <w:t>ncluir uma descrição sucinta (e.g., lista de tópicos) que permita inferir em concreto qual a alteração/melhoria implementada.</w:t>
+        <w:pStyle w:val="Heading2"/>
+        <w:numPr>
+          <w:ilvl w:val="1"/>
+          <w:numId w:val="3"/>
+        </w:numPr>
+        <w:ind w:left="993" w:hanging="633"/>
+      </w:pPr>
+      <w:r>
+        <w:t>Diagrama do Modelo Entidade Relação</w:t>
       </w:r>
     </w:p>
     <w:p>
       <w:pPr>
-        <w:ind w:left="360"/>
-        <w:rPr>
-          <w:i/>
-          <w:color w:val="A6A6A6" w:themeColor="background1" w:themeShade="A6"/>
-        </w:rPr>
-      </w:pPr>
+        <w:ind w:firstLine="360"/>
+        <w:rPr>
+          <w:i/>
+          <w:color w:val="A6A6A6" w:themeColor="background1" w:themeShade="A6"/>
+        </w:rPr>
+      </w:pPr>
+      <w:r>
+        <w:rPr>
+          <w:i/>
+          <w:color w:val="A6A6A6" w:themeColor="background1" w:themeShade="A6"/>
+        </w:rPr>
+        <w:t>Imagem do diagrama entidade relação (opcional)</w:t>
+      </w:r>
+      <w:r>
+        <w:rPr>
+          <w:i/>
+          <w:color w:val="A6A6A6" w:themeColor="background1" w:themeShade="A6"/>
+        </w:rPr>
+        <w:t>.</w:t>
+      </w:r>
     </w:p>
+    <w:p>
+      <w:pPr>
+        <w:pStyle w:val="Heading2"/>
+        <w:numPr>
+          <w:ilvl w:val="1"/>
+          <w:numId w:val="3"/>
+        </w:numPr>
+        <w:ind w:left="993" w:hanging="633"/>
+      </w:pPr>
+      <w:r>
+        <w:t>Diagrama do Modelo Entidade Relação</w:t>
+      </w:r>
+    </w:p>
+    <w:p>
+      <w:pPr>
+        <w:ind w:firstLine="360"/>
+        <w:rPr>
+          <w:i/>
+          <w:color w:val="A6A6A6" w:themeColor="background1" w:themeShade="A6"/>
+        </w:rPr>
+      </w:pPr>
+      <w:r>
+        <w:rPr>
+          <w:i/>
+          <w:color w:val="A6A6A6" w:themeColor="background1" w:themeShade="A6"/>
+        </w:rPr>
+        <w:t xml:space="preserve">Imagem do </w:t>
+      </w:r>
+      <w:r>
+        <w:rPr>
+          <w:i/>
+          <w:color w:val="A6A6A6" w:themeColor="background1" w:themeShade="A6"/>
+        </w:rPr>
+        <w:t>diagrama com o modelo relacional</w:t>
+      </w:r>
+      <w:r>
+        <w:rPr>
+          <w:i/>
+          <w:color w:val="A6A6A6" w:themeColor="background1" w:themeShade="A6"/>
+        </w:rPr>
+        <w:t>, retirado do SSMS.</w:t>
+      </w:r>
+    </w:p>
+    <w:p>
+      <w:pPr>
+        <w:ind w:firstLine="360"/>
+        <w:rPr>
+          <w:i/>
+          <w:color w:val="A6A6A6" w:themeColor="background1" w:themeShade="A6"/>
+        </w:rPr>
+      </w:pPr>
+    </w:p>
+    <w:p/>
     <w:p>
       <w:pPr>
         <w:pStyle w:val="Heading1"/>
@@ -1049,26 +1580,37 @@
         <w:ind w:left="993" w:hanging="633"/>
       </w:pPr>
       <w:r>
-        <w:t>Modelo Relacional (</w:t>
-      </w:r>
-      <w:r>
-        <w:t>Modelo de dados</w:t>
-      </w:r>
-      <w:r>
-        <w:t>)</w:t>
+        <w:t>Dimensionamento do Layout</w:t>
       </w:r>
     </w:p>
     <w:p>
       <w:pPr>
-        <w:pStyle w:val="Heading2"/>
-        <w:numPr>
-          <w:ilvl w:val="1"/>
-          <w:numId w:val="3"/>
-        </w:numPr>
-        <w:ind w:left="993" w:hanging="633"/>
-      </w:pPr>
-      <w:r>
-        <w:t>Diagrama do Modelo Entidade Relação</w:t>
+        <w:ind w:firstLine="360"/>
+        <w:rPr>
+          <w:i/>
+          <w:color w:val="A6A6A6" w:themeColor="background1" w:themeShade="A6"/>
+        </w:rPr>
+      </w:pPr>
+      <w:r>
+        <w:rPr>
+          <w:i/>
+          <w:color w:val="A6A6A6" w:themeColor="background1" w:themeShade="A6"/>
+        </w:rPr>
+        <w:t>Discriminando</w:t>
+      </w:r>
+      <w:r>
+        <w:rPr>
+          <w:i/>
+          <w:color w:val="A6A6A6" w:themeColor="background1" w:themeShade="A6"/>
+        </w:rPr>
+        <w:t xml:space="preserve"> a projeção de necessidades que conduz ao layout proposto</w:t>
+      </w:r>
+      <w:r>
+        <w:rPr>
+          <w:i/>
+          <w:color w:val="A6A6A6" w:themeColor="background1" w:themeShade="A6"/>
+        </w:rPr>
+        <w:t>.</w:t>
       </w:r>
     </w:p>
     <w:p>
@@ -1079,116 +1621,6 @@
           <w:color w:val="A6A6A6" w:themeColor="background1" w:themeShade="A6"/>
         </w:rPr>
       </w:pPr>
-      <w:r>
-        <w:rPr>
-          <w:i/>
-          <w:color w:val="A6A6A6" w:themeColor="background1" w:themeShade="A6"/>
-        </w:rPr>
-        <w:t>Imagem do diagrama entidade relação (opcional)</w:t>
-      </w:r>
-      <w:r>
-        <w:rPr>
-          <w:i/>
-          <w:color w:val="A6A6A6" w:themeColor="background1" w:themeShade="A6"/>
-        </w:rPr>
-        <w:t>.</w:t>
-      </w:r>
-    </w:p>
-    <w:p>
-      <w:pPr>
-        <w:pStyle w:val="Heading2"/>
-        <w:numPr>
-          <w:ilvl w:val="1"/>
-          <w:numId w:val="3"/>
-        </w:numPr>
-        <w:ind w:left="993" w:hanging="633"/>
-      </w:pPr>
-      <w:r>
-        <w:t>Diagrama do Modelo Entidade Relação</w:t>
-      </w:r>
-    </w:p>
-    <w:p>
-      <w:pPr>
-        <w:ind w:firstLine="360"/>
-        <w:rPr>
-          <w:i/>
-          <w:color w:val="A6A6A6" w:themeColor="background1" w:themeShade="A6"/>
-        </w:rPr>
-      </w:pPr>
-      <w:r>
-        <w:rPr>
-          <w:i/>
-          <w:color w:val="A6A6A6" w:themeColor="background1" w:themeShade="A6"/>
-        </w:rPr>
-        <w:t xml:space="preserve">Imagem do </w:t>
-      </w:r>
-      <w:r>
-        <w:rPr>
-          <w:i/>
-          <w:color w:val="A6A6A6" w:themeColor="background1" w:themeShade="A6"/>
-        </w:rPr>
-        <w:t>diagrama com o modelo relacional</w:t>
-      </w:r>
-      <w:r>
-        <w:rPr>
-          <w:i/>
-          <w:color w:val="A6A6A6" w:themeColor="background1" w:themeShade="A6"/>
-        </w:rPr>
-        <w:t>, retirado do SSMS.</w:t>
-      </w:r>
-    </w:p>
-    <w:p>
-      <w:pPr>
-        <w:ind w:firstLine="360"/>
-        <w:rPr>
-          <w:i/>
-          <w:color w:val="A6A6A6" w:themeColor="background1" w:themeShade="A6"/>
-        </w:rPr>
-      </w:pPr>
-    </w:p>
-    <w:p/>
-    <w:p>
-      <w:pPr>
-        <w:pStyle w:val="Heading1"/>
-        <w:numPr>
-          <w:ilvl w:val="0"/>
-          <w:numId w:val="3"/>
-        </w:numPr>
-        <w:ind w:left="993" w:hanging="633"/>
-      </w:pPr>
-      <w:r>
-        <w:t>Dimensionamento do Layout</w:t>
-      </w:r>
-    </w:p>
-    <w:p>
-      <w:pPr>
-        <w:ind w:firstLine="360"/>
-        <w:rPr>
-          <w:i/>
-          <w:color w:val="A6A6A6" w:themeColor="background1" w:themeShade="A6"/>
-        </w:rPr>
-      </w:pPr>
-      <w:r>
-        <w:rPr>
-          <w:i/>
-          <w:color w:val="A6A6A6" w:themeColor="background1" w:themeShade="A6"/>
-        </w:rPr>
-        <w:t>Discriminando</w:t>
-      </w:r>
-      <w:r>
-        <w:rPr>
-          <w:i/>
-          <w:color w:val="A6A6A6" w:themeColor="background1" w:themeShade="A6"/>
-        </w:rPr>
-        <w:t xml:space="preserve"> a projeção de necessidades que conduz ao layout proposto</w:t>
-      </w:r>
-      <w:r>
-        <w:rPr>
-          <w:i/>
-          <w:color w:val="A6A6A6" w:themeColor="background1" w:themeShade="A6"/>
-        </w:rPr>
-        <w:t>.</w:t>
-      </w:r>
     </w:p>
     <w:p>
       <w:pPr>
@@ -1683,6 +2115,7 @@
       </w:pPr>
       <w:proofErr w:type="spellStart"/>
       <w:r>
+        <w:lastRenderedPageBreak/>
         <w:t>Schemas</w:t>
       </w:r>
       <w:proofErr w:type="spellEnd"/>
@@ -1786,9 +2219,8 @@
             <w:r>
               <w:rPr>
                 <w:i/>
-                <w:color w:val="A6A6A6" w:themeColor="background1" w:themeShade="A6"/>
-              </w:rPr>
-              <w:t>utilizador</w:t>
+              </w:rPr>
+              <w:t>Stock</w:t>
             </w:r>
           </w:p>
         </w:tc>
@@ -1813,7 +2245,6 @@
             <w:r>
               <w:rPr>
                 <w:i/>
-                <w:color w:val="A6A6A6" w:themeColor="background1" w:themeShade="A6"/>
               </w:rPr>
               <w:t xml:space="preserve">Este </w:t>
             </w:r>
@@ -1821,7 +2252,6 @@
             <w:r>
               <w:rPr>
                 <w:i/>
-                <w:color w:val="A6A6A6" w:themeColor="background1" w:themeShade="A6"/>
               </w:rPr>
               <w:t>schema</w:t>
             </w:r>
@@ -1829,9 +2259,26 @@
             <w:r>
               <w:rPr>
                 <w:i/>
-                <w:color w:val="A6A6A6" w:themeColor="background1" w:themeShade="A6"/>
-              </w:rPr>
-              <w:t xml:space="preserve"> tem como objetivo…</w:t>
+              </w:rPr>
+              <w:t xml:space="preserve"> tem como objetiv</w:t>
+            </w:r>
+            <w:r>
+              <w:rPr>
+                <w:i/>
+              </w:rPr>
+              <w:t xml:space="preserve">o </w:t>
+            </w:r>
+            <w:r>
+              <w:t xml:space="preserve">agrupar as tabelas relacionadas com os </w:t>
+            </w:r>
+            <w:r>
+              <w:t>p</w:t>
+            </w:r>
+            <w:r>
+              <w:t>rodutos</w:t>
+            </w:r>
+            <w:r>
+              <w:t xml:space="preserve"> e suas características, como modelo, cor, marca, taxa aplicada, entre outras</w:t>
             </w:r>
           </w:p>
         </w:tc>
@@ -1848,7 +2295,21 @@
             </w:tcMar>
             <w:vAlign w:val="center"/>
           </w:tcPr>
-          <w:p/>
+          <w:p>
+            <w:pPr>
+              <w:rPr>
+                <w:i/>
+                <w:iCs/>
+              </w:rPr>
+            </w:pPr>
+            <w:r>
+              <w:rPr>
+                <w:i/>
+                <w:iCs/>
+              </w:rPr>
+              <w:t>Sales</w:t>
+            </w:r>
+          </w:p>
         </w:tc>
         <w:tc>
           <w:tcPr>
@@ -1861,7 +2322,476 @@
             </w:tcMar>
             <w:vAlign w:val="center"/>
           </w:tcPr>
-          <w:p/>
+          <w:p>
+            <w:pPr>
+              <w:rPr>
+                <w:i/>
+                <w:iCs/>
+              </w:rPr>
+            </w:pPr>
+            <w:r>
+              <w:rPr>
+                <w:i/>
+                <w:iCs/>
+              </w:rPr>
+              <w:t xml:space="preserve">Este </w:t>
+            </w:r>
+            <w:proofErr w:type="spellStart"/>
+            <w:r>
+              <w:rPr>
+                <w:i/>
+                <w:iCs/>
+              </w:rPr>
+              <w:t>schema</w:t>
+            </w:r>
+            <w:proofErr w:type="spellEnd"/>
+            <w:r>
+              <w:rPr>
+                <w:i/>
+                <w:iCs/>
+              </w:rPr>
+              <w:t xml:space="preserve"> tem como objetivo agrupar </w:t>
+            </w:r>
+            <w:r>
+              <w:rPr>
+                <w:i/>
+                <w:iCs/>
+              </w:rPr>
+              <w:t>a informação referente</w:t>
+            </w:r>
+            <w:r>
+              <w:rPr>
+                <w:i/>
+                <w:iCs/>
+              </w:rPr>
+              <w:t xml:space="preserve"> </w:t>
+            </w:r>
+            <w:r>
+              <w:rPr>
+                <w:i/>
+                <w:iCs/>
+              </w:rPr>
+              <w:t>à</w:t>
+            </w:r>
+            <w:r>
+              <w:rPr>
+                <w:i/>
+                <w:iCs/>
+              </w:rPr>
+              <w:t>s vendas</w:t>
+            </w:r>
+            <w:r>
+              <w:rPr>
+                <w:i/>
+                <w:iCs/>
+              </w:rPr>
+              <w:t xml:space="preserve"> como por exemplo as tabelas das faturas que contêm todas as vendas</w:t>
+            </w:r>
+            <w:r>
+              <w:rPr>
+                <w:i/>
+                <w:iCs/>
+              </w:rPr>
+              <w:t>,</w:t>
+            </w:r>
+            <w:r>
+              <w:rPr>
+                <w:i/>
+                <w:iCs/>
+              </w:rPr>
+              <w:t xml:space="preserve"> produtos e suas informações</w:t>
+            </w:r>
+          </w:p>
+        </w:tc>
+      </w:tr>
+      <w:tr>
+        <w:tc>
+          <w:tcPr>
+            <w:tcW w:w="3686" w:type="dxa"/>
+            <w:tcMar>
+              <w:top w:w="100" w:type="dxa"/>
+              <w:left w:w="115" w:type="dxa"/>
+              <w:bottom w:w="100" w:type="dxa"/>
+              <w:right w:w="115" w:type="dxa"/>
+            </w:tcMar>
+            <w:vAlign w:val="center"/>
+          </w:tcPr>
+          <w:p>
+            <w:pPr>
+              <w:rPr>
+                <w:i/>
+                <w:iCs/>
+              </w:rPr>
+            </w:pPr>
+            <w:proofErr w:type="spellStart"/>
+            <w:r>
+              <w:rPr>
+                <w:i/>
+                <w:iCs/>
+              </w:rPr>
+              <w:t>Shipments</w:t>
+            </w:r>
+            <w:proofErr w:type="spellEnd"/>
+          </w:p>
+        </w:tc>
+        <w:tc>
+          <w:tcPr>
+            <w:tcW w:w="7371" w:type="dxa"/>
+            <w:tcMar>
+              <w:top w:w="100" w:type="dxa"/>
+              <w:left w:w="108" w:type="dxa"/>
+              <w:bottom w:w="100" w:type="dxa"/>
+              <w:right w:w="108" w:type="dxa"/>
+            </w:tcMar>
+            <w:vAlign w:val="center"/>
+          </w:tcPr>
+          <w:p>
+            <w:pPr>
+              <w:rPr>
+                <w:i/>
+                <w:iCs/>
+              </w:rPr>
+            </w:pPr>
+            <w:r>
+              <w:rPr>
+                <w:i/>
+                <w:iCs/>
+              </w:rPr>
+              <w:t xml:space="preserve">Este </w:t>
+            </w:r>
+            <w:proofErr w:type="spellStart"/>
+            <w:r>
+              <w:rPr>
+                <w:i/>
+                <w:iCs/>
+              </w:rPr>
+              <w:t>schema</w:t>
+            </w:r>
+            <w:proofErr w:type="spellEnd"/>
+            <w:r>
+              <w:rPr>
+                <w:i/>
+                <w:iCs/>
+              </w:rPr>
+              <w:t xml:space="preserve"> tem como objetivo agrupar a informação referente</w:t>
+            </w:r>
+            <w:r>
+              <w:rPr>
+                <w:i/>
+                <w:iCs/>
+              </w:rPr>
+              <w:t xml:space="preserve"> às entregas dos produtos vendidos, agrupando assim tabelas como transportadora e características da entrega </w:t>
+            </w:r>
+          </w:p>
+        </w:tc>
+      </w:tr>
+      <w:tr>
+        <w:tc>
+          <w:tcPr>
+            <w:tcW w:w="3686" w:type="dxa"/>
+            <w:tcMar>
+              <w:top w:w="100" w:type="dxa"/>
+              <w:left w:w="115" w:type="dxa"/>
+              <w:bottom w:w="100" w:type="dxa"/>
+              <w:right w:w="115" w:type="dxa"/>
+            </w:tcMar>
+            <w:vAlign w:val="center"/>
+          </w:tcPr>
+          <w:p>
+            <w:proofErr w:type="spellStart"/>
+            <w:r>
+              <w:t>Customers</w:t>
+            </w:r>
+            <w:proofErr w:type="spellEnd"/>
+          </w:p>
+        </w:tc>
+        <w:tc>
+          <w:tcPr>
+            <w:tcW w:w="7371" w:type="dxa"/>
+            <w:tcMar>
+              <w:top w:w="100" w:type="dxa"/>
+              <w:left w:w="108" w:type="dxa"/>
+              <w:bottom w:w="100" w:type="dxa"/>
+              <w:right w:w="108" w:type="dxa"/>
+            </w:tcMar>
+            <w:vAlign w:val="center"/>
+          </w:tcPr>
+          <w:p>
+            <w:r>
+              <w:rPr>
+                <w:i/>
+              </w:rPr>
+              <w:t xml:space="preserve">Este </w:t>
+            </w:r>
+            <w:proofErr w:type="spellStart"/>
+            <w:r>
+              <w:rPr>
+                <w:i/>
+              </w:rPr>
+              <w:t>schema</w:t>
+            </w:r>
+            <w:proofErr w:type="spellEnd"/>
+            <w:r>
+              <w:rPr>
+                <w:i/>
+              </w:rPr>
+              <w:t xml:space="preserve"> tem como objetiv</w:t>
+            </w:r>
+            <w:r>
+              <w:rPr>
+                <w:i/>
+              </w:rPr>
+              <w:t xml:space="preserve">o </w:t>
+            </w:r>
+            <w:r>
+              <w:t>agrupar as tabelas</w:t>
+            </w:r>
+            <w:r>
+              <w:t xml:space="preserve"> relacionadas com os clientes, como clientes, companhias a que estes pertencem, contactos e categorias</w:t>
+            </w:r>
+          </w:p>
+        </w:tc>
+      </w:tr>
+      <w:tr>
+        <w:tc>
+          <w:tcPr>
+            <w:tcW w:w="3686" w:type="dxa"/>
+            <w:tcMar>
+              <w:top w:w="100" w:type="dxa"/>
+              <w:left w:w="115" w:type="dxa"/>
+              <w:bottom w:w="100" w:type="dxa"/>
+              <w:right w:w="115" w:type="dxa"/>
+            </w:tcMar>
+            <w:vAlign w:val="center"/>
+          </w:tcPr>
+          <w:p>
+            <w:proofErr w:type="spellStart"/>
+            <w:r>
+              <w:rPr>
+                <w:i/>
+                <w:iCs/>
+              </w:rPr>
+              <w:t>Location</w:t>
+            </w:r>
+            <w:proofErr w:type="spellEnd"/>
+          </w:p>
+        </w:tc>
+        <w:tc>
+          <w:tcPr>
+            <w:tcW w:w="7371" w:type="dxa"/>
+            <w:tcMar>
+              <w:top w:w="100" w:type="dxa"/>
+              <w:left w:w="108" w:type="dxa"/>
+              <w:bottom w:w="100" w:type="dxa"/>
+              <w:right w:w="108" w:type="dxa"/>
+            </w:tcMar>
+            <w:vAlign w:val="center"/>
+          </w:tcPr>
+          <w:p>
+            <w:pPr>
+              <w:rPr>
+                <w:i/>
+                <w:iCs/>
+              </w:rPr>
+            </w:pPr>
+            <w:r>
+              <w:rPr>
+                <w:i/>
+                <w:iCs/>
+              </w:rPr>
+              <w:t xml:space="preserve">Este </w:t>
+            </w:r>
+            <w:proofErr w:type="spellStart"/>
+            <w:r>
+              <w:rPr>
+                <w:i/>
+                <w:iCs/>
+              </w:rPr>
+              <w:t>schema</w:t>
+            </w:r>
+            <w:proofErr w:type="spellEnd"/>
+            <w:r>
+              <w:rPr>
+                <w:i/>
+                <w:iCs/>
+              </w:rPr>
+              <w:t xml:space="preserve"> tem como objetivo agrupar as tabelas referentes às </w:t>
+            </w:r>
+            <w:r>
+              <w:rPr>
+                <w:i/>
+                <w:iCs/>
+              </w:rPr>
+              <w:t>l</w:t>
+            </w:r>
+            <w:r>
+              <w:rPr>
+                <w:i/>
+                <w:iCs/>
+              </w:rPr>
+              <w:t>ocalizações</w:t>
+            </w:r>
+            <w:r>
+              <w:rPr>
+                <w:i/>
+                <w:iCs/>
+              </w:rPr>
+              <w:t>, tendo assim associado países, estados, cidades, moradas</w:t>
+            </w:r>
+          </w:p>
+        </w:tc>
+      </w:tr>
+      <w:tr>
+        <w:tc>
+          <w:tcPr>
+            <w:tcW w:w="3686" w:type="dxa"/>
+            <w:tcMar>
+              <w:top w:w="100" w:type="dxa"/>
+              <w:left w:w="115" w:type="dxa"/>
+              <w:bottom w:w="100" w:type="dxa"/>
+              <w:right w:w="115" w:type="dxa"/>
+            </w:tcMar>
+            <w:vAlign w:val="center"/>
+          </w:tcPr>
+          <w:p>
+            <w:proofErr w:type="spellStart"/>
+            <w:r>
+              <w:t>CompanyResources</w:t>
+            </w:r>
+            <w:proofErr w:type="spellEnd"/>
+          </w:p>
+        </w:tc>
+        <w:tc>
+          <w:tcPr>
+            <w:tcW w:w="7371" w:type="dxa"/>
+            <w:tcMar>
+              <w:top w:w="100" w:type="dxa"/>
+              <w:left w:w="108" w:type="dxa"/>
+              <w:bottom w:w="100" w:type="dxa"/>
+              <w:right w:w="108" w:type="dxa"/>
+            </w:tcMar>
+            <w:vAlign w:val="center"/>
+          </w:tcPr>
+          <w:p>
+            <w:r>
+              <w:rPr>
+                <w:i/>
+                <w:iCs/>
+              </w:rPr>
+              <w:t xml:space="preserve">Este </w:t>
+            </w:r>
+            <w:proofErr w:type="spellStart"/>
+            <w:r>
+              <w:rPr>
+                <w:i/>
+                <w:iCs/>
+              </w:rPr>
+              <w:t>schema</w:t>
+            </w:r>
+            <w:proofErr w:type="spellEnd"/>
+            <w:r>
+              <w:rPr>
+                <w:i/>
+                <w:iCs/>
+              </w:rPr>
+              <w:t xml:space="preserve"> tem como objetivo agrupar as tabelas</w:t>
+            </w:r>
+            <w:r>
+              <w:rPr>
+                <w:i/>
+                <w:iCs/>
+              </w:rPr>
+              <w:t xml:space="preserve"> </w:t>
+            </w:r>
+            <w:r>
+              <w:rPr>
+                <w:i/>
+                <w:iCs/>
+              </w:rPr>
+              <w:t xml:space="preserve">relacionadas com recursos da </w:t>
+            </w:r>
+            <w:proofErr w:type="spellStart"/>
+            <w:r>
+              <w:rPr>
+                <w:i/>
+                <w:iCs/>
+              </w:rPr>
+              <w:t>wwi</w:t>
+            </w:r>
+            <w:proofErr w:type="spellEnd"/>
+            <w:r>
+              <w:rPr>
+                <w:i/>
+                <w:iCs/>
+              </w:rPr>
+              <w:t xml:space="preserve"> como por exemplo os seus funcionários</w:t>
+            </w:r>
+          </w:p>
+        </w:tc>
+      </w:tr>
+      <w:tr>
+        <w:tc>
+          <w:tcPr>
+            <w:tcW w:w="3686" w:type="dxa"/>
+            <w:tcMar>
+              <w:top w:w="100" w:type="dxa"/>
+              <w:left w:w="115" w:type="dxa"/>
+              <w:bottom w:w="100" w:type="dxa"/>
+              <w:right w:w="115" w:type="dxa"/>
+            </w:tcMar>
+            <w:vAlign w:val="center"/>
+          </w:tcPr>
+          <w:p>
+            <w:proofErr w:type="spellStart"/>
+            <w:r>
+              <w:t>Authentication</w:t>
+            </w:r>
+            <w:proofErr w:type="spellEnd"/>
+          </w:p>
+        </w:tc>
+        <w:tc>
+          <w:tcPr>
+            <w:tcW w:w="7371" w:type="dxa"/>
+            <w:tcMar>
+              <w:top w:w="100" w:type="dxa"/>
+              <w:left w:w="108" w:type="dxa"/>
+              <w:bottom w:w="100" w:type="dxa"/>
+              <w:right w:w="108" w:type="dxa"/>
+            </w:tcMar>
+            <w:vAlign w:val="center"/>
+          </w:tcPr>
+          <w:p>
+            <w:r>
+              <w:t xml:space="preserve">Este </w:t>
+            </w:r>
+            <w:proofErr w:type="spellStart"/>
+            <w:r>
+              <w:t>schema</w:t>
+            </w:r>
+            <w:proofErr w:type="spellEnd"/>
+            <w:r>
+              <w:t xml:space="preserve"> tem como objetivo agrupar o sistema de autenticação de clientes incluindo tabelas como </w:t>
+            </w:r>
+            <w:r>
+              <w:t>‘</w:t>
+            </w:r>
+            <w:proofErr w:type="spellStart"/>
+            <w:r>
+              <w:t>SystemUser</w:t>
+            </w:r>
+            <w:proofErr w:type="spellEnd"/>
+            <w:r>
+              <w:t>’ e ‘</w:t>
+            </w:r>
+            <w:proofErr w:type="spellStart"/>
+            <w:r>
+              <w:t>Token</w:t>
+            </w:r>
+            <w:proofErr w:type="spellEnd"/>
+            <w:r>
+              <w:t>’</w:t>
+            </w:r>
+          </w:p>
         </w:tc>
       </w:tr>
     </w:tbl>
@@ -2088,6 +3018,7 @@
       </w:pPr>
       <w:proofErr w:type="spellStart"/>
       <w:r>
+        <w:lastRenderedPageBreak/>
         <w:t>Functions</w:t>
       </w:r>
       <w:proofErr w:type="spellEnd"/>
@@ -3757,7 +4688,6 @@
         <w:ind w:left="993" w:hanging="633"/>
       </w:pPr>
       <w:r>
-        <w:lastRenderedPageBreak/>
         <w:t>Backup</w:t>
       </w:r>
       <w:r>
@@ -3810,6 +4740,7 @@
         <w:ind w:left="993" w:hanging="633"/>
       </w:pPr>
       <w:r>
+        <w:lastRenderedPageBreak/>
         <w:t>Segurança e Controlo de Acessos</w:t>
       </w:r>
     </w:p>
@@ -4453,7 +5384,6 @@
         <w:ind w:left="993" w:hanging="633"/>
       </w:pPr>
       <w:r>
-        <w:lastRenderedPageBreak/>
         <w:t>Script</w:t>
       </w:r>
       <w:r>
@@ -4730,6 +5660,7 @@
               <w:rPr>
                 <w:color w:val="FFFFFF"/>
               </w:rPr>
+              <w:lastRenderedPageBreak/>
               <w:t>Número</w:t>
             </w:r>
           </w:p>

</xml_diff>

<commit_message>
feat: generator insert + docs
</commit_message>
<xml_diff>
--- a/Template - Relatório técnico.docx
+++ b/Template - Relatório técnico.docx
@@ -2907,21 +2907,12 @@
               </w:rPr>
             </w:pPr>
             <w:proofErr w:type="spellStart"/>
-            <w:proofErr w:type="gramStart"/>
             <w:r>
               <w:rPr>
                 <w:i/>
                 <w:color w:val="A6A6A6" w:themeColor="background1" w:themeShade="A6"/>
               </w:rPr>
-              <w:t>dbo.view</w:t>
-            </w:r>
-            <w:proofErr w:type="gramEnd"/>
-            <w:r>
-              <w:rPr>
-                <w:i/>
-                <w:color w:val="A6A6A6" w:themeColor="background1" w:themeShade="A6"/>
-              </w:rPr>
-              <w:t>_get</w:t>
+              <w:t>dbo.view_get</w:t>
             </w:r>
             <w:r>
               <w:rPr>
@@ -3478,23 +3469,7 @@
                 <w:i/>
                 <w:color w:val="A6A6A6" w:themeColor="background1" w:themeShade="A6"/>
               </w:rPr>
-              <w:t xml:space="preserve">@nome </w:t>
-            </w:r>
-            <w:proofErr w:type="gramStart"/>
-            <w:r>
-              <w:rPr>
-                <w:i/>
-                <w:color w:val="A6A6A6" w:themeColor="background1" w:themeShade="A6"/>
-              </w:rPr>
-              <w:t>VARCHAR(</w:t>
-            </w:r>
-            <w:proofErr w:type="gramEnd"/>
-            <w:r>
-              <w:rPr>
-                <w:i/>
-                <w:color w:val="A6A6A6" w:themeColor="background1" w:themeShade="A6"/>
-              </w:rPr>
-              <w:t>50)</w:t>
+              <w:t>@nome VARCHAR(50)</w:t>
             </w:r>
             <w:r>
               <w:rPr>
@@ -3789,7 +3764,6 @@
               </w:rPr>
             </w:pPr>
             <w:proofErr w:type="spellStart"/>
-            <w:proofErr w:type="gramStart"/>
             <w:r>
               <w:rPr>
                 <w:i/>
@@ -3798,7 +3772,6 @@
               <w:t>dbo.utilizador</w:t>
             </w:r>
             <w:proofErr w:type="spellEnd"/>
-            <w:proofErr w:type="gramEnd"/>
           </w:p>
         </w:tc>
         <w:tc>
@@ -4149,21 +4122,12 @@
               </w:rPr>
             </w:pPr>
             <w:proofErr w:type="spellStart"/>
-            <w:proofErr w:type="gramStart"/>
             <w:r>
               <w:rPr>
                 <w:i/>
                 <w:color w:val="A6A6A6" w:themeColor="background1" w:themeShade="A6"/>
               </w:rPr>
-              <w:t>dbo.view</w:t>
-            </w:r>
-            <w:proofErr w:type="gramEnd"/>
-            <w:r>
-              <w:rPr>
-                <w:i/>
-                <w:color w:val="A6A6A6" w:themeColor="background1" w:themeShade="A6"/>
-              </w:rPr>
-              <w:t>_</w:t>
+              <w:t>dbo.view_</w:t>
             </w:r>
             <w:r>
               <w:rPr>
@@ -5033,7 +4997,6 @@
         <w:t xml:space="preserve">, </w:t>
       </w:r>
       <w:proofErr w:type="spellStart"/>
-      <w:proofErr w:type="gramStart"/>
       <w:r>
         <w:rPr>
           <w:i/>
@@ -5047,15 +5010,7 @@
           <w:i/>
           <w:color w:val="A6A6A6" w:themeColor="background1" w:themeShade="A6"/>
         </w:rPr>
-        <w:t>,…</w:t>
-      </w:r>
-      <w:proofErr w:type="gramEnd"/>
-      <w:r>
-        <w:rPr>
-          <w:i/>
-          <w:color w:val="A6A6A6" w:themeColor="background1" w:themeShade="A6"/>
-        </w:rPr>
-        <w:t>).</w:t>
+        <w:t>,…).</w:t>
       </w:r>
     </w:p>
     <w:tbl>
@@ -5281,7 +5236,6 @@
               <w:t>tg</w:t>
             </w:r>
             <w:proofErr w:type="spellEnd"/>
-            <w:proofErr w:type="gramStart"/>
             <w:r>
               <w:rPr>
                 <w:i/>
@@ -5289,7 +5243,6 @@
               </w:rPr>
               <w:t>_....</w:t>
             </w:r>
-            <w:proofErr w:type="gramEnd"/>
           </w:p>
         </w:tc>
       </w:tr>
@@ -5397,221 +5350,121 @@
       <w:pPr>
         <w:ind w:firstLine="360"/>
         <w:rPr>
+          <w:iCs/>
+        </w:rPr>
+      </w:pPr>
+      <w:r>
+        <w:rPr>
+          <w:iCs/>
+        </w:rPr>
+        <w:t xml:space="preserve">Antes da execução dos </w:t>
+      </w:r>
+      <w:r>
+        <w:rPr>
+          <w:i/>
+        </w:rPr>
+        <w:t xml:space="preserve">scripts </w:t>
+      </w:r>
+      <w:r>
+        <w:rPr>
+          <w:iCs/>
+        </w:rPr>
+        <w:t>é necessário t</w:t>
+      </w:r>
+      <w:r>
+        <w:rPr>
+          <w:iCs/>
+        </w:rPr>
+        <w:t>er em atenção que o correto funcionamento da migração de dados está dependente da existência e disponibilidade do modelo antigo “</w:t>
+      </w:r>
+      <w:proofErr w:type="spellStart"/>
+      <w:r>
+        <w:rPr>
+          <w:iCs/>
+        </w:rPr>
+        <w:t>WWI_OldData</w:t>
+      </w:r>
+      <w:proofErr w:type="spellEnd"/>
+      <w:r>
+        <w:rPr>
+          <w:iCs/>
+        </w:rPr>
+        <w:t>” e da importação do ficheiro “data/categories.csv” para esta base o mesmo.</w:t>
+      </w:r>
+    </w:p>
+    <w:p>
+      <w:pPr>
+        <w:ind w:firstLine="360"/>
+        <w:rPr>
+          <w:iCs/>
+        </w:rPr>
+      </w:pPr>
+      <w:r>
+        <w:rPr>
+          <w:iCs/>
+        </w:rPr>
+        <w:t xml:space="preserve">Para testar o funcionamento da nova base de dados normalizada é sugerido </w:t>
+      </w:r>
+      <w:r>
+        <w:rPr>
+          <w:iCs/>
+        </w:rPr>
+        <w:t>a seguinte ordem de execução</w:t>
+      </w:r>
+      <w:r>
+        <w:rPr>
+          <w:iCs/>
+        </w:rPr>
+        <w:t xml:space="preserve"> d</w:t>
+      </w:r>
+      <w:r>
+        <w:rPr>
+          <w:iCs/>
+        </w:rPr>
+        <w:t>os</w:t>
+      </w:r>
+      <w:r>
+        <w:rPr>
+          <w:iCs/>
+        </w:rPr>
+        <w:t xml:space="preserve"> ficheiros</w:t>
+      </w:r>
+      <w:r>
+        <w:rPr>
+          <w:iCs/>
+        </w:rPr>
+        <w:t xml:space="preserve"> presentes na pasta </w:t>
+      </w:r>
+      <w:r>
+        <w:rPr>
+          <w:i/>
+        </w:rPr>
+        <w:t>“</w:t>
+      </w:r>
+      <w:r>
+        <w:rPr>
+          <w:i/>
+        </w:rPr>
+        <w:t>scripts”</w:t>
+      </w:r>
+      <w:r>
+        <w:rPr>
+          <w:iCs/>
+        </w:rPr>
+        <w:t>.</w:t>
+      </w:r>
+      <w:r>
+        <w:rPr>
+          <w:iCs/>
+        </w:rPr>
+        <w:t xml:space="preserve"> </w:t>
+      </w:r>
+      <w:r>
+        <w:rPr>
           <w:i/>
           <w:color w:val="A6A6A6" w:themeColor="background1" w:themeShade="A6"/>
         </w:rPr>
-      </w:pPr>
-      <w:r>
-        <w:rPr>
-          <w:i/>
-          <w:color w:val="A6A6A6" w:themeColor="background1" w:themeShade="A6"/>
-        </w:rPr>
-        <w:t>Identificar na tabela abaixo, a</w:t>
-      </w:r>
-      <w:r>
-        <w:rPr>
-          <w:i/>
-          <w:color w:val="A6A6A6" w:themeColor="background1" w:themeShade="A6"/>
-        </w:rPr>
-        <w:t xml:space="preserve"> s</w:t>
-      </w:r>
-      <w:r>
-        <w:rPr>
-          <w:i/>
-          <w:color w:val="A6A6A6" w:themeColor="background1" w:themeShade="A6"/>
-        </w:rPr>
-        <w:t>equência de execução d</w:t>
-      </w:r>
-      <w:r>
-        <w:rPr>
-          <w:i/>
-          <w:color w:val="A6A6A6" w:themeColor="background1" w:themeShade="A6"/>
-        </w:rPr>
-        <w:t>os</w:t>
-      </w:r>
-      <w:r>
-        <w:rPr>
-          <w:i/>
-          <w:color w:val="A6A6A6" w:themeColor="background1" w:themeShade="A6"/>
-        </w:rPr>
         <w:t xml:space="preserve"> </w:t>
-      </w:r>
-      <w:r>
-        <w:rPr>
-          <w:i/>
-          <w:color w:val="A6A6A6" w:themeColor="background1" w:themeShade="A6"/>
-        </w:rPr>
-        <w:t xml:space="preserve">scripts com o </w:t>
-      </w:r>
-      <w:r>
-        <w:rPr>
-          <w:i/>
-          <w:color w:val="A6A6A6" w:themeColor="background1" w:themeShade="A6"/>
-        </w:rPr>
-        <w:t xml:space="preserve">código (consultas, chamadas a </w:t>
-      </w:r>
-      <w:proofErr w:type="spellStart"/>
-      <w:proofErr w:type="gramStart"/>
-      <w:r>
-        <w:rPr>
-          <w:i/>
-          <w:color w:val="A6A6A6" w:themeColor="background1" w:themeShade="A6"/>
-        </w:rPr>
-        <w:t>SPs</w:t>
-      </w:r>
-      <w:proofErr w:type="spellEnd"/>
-      <w:r>
-        <w:rPr>
-          <w:i/>
-          <w:color w:val="A6A6A6" w:themeColor="background1" w:themeShade="A6"/>
-        </w:rPr>
-        <w:t>,…</w:t>
-      </w:r>
-      <w:proofErr w:type="gramEnd"/>
-      <w:r>
-        <w:rPr>
-          <w:i/>
-          <w:color w:val="A6A6A6" w:themeColor="background1" w:themeShade="A6"/>
-        </w:rPr>
-        <w:t>)</w:t>
-      </w:r>
-      <w:r>
-        <w:rPr>
-          <w:i/>
-          <w:color w:val="A6A6A6" w:themeColor="background1" w:themeShade="A6"/>
-        </w:rPr>
-        <w:t xml:space="preserve"> </w:t>
-      </w:r>
-      <w:r>
-        <w:rPr>
-          <w:i/>
-          <w:color w:val="A6A6A6" w:themeColor="background1" w:themeShade="A6"/>
-        </w:rPr>
-        <w:t xml:space="preserve">que permita </w:t>
-      </w:r>
-      <w:r>
-        <w:rPr>
-          <w:i/>
-          <w:color w:val="A6A6A6" w:themeColor="background1" w:themeShade="A6"/>
-        </w:rPr>
-        <w:t>verificar</w:t>
-      </w:r>
-      <w:r>
-        <w:rPr>
-          <w:i/>
-          <w:color w:val="A6A6A6" w:themeColor="background1" w:themeShade="A6"/>
-        </w:rPr>
-        <w:t xml:space="preserve"> o correto funcionamento da base de dados face aos requisitos</w:t>
-      </w:r>
-      <w:r>
-        <w:rPr>
-          <w:i/>
-          <w:color w:val="A6A6A6" w:themeColor="background1" w:themeShade="A6"/>
-        </w:rPr>
-        <w:t>, por exemplo:</w:t>
-      </w:r>
-    </w:p>
-    <w:p>
-      <w:pPr>
-        <w:ind w:firstLine="360"/>
-        <w:rPr>
-          <w:i/>
-          <w:color w:val="A6A6A6" w:themeColor="background1" w:themeShade="A6"/>
-        </w:rPr>
-      </w:pPr>
-      <w:r>
-        <w:rPr>
-          <w:i/>
-          <w:color w:val="A6A6A6" w:themeColor="background1" w:themeShade="A6"/>
-        </w:rPr>
-        <w:t>o</w:t>
-      </w:r>
-      <w:r>
-        <w:rPr>
-          <w:i/>
-          <w:color w:val="A6A6A6" w:themeColor="background1" w:themeShade="A6"/>
-        </w:rPr>
-        <w:tab/>
-        <w:t xml:space="preserve">Dados de teste que façam despoletar situação de inconformidade (e.g., RI implementadas com </w:t>
-      </w:r>
-      <w:proofErr w:type="spellStart"/>
-      <w:r>
-        <w:rPr>
-          <w:i/>
-          <w:color w:val="A6A6A6" w:themeColor="background1" w:themeShade="A6"/>
-        </w:rPr>
-        <w:t>checks</w:t>
-      </w:r>
-      <w:proofErr w:type="spellEnd"/>
-      <w:r>
-        <w:rPr>
-          <w:i/>
-          <w:color w:val="A6A6A6" w:themeColor="background1" w:themeShade="A6"/>
-        </w:rPr>
-        <w:t xml:space="preserve"> ou </w:t>
-      </w:r>
-      <w:proofErr w:type="spellStart"/>
-      <w:r>
-        <w:rPr>
-          <w:i/>
-          <w:color w:val="A6A6A6" w:themeColor="background1" w:themeShade="A6"/>
-        </w:rPr>
-        <w:t>triggers</w:t>
-      </w:r>
-      <w:proofErr w:type="spellEnd"/>
-      <w:r>
-        <w:rPr>
-          <w:i/>
-          <w:color w:val="A6A6A6" w:themeColor="background1" w:themeShade="A6"/>
-        </w:rPr>
-        <w:t>)</w:t>
-      </w:r>
-      <w:r>
-        <w:rPr>
-          <w:i/>
-          <w:color w:val="A6A6A6" w:themeColor="background1" w:themeShade="A6"/>
-        </w:rPr>
-        <w:t>;</w:t>
-      </w:r>
-    </w:p>
-    <w:p>
-      <w:pPr>
-        <w:ind w:firstLine="360"/>
-        <w:rPr>
-          <w:i/>
-          <w:color w:val="A6A6A6" w:themeColor="background1" w:themeShade="A6"/>
-        </w:rPr>
-      </w:pPr>
-      <w:r>
-        <w:rPr>
-          <w:i/>
-          <w:color w:val="A6A6A6" w:themeColor="background1" w:themeShade="A6"/>
-        </w:rPr>
-        <w:t>o</w:t>
-      </w:r>
-      <w:r>
-        <w:rPr>
-          <w:i/>
-          <w:color w:val="A6A6A6" w:themeColor="background1" w:themeShade="A6"/>
-        </w:rPr>
-        <w:tab/>
-        <w:t xml:space="preserve">Script SQL para testar a execução dos </w:t>
-      </w:r>
-      <w:proofErr w:type="spellStart"/>
-      <w:r>
-        <w:rPr>
-          <w:i/>
-          <w:color w:val="A6A6A6" w:themeColor="background1" w:themeShade="A6"/>
-        </w:rPr>
-        <w:t>sp</w:t>
-      </w:r>
-      <w:proofErr w:type="spellEnd"/>
-      <w:r>
-        <w:rPr>
-          <w:i/>
-          <w:color w:val="A6A6A6" w:themeColor="background1" w:themeShade="A6"/>
-        </w:rPr>
-        <w:t>;</w:t>
       </w:r>
     </w:p>
     <w:tbl>
@@ -5634,9 +5487,9 @@
         <w:tblLook w:val="0000" w:firstRow="0" w:lastRow="0" w:firstColumn="0" w:lastColumn="0" w:noHBand="0" w:noVBand="0"/>
       </w:tblPr>
       <w:tblGrid>
-        <w:gridCol w:w="1527"/>
-        <w:gridCol w:w="2149"/>
-        <w:gridCol w:w="6662"/>
+        <w:gridCol w:w="1408"/>
+        <w:gridCol w:w="2693"/>
+        <w:gridCol w:w="6237"/>
       </w:tblGrid>
       <w:tr>
         <w:trPr>
@@ -5644,7 +5497,7 @@
         </w:trPr>
         <w:tc>
           <w:tcPr>
-            <w:tcW w:w="1527" w:type="dxa"/>
+            <w:tcW w:w="1408" w:type="dxa"/>
             <w:shd w:val="clear" w:color="auto" w:fill="4F81BD"/>
             <w:vAlign w:val="center"/>
           </w:tcPr>
@@ -5667,7 +5520,7 @@
         </w:tc>
         <w:tc>
           <w:tcPr>
-            <w:tcW w:w="2149" w:type="dxa"/>
+            <w:tcW w:w="2693" w:type="dxa"/>
             <w:shd w:val="clear" w:color="auto" w:fill="4F81BD"/>
           </w:tcPr>
           <w:p>
@@ -5693,7 +5546,7 @@
         </w:tc>
         <w:tc>
           <w:tcPr>
-            <w:tcW w:w="6662" w:type="dxa"/>
+            <w:tcW w:w="6237" w:type="dxa"/>
             <w:shd w:val="clear" w:color="auto" w:fill="4F81BD"/>
           </w:tcPr>
           <w:p>
@@ -5718,7 +5571,7 @@
         </w:trPr>
         <w:tc>
           <w:tcPr>
-            <w:tcW w:w="1527" w:type="dxa"/>
+            <w:tcW w:w="1408" w:type="dxa"/>
             <w:vAlign w:val="center"/>
           </w:tcPr>
           <w:p>
@@ -5726,13 +5579,11 @@
               <w:jc w:val="center"/>
               <w:rPr>
                 <w:i/>
-                <w:color w:val="A6A6A6" w:themeColor="background1" w:themeShade="A6"/>
-              </w:rPr>
-            </w:pPr>
-            <w:r>
-              <w:rPr>
-                <w:i/>
-                <w:color w:val="A6A6A6" w:themeColor="background1" w:themeShade="A6"/>
+              </w:rPr>
+            </w:pPr>
+            <w:r>
+              <w:rPr>
+                <w:i/>
               </w:rPr>
               <w:t>1</w:t>
             </w:r>
@@ -5740,50 +5591,93 @@
         </w:tc>
         <w:tc>
           <w:tcPr>
-            <w:tcW w:w="2149" w:type="dxa"/>
-          </w:tcPr>
-          <w:p>
-            <w:pPr>
-              <w:rPr>
-                <w:i/>
-                <w:color w:val="A6A6A6" w:themeColor="background1" w:themeShade="A6"/>
-              </w:rPr>
-            </w:pPr>
+            <w:tcW w:w="2693" w:type="dxa"/>
+          </w:tcPr>
+          <w:p>
+            <w:pPr>
+              <w:rPr>
+                <w:i/>
+                <w:lang w:val="en-US"/>
+              </w:rPr>
+            </w:pPr>
+            <w:r>
+              <w:rPr>
+                <w:i/>
+                <w:lang w:val="en-US"/>
+              </w:rPr>
+              <w:t>Filegroups/</w:t>
+            </w:r>
             <w:proofErr w:type="spellStart"/>
             <w:r>
               <w:rPr>
                 <w:i/>
-                <w:color w:val="A6A6A6" w:themeColor="background1" w:themeShade="A6"/>
-              </w:rPr>
-              <w:t>RI.sql</w:t>
+                <w:lang w:val="en-US"/>
+              </w:rPr>
+              <w:t>filegroupsW.sql</w:t>
             </w:r>
             <w:proofErr w:type="spellEnd"/>
-          </w:p>
-        </w:tc>
-        <w:tc>
-          <w:tcPr>
-            <w:tcW w:w="6662" w:type="dxa"/>
-          </w:tcPr>
-          <w:p>
-            <w:pPr>
-              <w:rPr>
-                <w:i/>
-                <w:color w:val="A6A6A6" w:themeColor="background1" w:themeShade="A6"/>
-              </w:rPr>
-            </w:pPr>
-            <w:r>
-              <w:rPr>
-                <w:i/>
-                <w:color w:val="A6A6A6" w:themeColor="background1" w:themeShade="A6"/>
-              </w:rPr>
-              <w:t>Verificação das restrições de integridade</w:t>
-            </w:r>
-            <w:r>
-              <w:rPr>
-                <w:i/>
-                <w:color w:val="A6A6A6" w:themeColor="background1" w:themeShade="A6"/>
-              </w:rPr>
-              <w:t>.</w:t>
+            <w:r>
+              <w:rPr>
+                <w:i/>
+                <w:lang w:val="en-US"/>
+              </w:rPr>
+              <w:t xml:space="preserve"> </w:t>
+            </w:r>
+            <w:proofErr w:type="spellStart"/>
+            <w:r>
+              <w:rPr>
+                <w:i/>
+                <w:lang w:val="en-US"/>
+              </w:rPr>
+              <w:t>ou</w:t>
+            </w:r>
+            <w:proofErr w:type="spellEnd"/>
+            <w:r>
+              <w:rPr>
+                <w:i/>
+                <w:lang w:val="en-US"/>
+              </w:rPr>
+              <w:t xml:space="preserve"> </w:t>
+            </w:r>
+            <w:r>
+              <w:rPr>
+                <w:i/>
+                <w:lang w:val="en-US"/>
+              </w:rPr>
+              <w:t>Filegroups/</w:t>
+            </w:r>
+            <w:proofErr w:type="spellStart"/>
+            <w:r>
+              <w:rPr>
+                <w:i/>
+                <w:lang w:val="en-US"/>
+              </w:rPr>
+              <w:t>filegroupsLinux.sql</w:t>
+            </w:r>
+            <w:proofErr w:type="spellEnd"/>
+          </w:p>
+        </w:tc>
+        <w:tc>
+          <w:tcPr>
+            <w:tcW w:w="6237" w:type="dxa"/>
+          </w:tcPr>
+          <w:p>
+            <w:pPr>
+              <w:rPr>
+                <w:i/>
+              </w:rPr>
+            </w:pPr>
+            <w:r>
+              <w:rPr>
+                <w:i/>
+              </w:rPr>
+              <w:t>Cria</w:t>
+            </w:r>
+            <w:r>
+              <w:rPr>
+                <w:i/>
+              </w:rPr>
+              <w:t xml:space="preserve">ção dos ficheiros da base de dados </w:t>
             </w:r>
           </w:p>
         </w:tc>
@@ -5794,7 +5688,7 @@
         </w:trPr>
         <w:tc>
           <w:tcPr>
-            <w:tcW w:w="1527" w:type="dxa"/>
+            <w:tcW w:w="1408" w:type="dxa"/>
             <w:vAlign w:val="center"/>
           </w:tcPr>
           <w:p>
@@ -5802,33 +5696,255 @@
               <w:jc w:val="center"/>
               <w:rPr>
                 <w:i/>
-                <w:color w:val="A6A6A6" w:themeColor="background1" w:themeShade="A6"/>
-              </w:rPr>
-            </w:pPr>
-          </w:p>
-        </w:tc>
-        <w:tc>
-          <w:tcPr>
-            <w:tcW w:w="2149" w:type="dxa"/>
-          </w:tcPr>
-          <w:p>
-            <w:pPr>
-              <w:rPr>
-                <w:i/>
-                <w:color w:val="A6A6A6" w:themeColor="background1" w:themeShade="A6"/>
-              </w:rPr>
-            </w:pPr>
-          </w:p>
-        </w:tc>
-        <w:tc>
-          <w:tcPr>
-            <w:tcW w:w="6662" w:type="dxa"/>
-          </w:tcPr>
-          <w:p>
-            <w:pPr>
-              <w:rPr>
-                <w:i/>
-                <w:color w:val="A6A6A6" w:themeColor="background1" w:themeShade="A6"/>
+              </w:rPr>
+            </w:pPr>
+            <w:r>
+              <w:rPr>
+                <w:i/>
+              </w:rPr>
+              <w:t>2</w:t>
+            </w:r>
+          </w:p>
+        </w:tc>
+        <w:tc>
+          <w:tcPr>
+            <w:tcW w:w="2693" w:type="dxa"/>
+          </w:tcPr>
+          <w:p>
+            <w:pPr>
+              <w:rPr>
+                <w:i/>
+              </w:rPr>
+            </w:pPr>
+            <w:proofErr w:type="spellStart"/>
+            <w:r>
+              <w:rPr>
+                <w:i/>
+              </w:rPr>
+              <w:t>ddl</w:t>
+            </w:r>
+            <w:proofErr w:type="spellEnd"/>
+            <w:r>
+              <w:rPr>
+                <w:i/>
+              </w:rPr>
+              <w:t>/</w:t>
+            </w:r>
+            <w:proofErr w:type="spellStart"/>
+            <w:r>
+              <w:rPr>
+                <w:i/>
+              </w:rPr>
+              <w:t>createTables.sql</w:t>
+            </w:r>
+            <w:proofErr w:type="spellEnd"/>
+          </w:p>
+        </w:tc>
+        <w:tc>
+          <w:tcPr>
+            <w:tcW w:w="6237" w:type="dxa"/>
+          </w:tcPr>
+          <w:p>
+            <w:pPr>
+              <w:rPr>
+                <w:i/>
+              </w:rPr>
+            </w:pPr>
+            <w:r>
+              <w:rPr>
+                <w:i/>
+              </w:rPr>
+              <w:t>Criação das tabelas da base de dados</w:t>
+            </w:r>
+          </w:p>
+        </w:tc>
+      </w:tr>
+      <w:tr>
+        <w:trPr>
+          <w:trHeight w:val="437"/>
+        </w:trPr>
+        <w:tc>
+          <w:tcPr>
+            <w:tcW w:w="1408" w:type="dxa"/>
+            <w:vAlign w:val="center"/>
+          </w:tcPr>
+          <w:p>
+            <w:pPr>
+              <w:jc w:val="center"/>
+              <w:rPr>
+                <w:i/>
+              </w:rPr>
+            </w:pPr>
+            <w:r>
+              <w:rPr>
+                <w:i/>
+              </w:rPr>
+              <w:t>3</w:t>
+            </w:r>
+          </w:p>
+        </w:tc>
+        <w:tc>
+          <w:tcPr>
+            <w:tcW w:w="2693" w:type="dxa"/>
+          </w:tcPr>
+          <w:p>
+            <w:pPr>
+              <w:rPr>
+                <w:i/>
+              </w:rPr>
+            </w:pPr>
+            <w:proofErr w:type="spellStart"/>
+            <w:r>
+              <w:rPr>
+                <w:i/>
+              </w:rPr>
+              <w:t>Migration</w:t>
+            </w:r>
+            <w:proofErr w:type="spellEnd"/>
+            <w:r>
+              <w:rPr>
+                <w:i/>
+              </w:rPr>
+              <w:t>/</w:t>
+            </w:r>
+            <w:proofErr w:type="spellStart"/>
+            <w:r>
+              <w:rPr>
+                <w:i/>
+              </w:rPr>
+              <w:t>migration.sql</w:t>
+            </w:r>
+            <w:proofErr w:type="spellEnd"/>
+          </w:p>
+        </w:tc>
+        <w:tc>
+          <w:tcPr>
+            <w:tcW w:w="6237" w:type="dxa"/>
+          </w:tcPr>
+          <w:p>
+            <w:pPr>
+              <w:rPr>
+                <w:i/>
+              </w:rPr>
+            </w:pPr>
+            <w:r>
+              <w:rPr>
+                <w:i/>
+              </w:rPr>
+              <w:t>Migração dos dados da base de dados antigos para o novo modelo</w:t>
+            </w:r>
+          </w:p>
+        </w:tc>
+      </w:tr>
+      <w:tr>
+        <w:trPr>
+          <w:trHeight w:val="437"/>
+        </w:trPr>
+        <w:tc>
+          <w:tcPr>
+            <w:tcW w:w="1408" w:type="dxa"/>
+            <w:vAlign w:val="center"/>
+          </w:tcPr>
+          <w:p>
+            <w:pPr>
+              <w:jc w:val="center"/>
+              <w:rPr>
+                <w:i/>
+              </w:rPr>
+            </w:pPr>
+            <w:r>
+              <w:rPr>
+                <w:i/>
+              </w:rPr>
+              <w:t>4</w:t>
+            </w:r>
+          </w:p>
+        </w:tc>
+        <w:tc>
+          <w:tcPr>
+            <w:tcW w:w="2693" w:type="dxa"/>
+          </w:tcPr>
+          <w:p>
+            <w:pPr>
+              <w:rPr>
+                <w:i/>
+              </w:rPr>
+            </w:pPr>
+            <w:proofErr w:type="spellStart"/>
+            <w:r>
+              <w:rPr>
+                <w:i/>
+              </w:rPr>
+              <w:t>errorHandling.sql</w:t>
+            </w:r>
+            <w:proofErr w:type="spellEnd"/>
+          </w:p>
+        </w:tc>
+        <w:tc>
+          <w:tcPr>
+            <w:tcW w:w="6237" w:type="dxa"/>
+          </w:tcPr>
+          <w:p>
+            <w:pPr>
+              <w:rPr>
+                <w:i/>
+              </w:rPr>
+            </w:pPr>
+          </w:p>
+        </w:tc>
+      </w:tr>
+      <w:tr>
+        <w:trPr>
+          <w:trHeight w:val="437"/>
+        </w:trPr>
+        <w:tc>
+          <w:tcPr>
+            <w:tcW w:w="1408" w:type="dxa"/>
+            <w:vAlign w:val="center"/>
+          </w:tcPr>
+          <w:p>
+            <w:pPr>
+              <w:jc w:val="center"/>
+              <w:rPr>
+                <w:i/>
+              </w:rPr>
+            </w:pPr>
+            <w:r>
+              <w:rPr>
+                <w:i/>
+              </w:rPr>
+              <w:t>5</w:t>
+            </w:r>
+          </w:p>
+        </w:tc>
+        <w:tc>
+          <w:tcPr>
+            <w:tcW w:w="2693" w:type="dxa"/>
+          </w:tcPr>
+          <w:p>
+            <w:pPr>
+              <w:rPr>
+                <w:i/>
+              </w:rPr>
+            </w:pPr>
+            <w:proofErr w:type="spellStart"/>
+            <w:r>
+              <w:rPr>
+                <w:i/>
+              </w:rPr>
+              <w:t>Generator.sql</w:t>
+            </w:r>
+            <w:proofErr w:type="spellEnd"/>
+          </w:p>
+        </w:tc>
+        <w:tc>
+          <w:tcPr>
+            <w:tcW w:w="6237" w:type="dxa"/>
+          </w:tcPr>
+          <w:p>
+            <w:pPr>
+              <w:rPr>
+                <w:i/>
               </w:rPr>
             </w:pPr>
           </w:p>

</xml_diff>

<commit_message>
fix: filegroup storage update + docs
</commit_message>
<xml_diff>
--- a/Template - Relatório técnico.docx
+++ b/Template - Relatório técnico.docx
@@ -379,50 +379,6 @@
     <w:p>
       <w:pPr>
         <w:ind w:firstLine="360"/>
-        <w:rPr>
-          <w:i/>
-          <w:color w:val="A6A6A6" w:themeColor="background1" w:themeShade="A6"/>
-        </w:rPr>
-      </w:pPr>
-      <w:r>
-        <w:rPr>
-          <w:i/>
-          <w:color w:val="A6A6A6" w:themeColor="background1" w:themeShade="A6"/>
-        </w:rPr>
-        <w:t xml:space="preserve">Explicação do projeto em alto nível, mencionando o âmbito, algumas </w:t>
-      </w:r>
-      <w:r>
-        <w:rPr>
-          <w:i/>
-          <w:color w:val="A6A6A6" w:themeColor="background1" w:themeShade="A6"/>
-        </w:rPr>
-        <w:t>funções</w:t>
-      </w:r>
-      <w:r>
-        <w:rPr>
-          <w:i/>
-          <w:color w:val="A6A6A6" w:themeColor="background1" w:themeShade="A6"/>
-        </w:rPr>
-        <w:t xml:space="preserve"> e os objetivos gerais</w:t>
-      </w:r>
-      <w:r>
-        <w:rPr>
-          <w:i/>
-          <w:color w:val="A6A6A6" w:themeColor="background1" w:themeShade="A6"/>
-        </w:rPr>
-        <w:t>, de acordo com as assunções ou int</w:t>
-      </w:r>
-      <w:r>
-        <w:rPr>
-          <w:i/>
-          <w:color w:val="A6A6A6" w:themeColor="background1" w:themeShade="A6"/>
-        </w:rPr>
-        <w:t>erpretações que formam tomadas na interpretação do enunciado do projeto.</w:t>
-      </w:r>
-    </w:p>
-    <w:p>
-      <w:pPr>
-        <w:ind w:firstLine="360"/>
         <w:jc w:val="both"/>
       </w:pPr>
       <w:r>
@@ -1342,7 +1298,6 @@
               <w:rPr>
                 <w:i/>
               </w:rPr>
-              <w:lastRenderedPageBreak/>
               <w:t>RF11</w:t>
             </w:r>
           </w:p>
@@ -1407,6 +1362,7 @@
               <w:rPr>
                 <w:i/>
               </w:rPr>
+              <w:lastRenderedPageBreak/>
               <w:t>RF12</w:t>
             </w:r>
           </w:p>
@@ -1495,81 +1451,53 @@
       </w:r>
     </w:p>
     <w:p>
-      <w:pPr>
-        <w:ind w:firstLine="360"/>
-        <w:rPr>
-          <w:i/>
-          <w:color w:val="A6A6A6" w:themeColor="background1" w:themeShade="A6"/>
-        </w:rPr>
-      </w:pPr>
-      <w:r>
-        <w:rPr>
-          <w:i/>
-          <w:color w:val="A6A6A6" w:themeColor="background1" w:themeShade="A6"/>
-        </w:rPr>
-        <w:t>Imagem do diagrama entidade relação (opcional)</w:t>
-      </w:r>
-      <w:r>
-        <w:rPr>
-          <w:i/>
-          <w:color w:val="A6A6A6" w:themeColor="background1" w:themeShade="A6"/>
-        </w:rPr>
-        <w:t>.</w:t>
+      <w:r>
+        <w:rPr>
+          <w:noProof/>
+        </w:rPr>
+        <w:drawing>
+          <wp:inline distT="0" distB="0" distL="0" distR="0" wp14:anchorId="7FB45A28" wp14:editId="31D94D5E">
+            <wp:extent cx="6645910" cy="3180715"/>
+            <wp:effectExtent l="0" t="0" r="2540" b="635"/>
+            <wp:docPr id="1" name="Picture 1"/>
+            <wp:cNvGraphicFramePr>
+              <a:graphicFrameLocks xmlns:a="http://schemas.openxmlformats.org/drawingml/2006/main" noChangeAspect="1"/>
+            </wp:cNvGraphicFramePr>
+            <a:graphic xmlns:a="http://schemas.openxmlformats.org/drawingml/2006/main">
+              <a:graphicData uri="http://schemas.openxmlformats.org/drawingml/2006/picture">
+                <pic:pic xmlns:pic="http://schemas.openxmlformats.org/drawingml/2006/picture">
+                  <pic:nvPicPr>
+                    <pic:cNvPr id="1" name="Picture 1"/>
+                    <pic:cNvPicPr/>
+                  </pic:nvPicPr>
+                  <pic:blipFill>
+                    <a:blip r:embed="rId9" cstate="print">
+                      <a:extLst>
+                        <a:ext uri="{28A0092B-C50C-407E-A947-70E740481C1C}">
+                          <a14:useLocalDpi xmlns:a14="http://schemas.microsoft.com/office/drawing/2010/main" val="0"/>
+                        </a:ext>
+                      </a:extLst>
+                    </a:blip>
+                    <a:stretch>
+                      <a:fillRect/>
+                    </a:stretch>
+                  </pic:blipFill>
+                  <pic:spPr>
+                    <a:xfrm>
+                      <a:off x="0" y="0"/>
+                      <a:ext cx="6645910" cy="3180715"/>
+                    </a:xfrm>
+                    <a:prstGeom prst="rect">
+                      <a:avLst/>
+                    </a:prstGeom>
+                  </pic:spPr>
+                </pic:pic>
+              </a:graphicData>
+            </a:graphic>
+          </wp:inline>
+        </w:drawing>
       </w:r>
     </w:p>
-    <w:p>
-      <w:pPr>
-        <w:pStyle w:val="Heading2"/>
-        <w:numPr>
-          <w:ilvl w:val="1"/>
-          <w:numId w:val="3"/>
-        </w:numPr>
-        <w:ind w:left="993" w:hanging="633"/>
-      </w:pPr>
-      <w:r>
-        <w:t>Diagrama do Modelo Entidade Relação</w:t>
-      </w:r>
-    </w:p>
-    <w:p>
-      <w:pPr>
-        <w:ind w:firstLine="360"/>
-        <w:rPr>
-          <w:i/>
-          <w:color w:val="A6A6A6" w:themeColor="background1" w:themeShade="A6"/>
-        </w:rPr>
-      </w:pPr>
-      <w:r>
-        <w:rPr>
-          <w:i/>
-          <w:color w:val="A6A6A6" w:themeColor="background1" w:themeShade="A6"/>
-        </w:rPr>
-        <w:t xml:space="preserve">Imagem do </w:t>
-      </w:r>
-      <w:r>
-        <w:rPr>
-          <w:i/>
-          <w:color w:val="A6A6A6" w:themeColor="background1" w:themeShade="A6"/>
-        </w:rPr>
-        <w:t>diagrama com o modelo relacional</w:t>
-      </w:r>
-      <w:r>
-        <w:rPr>
-          <w:i/>
-          <w:color w:val="A6A6A6" w:themeColor="background1" w:themeShade="A6"/>
-        </w:rPr>
-        <w:t>, retirado do SSMS.</w:t>
-      </w:r>
-    </w:p>
-    <w:p>
-      <w:pPr>
-        <w:ind w:firstLine="360"/>
-        <w:rPr>
-          <w:i/>
-          <w:color w:val="A6A6A6" w:themeColor="background1" w:themeShade="A6"/>
-        </w:rPr>
-      </w:pPr>
-    </w:p>
-    <w:p/>
     <w:p>
       <w:pPr>
         <w:pStyle w:val="Heading1"/>
@@ -1587,70 +1515,337 @@
       <w:pPr>
         <w:ind w:firstLine="360"/>
         <w:rPr>
+          <w:iCs/>
+        </w:rPr>
+      </w:pPr>
+      <w:r>
+        <w:rPr>
+          <w:iCs/>
+        </w:rPr>
+        <w:t xml:space="preserve">A abordagem ao dimensionamento </w:t>
+      </w:r>
+      <w:r>
+        <w:rPr>
+          <w:iCs/>
+        </w:rPr>
+        <w:t xml:space="preserve"> e predisposição </w:t>
+      </w:r>
+      <w:r>
+        <w:rPr>
+          <w:iCs/>
+        </w:rPr>
+        <w:t>do  layout da nova base de dados</w:t>
+      </w:r>
+      <w:r>
+        <w:rPr>
+          <w:iCs/>
+        </w:rPr>
+        <w:t xml:space="preserve"> teve em conta as recomendações, estratégias de preenchimento e regras de design de ficheiros e </w:t>
+      </w:r>
+      <w:proofErr w:type="spellStart"/>
+      <w:r>
+        <w:rPr>
+          <w:iCs/>
+        </w:rPr>
+        <w:t>filegroups</w:t>
+      </w:r>
+      <w:proofErr w:type="spellEnd"/>
+      <w:r>
+        <w:rPr>
+          <w:iCs/>
+        </w:rPr>
+        <w:t xml:space="preserve"> </w:t>
+      </w:r>
+      <w:r>
+        <w:rPr>
+          <w:iCs/>
+        </w:rPr>
+        <w:t>mencionadas pela  Microsoft na respetiva documentação (</w:t>
+      </w:r>
+      <w:hyperlink r:id="rId10" w:history="1">
+        <w:r>
+          <w:rPr>
+            <w:rStyle w:val="Hyperlink"/>
+            <w:iCs/>
+          </w:rPr>
+          <w:t>https://learn.microsoft.com</w:t>
+        </w:r>
+        <w:r>
+          <w:rPr>
+            <w:rStyle w:val="Hyperlink"/>
+            <w:iCs/>
+          </w:rPr>
+          <w:t>/</w:t>
+        </w:r>
+        <w:r>
+          <w:rPr>
+            <w:rStyle w:val="Hyperlink"/>
+            <w:iCs/>
+          </w:rPr>
+          <w:t>en-us/sql/relational-databases/databases/database-files-and-filegroups?view=sql-server-ver16#file-and-filegroup-fill-strategy</w:t>
+        </w:r>
+      </w:hyperlink>
+      <w:r>
+        <w:rPr>
+          <w:iCs/>
+        </w:rPr>
+        <w:t>).</w:t>
+      </w:r>
+    </w:p>
+    <w:p>
+      <w:pPr>
+        <w:ind w:firstLine="360"/>
+        <w:rPr>
+          <w:iCs/>
+        </w:rPr>
+      </w:pPr>
+      <w:r>
+        <w:rPr>
+          <w:iCs/>
+        </w:rPr>
+        <w:t>Tendo isto,</w:t>
+      </w:r>
+      <w:r>
+        <w:rPr>
+          <w:iCs/>
+        </w:rPr>
+        <w:t xml:space="preserve"> foram criados </w:t>
+      </w:r>
+      <w:proofErr w:type="spellStart"/>
+      <w:r>
+        <w:rPr>
+          <w:iCs/>
+        </w:rPr>
+        <w:t>filegroups</w:t>
+      </w:r>
+      <w:proofErr w:type="spellEnd"/>
+      <w:r>
+        <w:rPr>
+          <w:iCs/>
+        </w:rPr>
+        <w:t xml:space="preserve"> secundários e a um destes foi-lhe atribuído a característica de “</w:t>
+      </w:r>
+      <w:proofErr w:type="spellStart"/>
+      <w:r>
+        <w:rPr>
+          <w:iCs/>
+        </w:rPr>
+        <w:t>default</w:t>
+      </w:r>
+      <w:proofErr w:type="spellEnd"/>
+      <w:r>
+        <w:rPr>
+          <w:iCs/>
+        </w:rPr>
+        <w:t xml:space="preserve">”, deixando o </w:t>
+      </w:r>
+      <w:proofErr w:type="spellStart"/>
+      <w:r>
+        <w:rPr>
+          <w:iCs/>
+        </w:rPr>
+        <w:t>filegroup</w:t>
+      </w:r>
+      <w:proofErr w:type="spellEnd"/>
+      <w:r>
+        <w:rPr>
+          <w:iCs/>
+        </w:rPr>
+        <w:t xml:space="preserve"> primário apenas para “</w:t>
+      </w:r>
+      <w:proofErr w:type="spellStart"/>
+      <w:r>
+        <w:rPr>
+          <w:iCs/>
+        </w:rPr>
+        <w:t>system</w:t>
+      </w:r>
+      <w:proofErr w:type="spellEnd"/>
+      <w:r>
+        <w:rPr>
+          <w:iCs/>
+        </w:rPr>
+        <w:t xml:space="preserve"> </w:t>
+      </w:r>
+      <w:proofErr w:type="spellStart"/>
+      <w:r>
+        <w:rPr>
+          <w:iCs/>
+        </w:rPr>
+        <w:t>tables</w:t>
+      </w:r>
+      <w:proofErr w:type="spellEnd"/>
+      <w:r>
+        <w:rPr>
+          <w:iCs/>
+        </w:rPr>
+        <w:t xml:space="preserve"> </w:t>
+      </w:r>
+      <w:proofErr w:type="spellStart"/>
+      <w:r>
+        <w:rPr>
+          <w:iCs/>
+        </w:rPr>
+        <w:t>and</w:t>
+      </w:r>
+      <w:proofErr w:type="spellEnd"/>
+      <w:r>
+        <w:rPr>
+          <w:iCs/>
+        </w:rPr>
+        <w:t xml:space="preserve"> </w:t>
+      </w:r>
+      <w:proofErr w:type="spellStart"/>
+      <w:r>
+        <w:rPr>
+          <w:iCs/>
+        </w:rPr>
+        <w:t>objects</w:t>
+      </w:r>
+      <w:proofErr w:type="spellEnd"/>
+      <w:r>
+        <w:rPr>
+          <w:iCs/>
+        </w:rPr>
+        <w:t>”. Além disso</w:t>
+      </w:r>
+      <w:r>
+        <w:rPr>
+          <w:iCs/>
+        </w:rPr>
+        <w:t xml:space="preserve"> tabelas que concorrem por uma grande de espaço foram dispersadas </w:t>
+      </w:r>
+      <w:r>
+        <w:rPr>
+          <w:iCs/>
+        </w:rPr>
+        <w:t>por diferentes</w:t>
+      </w:r>
+      <w:r>
+        <w:rPr>
+          <w:iCs/>
+        </w:rPr>
+        <w:t xml:space="preserve"> </w:t>
+      </w:r>
+      <w:proofErr w:type="spellStart"/>
+      <w:r>
+        <w:rPr>
+          <w:iCs/>
+        </w:rPr>
+        <w:t>filegroups</w:t>
+      </w:r>
+      <w:proofErr w:type="spellEnd"/>
+      <w:r>
+        <w:rPr>
+          <w:iCs/>
+        </w:rPr>
+        <w:t>.</w:t>
+      </w:r>
+      <w:r>
+        <w:rPr>
+          <w:iCs/>
+        </w:rPr>
+        <w:t xml:space="preserve"> </w:t>
+      </w:r>
+    </w:p>
+    <w:p>
+      <w:pPr>
+        <w:ind w:firstLine="360"/>
+        <w:rPr>
+          <w:i/>
+        </w:rPr>
+      </w:pPr>
+      <w:r>
+        <w:rPr>
+          <w:i/>
+        </w:rPr>
+        <w:t>O seguinte ficheiro</w:t>
+      </w:r>
+      <w:r>
+        <w:rPr>
+          <w:i/>
+        </w:rPr>
+        <w:t xml:space="preserve"> anexado</w:t>
+      </w:r>
+      <w:r>
+        <w:rPr>
+          <w:i/>
+        </w:rPr>
+        <w:t xml:space="preserve"> </w:t>
+      </w:r>
+      <w:r>
+        <w:rPr>
+          <w:i/>
+        </w:rPr>
+        <w:t>contem</w:t>
+      </w:r>
+      <w:r>
+        <w:rPr>
+          <w:i/>
+        </w:rPr>
+        <w:t xml:space="preserve"> as tabelas presentes na base de dados, o número de registos e</w:t>
+      </w:r>
+      <w:r>
+        <w:rPr>
+          <w:i/>
+        </w:rPr>
+        <w:t xml:space="preserve"> os cálc</w:t>
+      </w:r>
+      <w:r>
+        <w:rPr>
+          <w:i/>
+        </w:rPr>
+        <w:t xml:space="preserve">ulos </w:t>
+      </w:r>
+      <w:r>
+        <w:rPr>
+          <w:i/>
+        </w:rPr>
+        <w:t>das</w:t>
+      </w:r>
+      <w:r>
+        <w:rPr>
+          <w:i/>
+        </w:rPr>
+        <w:t xml:space="preserve"> dimensões.</w:t>
+      </w:r>
+    </w:p>
+    <w:p>
+      <w:pPr>
+        <w:ind w:firstLine="360"/>
+        <w:rPr>
           <w:i/>
           <w:color w:val="A6A6A6" w:themeColor="background1" w:themeShade="A6"/>
         </w:rPr>
       </w:pPr>
-      <w:r>
+      <w:hyperlink r:id="rId11" w:history="1">
+        <w:r>
+          <w:rPr>
+            <w:rStyle w:val="Hyperlink"/>
+            <w:i/>
+            <w:lang w:val="en-US"/>
+          </w:rPr>
+          <w:t>scripts\Filegroups\Filegroups_support.xlsx</w:t>
+        </w:r>
+      </w:hyperlink>
+    </w:p>
+    <w:p>
+      <w:pPr>
+        <w:ind w:firstLine="360"/>
         <w:rPr>
           <w:i/>
           <w:color w:val="A6A6A6" w:themeColor="background1" w:themeShade="A6"/>
-        </w:rPr>
-        <w:t>Discriminando</w:t>
-      </w:r>
-      <w:r>
+          <w:lang w:val="en-US"/>
+        </w:rPr>
+      </w:pPr>
+    </w:p>
+    <w:p>
+      <w:pPr>
         <w:rPr>
           <w:i/>
           <w:color w:val="A6A6A6" w:themeColor="background1" w:themeShade="A6"/>
         </w:rPr>
-        <w:t xml:space="preserve"> a projeção de necessidades que conduz ao layout proposto</w:t>
-      </w:r>
-      <w:r>
-        <w:rPr>
-          <w:i/>
-          <w:color w:val="A6A6A6" w:themeColor="background1" w:themeShade="A6"/>
-        </w:rPr>
-        <w:t>.</w:t>
-      </w:r>
-    </w:p>
-    <w:p>
-      <w:pPr>
-        <w:ind w:firstLine="360"/>
-        <w:rPr>
-          <w:i/>
-          <w:color w:val="A6A6A6" w:themeColor="background1" w:themeShade="A6"/>
-        </w:rPr>
-      </w:pPr>
-    </w:p>
-    <w:p>
-      <w:pPr>
-        <w:ind w:firstLine="360"/>
-        <w:rPr>
-          <w:i/>
-          <w:color w:val="A6A6A6" w:themeColor="background1" w:themeShade="A6"/>
-        </w:rPr>
-      </w:pPr>
-      <w:r>
-        <w:rPr>
-          <w:i/>
-          <w:color w:val="A6A6A6" w:themeColor="background1" w:themeShade="A6"/>
-        </w:rPr>
-        <w:t>I</w:t>
-      </w:r>
-      <w:r>
-        <w:rPr>
-          <w:i/>
-          <w:color w:val="A6A6A6" w:themeColor="background1" w:themeShade="A6"/>
-        </w:rPr>
-        <w:t>dentificação do espaço ocupado por tabela</w:t>
-      </w:r>
-      <w:r>
-        <w:rPr>
-          <w:i/>
-          <w:color w:val="A6A6A6" w:themeColor="background1" w:themeShade="A6"/>
-        </w:rPr>
-        <w:t>.</w:t>
-      </w:r>
+      </w:pPr>
     </w:p>
     <w:tbl>
       <w:tblPr>
@@ -1700,8 +1895,23 @@
               <w:rPr>
                 <w:color w:val="FFFFFF"/>
               </w:rPr>
-              <w:t>Nome Tabela</w:t>
-            </w:r>
+              <w:lastRenderedPageBreak/>
+              <w:t>Nome</w:t>
+            </w:r>
+            <w:r>
+              <w:rPr>
+                <w:color w:val="FFFFFF"/>
+              </w:rPr>
+              <w:t xml:space="preserve"> </w:t>
+            </w:r>
+            <w:proofErr w:type="spellStart"/>
+            <w:r>
+              <w:rPr>
+                <w:color w:val="FFFFFF"/>
+              </w:rPr>
+              <w:t>Filegroup</w:t>
+            </w:r>
+            <w:proofErr w:type="spellEnd"/>
           </w:p>
         </w:tc>
         <w:tc>
@@ -1720,7 +1930,7 @@
               <w:rPr>
                 <w:color w:val="FFFFFF"/>
               </w:rPr>
-              <w:t>Dimensão do Registo</w:t>
+              <w:t>Tabelas associadas</w:t>
             </w:r>
           </w:p>
         </w:tc>
@@ -1744,7 +1954,117 @@
               <w:rPr>
                 <w:color w:val="FFFFFF"/>
               </w:rPr>
-              <w:t>Nº de Registos (inicial/final)</w:t>
+              <w:t>Parâmetros</w:t>
+            </w:r>
+          </w:p>
+        </w:tc>
+      </w:tr>
+      <w:tr>
+        <w:tc>
+          <w:tcPr>
+            <w:tcW w:w="2836" w:type="dxa"/>
+            <w:shd w:val="clear" w:color="auto" w:fill="FFFFFF" w:themeFill="background1"/>
+            <w:tcMar>
+              <w:top w:w="100" w:type="dxa"/>
+              <w:left w:w="115" w:type="dxa"/>
+              <w:bottom w:w="100" w:type="dxa"/>
+              <w:right w:w="115" w:type="dxa"/>
+            </w:tcMar>
+            <w:vAlign w:val="center"/>
+          </w:tcPr>
+          <w:p>
+            <w:pPr>
+              <w:spacing w:after="0"/>
+              <w:rPr>
+                <w:i/>
+                <w:iCs/>
+              </w:rPr>
+            </w:pPr>
+            <w:proofErr w:type="spellStart"/>
+            <w:r>
+              <w:rPr>
+                <w:i/>
+                <w:iCs/>
+              </w:rPr>
+              <w:t>Wwiglobal_primary</w:t>
+            </w:r>
+            <w:proofErr w:type="spellEnd"/>
+          </w:p>
+        </w:tc>
+        <w:tc>
+          <w:tcPr>
+            <w:tcW w:w="3827" w:type="dxa"/>
+            <w:shd w:val="clear" w:color="auto" w:fill="FFFFFF" w:themeFill="background1"/>
+          </w:tcPr>
+          <w:p>
+            <w:pPr>
+              <w:spacing w:after="0"/>
+            </w:pPr>
+            <w:r>
+              <w:t xml:space="preserve"> </w:t>
+            </w:r>
+            <w:proofErr w:type="spellStart"/>
+            <w:r>
+              <w:t>System</w:t>
+            </w:r>
+            <w:proofErr w:type="spellEnd"/>
+            <w:r>
+              <w:t xml:space="preserve"> </w:t>
+            </w:r>
+            <w:proofErr w:type="spellStart"/>
+            <w:r>
+              <w:t>tables</w:t>
+            </w:r>
+            <w:proofErr w:type="spellEnd"/>
+          </w:p>
+        </w:tc>
+        <w:tc>
+          <w:tcPr>
+            <w:tcW w:w="3969" w:type="dxa"/>
+            <w:shd w:val="clear" w:color="auto" w:fill="FFFFFF" w:themeFill="background1"/>
+            <w:tcMar>
+              <w:top w:w="100" w:type="dxa"/>
+              <w:left w:w="115" w:type="dxa"/>
+              <w:bottom w:w="100" w:type="dxa"/>
+              <w:right w:w="115" w:type="dxa"/>
+            </w:tcMar>
+            <w:vAlign w:val="center"/>
+          </w:tcPr>
+          <w:p>
+            <w:pPr>
+              <w:rPr>
+                <w:i/>
+              </w:rPr>
+            </w:pPr>
+            <w:r>
+              <w:rPr>
+                <w:i/>
+              </w:rPr>
+              <w:t>Dimensão inicial: 10MB</w:t>
+            </w:r>
+          </w:p>
+          <w:p>
+            <w:pPr>
+              <w:rPr>
+                <w:i/>
+              </w:rPr>
+            </w:pPr>
+            <w:r>
+              <w:rPr>
+                <w:i/>
+              </w:rPr>
+              <w:t>Dimensão final: 30MB</w:t>
+            </w:r>
+          </w:p>
+          <w:p>
+            <w:pPr>
+              <w:spacing w:after="0"/>
+            </w:pPr>
+            <w:r>
+              <w:rPr>
+                <w:i/>
+              </w:rPr>
+              <w:t>Taxa de crescimento: 10MB</w:t>
             </w:r>
           </w:p>
         </w:tc>
@@ -1765,9 +2085,14 @@
             <w:pPr>
               <w:rPr>
                 <w:i/>
-                <w:color w:val="A6A6A6" w:themeColor="background1" w:themeShade="A6"/>
-              </w:rPr>
-            </w:pPr>
+              </w:rPr>
+            </w:pPr>
+            <w:r>
+              <w:rPr>
+                <w:i/>
+              </w:rPr>
+              <w:t>Wwiglobal_fg1</w:t>
+            </w:r>
           </w:p>
         </w:tc>
         <w:tc>
@@ -1778,9 +2103,105 @@
             <w:pPr>
               <w:rPr>
                 <w:i/>
-                <w:color w:val="A6A6A6" w:themeColor="background1" w:themeShade="A6"/>
-              </w:rPr>
-            </w:pPr>
+                <w:lang w:val="en-US"/>
+              </w:rPr>
+            </w:pPr>
+            <w:r>
+              <w:rPr>
+                <w:i/>
+                <w:lang w:val="en-US"/>
+              </w:rPr>
+              <w:t xml:space="preserve">Continent, Country, </w:t>
+            </w:r>
+            <w:proofErr w:type="spellStart"/>
+            <w:r>
+              <w:rPr>
+                <w:i/>
+                <w:lang w:val="en-US"/>
+              </w:rPr>
+              <w:t>StateProvince</w:t>
+            </w:r>
+            <w:proofErr w:type="spellEnd"/>
+            <w:r>
+              <w:rPr>
+                <w:i/>
+                <w:lang w:val="en-US"/>
+              </w:rPr>
+              <w:t xml:space="preserve">, </w:t>
+            </w:r>
+            <w:proofErr w:type="spellStart"/>
+            <w:r>
+              <w:rPr>
+                <w:i/>
+                <w:lang w:val="en-US"/>
+              </w:rPr>
+              <w:t>SalesTerritory</w:t>
+            </w:r>
+            <w:proofErr w:type="spellEnd"/>
+            <w:r>
+              <w:rPr>
+                <w:i/>
+                <w:lang w:val="en-US"/>
+              </w:rPr>
+              <w:t xml:space="preserve">, </w:t>
+            </w:r>
+            <w:proofErr w:type="spellStart"/>
+            <w:r>
+              <w:rPr>
+                <w:i/>
+                <w:lang w:val="en-US"/>
+              </w:rPr>
+              <w:t>State_Country</w:t>
+            </w:r>
+            <w:proofErr w:type="spellEnd"/>
+            <w:r>
+              <w:rPr>
+                <w:i/>
+                <w:lang w:val="en-US"/>
+              </w:rPr>
+              <w:t xml:space="preserve">, </w:t>
+            </w:r>
+            <w:proofErr w:type="spellStart"/>
+            <w:r>
+              <w:rPr>
+                <w:i/>
+                <w:lang w:val="en-US"/>
+              </w:rPr>
+              <w:t>CityName</w:t>
+            </w:r>
+            <w:proofErr w:type="spellEnd"/>
+            <w:r>
+              <w:rPr>
+                <w:i/>
+                <w:lang w:val="en-US"/>
+              </w:rPr>
+              <w:t xml:space="preserve">, City, Token, Error, Logistic, </w:t>
+            </w:r>
+            <w:proofErr w:type="spellStart"/>
+            <w:r>
+              <w:rPr>
+                <w:i/>
+                <w:lang w:val="en-US"/>
+              </w:rPr>
+              <w:t>TaxRate</w:t>
+            </w:r>
+            <w:proofErr w:type="spellEnd"/>
+            <w:r>
+              <w:rPr>
+                <w:i/>
+                <w:lang w:val="en-US"/>
+              </w:rPr>
+              <w:t xml:space="preserve">, Currency, Color, Package, </w:t>
+            </w:r>
+            <w:proofErr w:type="spellStart"/>
+            <w:r>
+              <w:rPr>
+                <w:i/>
+                <w:lang w:val="en-US"/>
+              </w:rPr>
+              <w:t>BusinessCategory</w:t>
+            </w:r>
+            <w:proofErr w:type="spellEnd"/>
           </w:p>
         </w:tc>
         <w:tc>
@@ -1798,9 +2219,82 @@
             <w:pPr>
               <w:rPr>
                 <w:i/>
-                <w:color w:val="A6A6A6" w:themeColor="background1" w:themeShade="A6"/>
-              </w:rPr>
-            </w:pPr>
+              </w:rPr>
+            </w:pPr>
+            <w:r>
+              <w:rPr>
+                <w:i/>
+              </w:rPr>
+              <w:t>Dimensão inicial</w:t>
+            </w:r>
+            <w:r>
+              <w:rPr>
+                <w:i/>
+              </w:rPr>
+              <w:t>: 10MB</w:t>
+            </w:r>
+          </w:p>
+          <w:p>
+            <w:pPr>
+              <w:rPr>
+                <w:i/>
+              </w:rPr>
+            </w:pPr>
+            <w:r>
+              <w:rPr>
+                <w:i/>
+              </w:rPr>
+              <w:t xml:space="preserve">Dimensão </w:t>
+            </w:r>
+            <w:r>
+              <w:rPr>
+                <w:i/>
+              </w:rPr>
+              <w:t>final</w:t>
+            </w:r>
+            <w:r>
+              <w:rPr>
+                <w:i/>
+              </w:rPr>
+              <w:t>:</w:t>
+            </w:r>
+            <w:r>
+              <w:rPr>
+                <w:i/>
+              </w:rPr>
+              <w:t xml:space="preserve"> </w:t>
+            </w:r>
+            <w:r>
+              <w:rPr>
+                <w:i/>
+              </w:rPr>
+              <w:t>30MB</w:t>
+            </w:r>
+          </w:p>
+          <w:p>
+            <w:pPr>
+              <w:rPr>
+                <w:i/>
+              </w:rPr>
+            </w:pPr>
+            <w:r>
+              <w:rPr>
+                <w:i/>
+              </w:rPr>
+              <w:t>T</w:t>
+            </w:r>
+            <w:r>
+              <w:rPr>
+                <w:i/>
+              </w:rPr>
+              <w:t>axa de crescimento</w:t>
+            </w:r>
+            <w:r>
+              <w:rPr>
+                <w:i/>
+              </w:rPr>
+              <w:t>: 10MB</w:t>
+            </w:r>
           </w:p>
         </w:tc>
       </w:tr>
@@ -1816,13 +2310,136 @@
             </w:tcMar>
             <w:vAlign w:val="center"/>
           </w:tcPr>
-          <w:p/>
+          <w:p>
+            <w:r>
+              <w:rPr>
+                <w:i/>
+              </w:rPr>
+              <w:t>Wwiglobal_fg</w:t>
+            </w:r>
+            <w:r>
+              <w:rPr>
+                <w:i/>
+              </w:rPr>
+              <w:t>2</w:t>
+            </w:r>
+            <w:r>
+              <w:rPr>
+                <w:i/>
+              </w:rPr>
+              <w:t xml:space="preserve"> (</w:t>
+            </w:r>
+            <w:proofErr w:type="spellStart"/>
+            <w:r>
+              <w:rPr>
+                <w:i/>
+              </w:rPr>
+              <w:t>default</w:t>
+            </w:r>
+            <w:proofErr w:type="spellEnd"/>
+            <w:r>
+              <w:rPr>
+                <w:i/>
+              </w:rPr>
+              <w:t>)</w:t>
+            </w:r>
+          </w:p>
         </w:tc>
         <w:tc>
           <w:tcPr>
             <w:tcW w:w="3827" w:type="dxa"/>
           </w:tcPr>
-          <w:p/>
+          <w:p>
+            <w:pPr>
+              <w:rPr>
+                <w:lang w:val="en-US"/>
+              </w:rPr>
+            </w:pPr>
+            <w:proofErr w:type="spellStart"/>
+            <w:r>
+              <w:rPr>
+                <w:lang w:val="en-US"/>
+              </w:rPr>
+              <w:t>SalesOrderHeader</w:t>
+            </w:r>
+            <w:proofErr w:type="spellEnd"/>
+            <w:r>
+              <w:rPr>
+                <w:lang w:val="en-US"/>
+              </w:rPr>
+              <w:t xml:space="preserve">, Employee, </w:t>
+            </w:r>
+            <w:proofErr w:type="spellStart"/>
+            <w:r>
+              <w:rPr>
+                <w:lang w:val="en-US"/>
+              </w:rPr>
+              <w:t>ErrorLogs</w:t>
+            </w:r>
+            <w:proofErr w:type="spellEnd"/>
+            <w:r>
+              <w:rPr>
+                <w:lang w:val="en-US"/>
+              </w:rPr>
+              <w:t xml:space="preserve">, </w:t>
+            </w:r>
+            <w:proofErr w:type="spellStart"/>
+            <w:r>
+              <w:rPr>
+                <w:lang w:val="en-US"/>
+              </w:rPr>
+              <w:t>ColumnInfo</w:t>
+            </w:r>
+            <w:proofErr w:type="spellEnd"/>
+            <w:r>
+              <w:rPr>
+                <w:lang w:val="en-US"/>
+              </w:rPr>
+              <w:t xml:space="preserve">, Estimation, </w:t>
+            </w:r>
+            <w:proofErr w:type="spellStart"/>
+            <w:r>
+              <w:rPr>
+                <w:lang w:val="en-US"/>
+              </w:rPr>
+              <w:t>SystemUser</w:t>
+            </w:r>
+            <w:proofErr w:type="spellEnd"/>
+            <w:r>
+              <w:rPr>
+                <w:lang w:val="en-US"/>
+              </w:rPr>
+              <w:t xml:space="preserve">, Discount, </w:t>
+            </w:r>
+            <w:proofErr w:type="spellStart"/>
+            <w:r>
+              <w:rPr>
+                <w:lang w:val="en-US"/>
+              </w:rPr>
+              <w:t>ProductModel</w:t>
+            </w:r>
+            <w:proofErr w:type="spellEnd"/>
+            <w:r>
+              <w:rPr>
+                <w:lang w:val="en-US"/>
+              </w:rPr>
+              <w:t xml:space="preserve">, Size, Contact, </w:t>
+            </w:r>
+            <w:proofErr w:type="spellStart"/>
+            <w:r>
+              <w:rPr>
+                <w:lang w:val="en-US"/>
+              </w:rPr>
+              <w:t>BuyingGroup</w:t>
+            </w:r>
+            <w:proofErr w:type="spellEnd"/>
+            <w:r>
+              <w:rPr>
+                <w:lang w:val="en-US"/>
+              </w:rPr>
+              <w:t>, Transport</w:t>
+            </w:r>
+          </w:p>
         </w:tc>
         <w:tc>
           <w:tcPr>
@@ -1835,150 +2452,80 @@
             </w:tcMar>
             <w:vAlign w:val="center"/>
           </w:tcPr>
-          <w:p/>
-        </w:tc>
-      </w:tr>
-    </w:tbl>
-    <w:p>
-      <w:pPr>
-        <w:rPr>
-          <w:i/>
-          <w:color w:val="A6A6A6" w:themeColor="background1" w:themeShade="A6"/>
-        </w:rPr>
-      </w:pPr>
-    </w:p>
-    <w:p>
-      <w:pPr>
-        <w:ind w:firstLine="708"/>
-        <w:rPr>
-          <w:i/>
-          <w:color w:val="A6A6A6" w:themeColor="background1" w:themeShade="A6"/>
-        </w:rPr>
-      </w:pPr>
-      <w:r>
-        <w:rPr>
-          <w:i/>
-          <w:color w:val="A6A6A6" w:themeColor="background1" w:themeShade="A6"/>
-        </w:rPr>
-        <w:t xml:space="preserve">Especificação dos </w:t>
-      </w:r>
-      <w:proofErr w:type="spellStart"/>
-      <w:r>
-        <w:rPr>
-          <w:i/>
-          <w:color w:val="A6A6A6" w:themeColor="background1" w:themeShade="A6"/>
-        </w:rPr>
-        <w:t>FIlegroups</w:t>
-      </w:r>
-      <w:proofErr w:type="spellEnd"/>
-    </w:p>
-    <w:tbl>
-      <w:tblPr>
-        <w:tblW w:w="10632" w:type="dxa"/>
-        <w:tblInd w:w="-294" w:type="dxa"/>
-        <w:tblBorders>
-          <w:top w:val="single" w:sz="8" w:space="0" w:color="4F81BD"/>
-          <w:left w:val="single" w:sz="8" w:space="0" w:color="4F81BD"/>
-          <w:bottom w:val="single" w:sz="8" w:space="0" w:color="4F81BD"/>
-          <w:right w:val="single" w:sz="8" w:space="0" w:color="4F81BD"/>
-          <w:insideH w:val="single" w:sz="8" w:space="0" w:color="4F81BD"/>
-          <w:insideV w:val="single" w:sz="8" w:space="0" w:color="4F81BD"/>
-        </w:tblBorders>
-        <w:tblLayout w:type="fixed"/>
-        <w:tblCellMar>
-          <w:left w:w="10" w:type="dxa"/>
-          <w:right w:w="10" w:type="dxa"/>
-        </w:tblCellMar>
-        <w:tblLook w:val="0000" w:firstRow="0" w:lastRow="0" w:firstColumn="0" w:lastColumn="0" w:noHBand="0" w:noVBand="0"/>
-      </w:tblPr>
-      <w:tblGrid>
-        <w:gridCol w:w="2836"/>
-        <w:gridCol w:w="3827"/>
-        <w:gridCol w:w="3969"/>
-      </w:tblGrid>
-      <w:tr>
-        <w:tc>
-          <w:tcPr>
-            <w:tcW w:w="2836" w:type="dxa"/>
-            <w:shd w:val="clear" w:color="auto" w:fill="4F81BD"/>
-            <w:tcMar>
-              <w:top w:w="100" w:type="dxa"/>
-              <w:left w:w="115" w:type="dxa"/>
-              <w:bottom w:w="100" w:type="dxa"/>
-              <w:right w:w="115" w:type="dxa"/>
-            </w:tcMar>
-            <w:vAlign w:val="center"/>
-          </w:tcPr>
-          <w:p>
-            <w:pPr>
-              <w:spacing w:after="0"/>
-              <w:rPr>
-                <w:color w:val="FFFFFF"/>
-              </w:rPr>
-            </w:pPr>
-            <w:r>
-              <w:rPr>
-                <w:color w:val="FFFFFF"/>
-              </w:rPr>
-              <w:t>Nome</w:t>
-            </w:r>
-            <w:r>
-              <w:rPr>
-                <w:color w:val="FFFFFF"/>
-              </w:rPr>
-              <w:t xml:space="preserve"> </w:t>
-            </w:r>
-            <w:proofErr w:type="spellStart"/>
-            <w:r>
-              <w:rPr>
-                <w:color w:val="FFFFFF"/>
-              </w:rPr>
-              <w:t>Filegroup</w:t>
-            </w:r>
-            <w:proofErr w:type="spellEnd"/>
-          </w:p>
-        </w:tc>
-        <w:tc>
-          <w:tcPr>
-            <w:tcW w:w="3827" w:type="dxa"/>
-            <w:shd w:val="clear" w:color="auto" w:fill="4F81BD"/>
-          </w:tcPr>
-          <w:p>
-            <w:pPr>
-              <w:spacing w:after="0"/>
-              <w:rPr>
-                <w:color w:val="FFFFFF"/>
-              </w:rPr>
-            </w:pPr>
-            <w:r>
-              <w:rPr>
-                <w:color w:val="FFFFFF"/>
-              </w:rPr>
-              <w:t>Tabelas associadas</w:t>
-            </w:r>
-          </w:p>
-        </w:tc>
-        <w:tc>
-          <w:tcPr>
-            <w:tcW w:w="3969" w:type="dxa"/>
-            <w:shd w:val="clear" w:color="auto" w:fill="4F81BD"/>
-            <w:tcMar>
-              <w:top w:w="100" w:type="dxa"/>
-              <w:left w:w="115" w:type="dxa"/>
-              <w:bottom w:w="100" w:type="dxa"/>
-              <w:right w:w="115" w:type="dxa"/>
-            </w:tcMar>
-            <w:vAlign w:val="center"/>
-          </w:tcPr>
-          <w:p>
-            <w:pPr>
-              <w:spacing w:after="0"/>
-            </w:pPr>
-            <w:r>
-              <w:rPr>
-                <w:color w:val="FFFFFF"/>
-              </w:rPr>
-              <w:t>Parâmetros</w:t>
+          <w:p>
+            <w:pPr>
+              <w:rPr>
+                <w:i/>
+              </w:rPr>
+            </w:pPr>
+            <w:r>
+              <w:rPr>
+                <w:i/>
+              </w:rPr>
+              <w:t>Dimensão inicial:</w:t>
+            </w:r>
+            <w:r>
+              <w:rPr>
+                <w:i/>
+              </w:rPr>
+              <w:t xml:space="preserve"> 40</w:t>
+            </w:r>
+            <w:r>
+              <w:rPr>
+                <w:i/>
+              </w:rPr>
+              <w:t>MB</w:t>
+            </w:r>
+          </w:p>
+          <w:p>
+            <w:pPr>
+              <w:rPr>
+                <w:i/>
+              </w:rPr>
+            </w:pPr>
+            <w:r>
+              <w:rPr>
+                <w:i/>
+              </w:rPr>
+              <w:t xml:space="preserve">Dimensão final: </w:t>
+            </w:r>
+            <w:r>
+              <w:rPr>
+                <w:i/>
+              </w:rPr>
+              <w:t>120</w:t>
+            </w:r>
+            <w:r>
+              <w:rPr>
+                <w:i/>
+              </w:rPr>
+              <w:t>MB</w:t>
+            </w:r>
+          </w:p>
+          <w:p>
+            <w:r>
+              <w:rPr>
+                <w:i/>
+              </w:rPr>
+              <w:t xml:space="preserve">Taxa de crescimento: </w:t>
+            </w:r>
+            <w:r>
+              <w:rPr>
+                <w:i/>
+              </w:rPr>
+              <w:t>4</w:t>
+            </w:r>
+            <w:r>
+              <w:rPr>
+                <w:i/>
+              </w:rPr>
+              <w:t>0</w:t>
+            </w:r>
+            <w:r>
+              <w:rPr>
+                <w:i/>
+              </w:rPr>
+              <w:t>MB</w:t>
             </w:r>
           </w:p>
         </w:tc>
@@ -1999,94 +2546,89 @@
             <w:pPr>
               <w:rPr>
                 <w:i/>
-                <w:color w:val="A6A6A6" w:themeColor="background1" w:themeShade="A6"/>
+              </w:rPr>
+            </w:pPr>
+            <w:r>
+              <w:rPr>
+                <w:i/>
+              </w:rPr>
+              <w:t>Wwiglobal_fg</w:t>
+            </w:r>
+            <w:r>
+              <w:rPr>
+                <w:i/>
+              </w:rPr>
+              <w:t>3</w:t>
+            </w:r>
+          </w:p>
+        </w:tc>
+        <w:tc>
+          <w:tcPr>
+            <w:tcW w:w="3827" w:type="dxa"/>
+          </w:tcPr>
+          <w:p>
+            <w:pPr>
+              <w:rPr>
+                <w:lang w:val="en-US"/>
               </w:rPr>
             </w:pPr>
             <w:proofErr w:type="spellStart"/>
             <w:r>
               <w:rPr>
-                <w:i/>
-                <w:color w:val="A6A6A6" w:themeColor="background1" w:themeShade="A6"/>
-              </w:rPr>
-              <w:t>Filegroup</w:t>
+                <w:lang w:val="en-US"/>
+              </w:rPr>
+              <w:t>SalesOrderDetails</w:t>
             </w:r>
             <w:proofErr w:type="spellEnd"/>
-          </w:p>
-        </w:tc>
-        <w:tc>
-          <w:tcPr>
-            <w:tcW w:w="3827" w:type="dxa"/>
-          </w:tcPr>
-          <w:p>
-            <w:pPr>
-              <w:rPr>
-                <w:i/>
-                <w:color w:val="A6A6A6" w:themeColor="background1" w:themeShade="A6"/>
-              </w:rPr>
-            </w:pPr>
-            <w:r>
-              <w:rPr>
-                <w:i/>
-                <w:color w:val="A6A6A6" w:themeColor="background1" w:themeShade="A6"/>
-              </w:rPr>
-              <w:t>Lista de tabelas</w:t>
-            </w:r>
-          </w:p>
-        </w:tc>
-        <w:tc>
-          <w:tcPr>
-            <w:tcW w:w="3969" w:type="dxa"/>
-            <w:tcMar>
-              <w:top w:w="100" w:type="dxa"/>
-              <w:left w:w="115" w:type="dxa"/>
-              <w:bottom w:w="100" w:type="dxa"/>
-              <w:right w:w="115" w:type="dxa"/>
-            </w:tcMar>
-            <w:vAlign w:val="center"/>
-          </w:tcPr>
-          <w:p>
-            <w:pPr>
-              <w:rPr>
-                <w:i/>
-                <w:color w:val="A6A6A6" w:themeColor="background1" w:themeShade="A6"/>
-              </w:rPr>
-            </w:pPr>
-            <w:r>
-              <w:rPr>
-                <w:i/>
-                <w:color w:val="A6A6A6" w:themeColor="background1" w:themeShade="A6"/>
-              </w:rPr>
-              <w:t>Dimensão inicial e final,</w:t>
-            </w:r>
-            <w:r>
-              <w:rPr>
-                <w:i/>
-                <w:color w:val="A6A6A6" w:themeColor="background1" w:themeShade="A6"/>
-              </w:rPr>
-              <w:t xml:space="preserve"> taxa de crescimento</w:t>
-            </w:r>
-          </w:p>
-        </w:tc>
-      </w:tr>
-      <w:tr>
-        <w:tc>
-          <w:tcPr>
-            <w:tcW w:w="2836" w:type="dxa"/>
-            <w:tcMar>
-              <w:top w:w="100" w:type="dxa"/>
-              <w:left w:w="115" w:type="dxa"/>
-              <w:bottom w:w="100" w:type="dxa"/>
-              <w:right w:w="115" w:type="dxa"/>
-            </w:tcMar>
-            <w:vAlign w:val="center"/>
-          </w:tcPr>
-          <w:p/>
-        </w:tc>
-        <w:tc>
-          <w:tcPr>
-            <w:tcW w:w="3827" w:type="dxa"/>
-          </w:tcPr>
-          <w:p/>
+            <w:r>
+              <w:rPr>
+                <w:lang w:val="en-US"/>
+              </w:rPr>
+              <w:t xml:space="preserve">, </w:t>
+            </w:r>
+            <w:proofErr w:type="spellStart"/>
+            <w:r>
+              <w:rPr>
+                <w:lang w:val="en-US"/>
+              </w:rPr>
+              <w:t>CurrencyRate</w:t>
+            </w:r>
+            <w:proofErr w:type="spellEnd"/>
+            <w:r>
+              <w:rPr>
+                <w:lang w:val="en-US"/>
+              </w:rPr>
+              <w:t xml:space="preserve">, Salesman, </w:t>
+            </w:r>
+            <w:proofErr w:type="spellStart"/>
+            <w:r>
+              <w:rPr>
+                <w:lang w:val="en-US"/>
+              </w:rPr>
+              <w:t>PostalCode</w:t>
+            </w:r>
+            <w:proofErr w:type="spellEnd"/>
+            <w:r>
+              <w:rPr>
+                <w:lang w:val="en-US"/>
+              </w:rPr>
+              <w:t xml:space="preserve">, Address, Customer, </w:t>
+            </w:r>
+            <w:proofErr w:type="spellStart"/>
+            <w:r>
+              <w:rPr>
+                <w:lang w:val="en-US"/>
+              </w:rPr>
+              <w:t>Color_Product</w:t>
+            </w:r>
+            <w:proofErr w:type="spellEnd"/>
+            <w:r>
+              <w:rPr>
+                <w:lang w:val="en-US"/>
+              </w:rPr>
+              <w:t>, Product, Brand</w:t>
+            </w:r>
+          </w:p>
         </w:tc>
         <w:tc>
           <w:tcPr>
@@ -2099,11 +2641,162 @@
             </w:tcMar>
             <w:vAlign w:val="center"/>
           </w:tcPr>
-          <w:p/>
+          <w:p>
+            <w:pPr>
+              <w:rPr>
+                <w:i/>
+              </w:rPr>
+            </w:pPr>
+            <w:r>
+              <w:rPr>
+                <w:i/>
+              </w:rPr>
+              <w:t>Dat1:</w:t>
+            </w:r>
+          </w:p>
+          <w:p>
+            <w:pPr>
+              <w:rPr>
+                <w:i/>
+              </w:rPr>
+            </w:pPr>
+            <w:r>
+              <w:rPr>
+                <w:i/>
+              </w:rPr>
+              <w:t xml:space="preserve">Dimensão inicial: </w:t>
+            </w:r>
+            <w:r>
+              <w:rPr>
+                <w:i/>
+              </w:rPr>
+              <w:t>20</w:t>
+            </w:r>
+            <w:r>
+              <w:rPr>
+                <w:i/>
+              </w:rPr>
+              <w:t>MB</w:t>
+            </w:r>
+          </w:p>
+          <w:p>
+            <w:pPr>
+              <w:rPr>
+                <w:i/>
+              </w:rPr>
+            </w:pPr>
+            <w:r>
+              <w:rPr>
+                <w:i/>
+              </w:rPr>
+              <w:t xml:space="preserve">Dimensão final: </w:t>
+            </w:r>
+            <w:r>
+              <w:rPr>
+                <w:i/>
+              </w:rPr>
+              <w:t>60</w:t>
+            </w:r>
+            <w:r>
+              <w:rPr>
+                <w:i/>
+              </w:rPr>
+              <w:t>MB</w:t>
+            </w:r>
+          </w:p>
+          <w:p>
+            <w:pPr>
+              <w:rPr>
+                <w:i/>
+              </w:rPr>
+            </w:pPr>
+            <w:r>
+              <w:rPr>
+                <w:i/>
+              </w:rPr>
+              <w:t xml:space="preserve">Taxa de crescimento: </w:t>
+            </w:r>
+            <w:r>
+              <w:rPr>
+                <w:i/>
+              </w:rPr>
+              <w:t>20</w:t>
+            </w:r>
+            <w:r>
+              <w:rPr>
+                <w:i/>
+              </w:rPr>
+              <w:t>MB</w:t>
+            </w:r>
+            <w:r>
+              <w:rPr>
+                <w:i/>
+              </w:rPr>
+              <w:t xml:space="preserve"> </w:t>
+            </w:r>
+          </w:p>
+          <w:p>
+            <w:pPr>
+              <w:rPr>
+                <w:i/>
+              </w:rPr>
+            </w:pPr>
+            <w:r>
+              <w:rPr>
+                <w:i/>
+              </w:rPr>
+              <w:t>Dat2:</w:t>
+            </w:r>
+          </w:p>
+          <w:p>
+            <w:pPr>
+              <w:rPr>
+                <w:i/>
+              </w:rPr>
+            </w:pPr>
+            <w:r>
+              <w:rPr>
+                <w:i/>
+              </w:rPr>
+              <w:t>Dimensão inicial: 30MB</w:t>
+            </w:r>
+          </w:p>
+          <w:p>
+            <w:pPr>
+              <w:rPr>
+                <w:i/>
+              </w:rPr>
+            </w:pPr>
+            <w:r>
+              <w:rPr>
+                <w:i/>
+              </w:rPr>
+              <w:t>Dimensão final: 80MB</w:t>
+            </w:r>
+          </w:p>
+          <w:p>
+            <w:pPr>
+              <w:rPr>
+                <w:lang w:val="en-US"/>
+              </w:rPr>
+            </w:pPr>
+            <w:r>
+              <w:rPr>
+                <w:i/>
+              </w:rPr>
+              <w:t>Taxa de crescimento: 25MB</w:t>
+            </w:r>
+          </w:p>
         </w:tc>
       </w:tr>
     </w:tbl>
-    <w:p/>
+    <w:p>
+      <w:pPr>
+        <w:rPr>
+          <w:lang w:val="en-US"/>
+        </w:rPr>
+      </w:pPr>
+    </w:p>
     <w:p>
       <w:pPr>
         <w:pStyle w:val="Heading1"/>
@@ -2115,7 +2808,6 @@
       </w:pPr>
       <w:proofErr w:type="spellStart"/>
       <w:r>
-        <w:lastRenderedPageBreak/>
         <w:t>Schemas</w:t>
       </w:r>
       <w:proofErr w:type="spellEnd"/>
@@ -2307,6 +2999,7 @@
                 <w:i/>
                 <w:iCs/>
               </w:rPr>
+              <w:lastRenderedPageBreak/>
               <w:t>Sales</w:t>
             </w:r>
           </w:p>
@@ -2907,12 +3600,21 @@
               </w:rPr>
             </w:pPr>
             <w:proofErr w:type="spellStart"/>
+            <w:proofErr w:type="gramStart"/>
             <w:r>
               <w:rPr>
                 <w:i/>
                 <w:color w:val="A6A6A6" w:themeColor="background1" w:themeShade="A6"/>
               </w:rPr>
-              <w:t>dbo.view_get</w:t>
+              <w:t>dbo.view</w:t>
+            </w:r>
+            <w:proofErr w:type="gramEnd"/>
+            <w:r>
+              <w:rPr>
+                <w:i/>
+                <w:color w:val="A6A6A6" w:themeColor="background1" w:themeShade="A6"/>
+              </w:rPr>
+              <w:t>_get</w:t>
             </w:r>
             <w:r>
               <w:rPr>
@@ -3009,7 +3711,6 @@
       </w:pPr>
       <w:proofErr w:type="spellStart"/>
       <w:r>
-        <w:lastRenderedPageBreak/>
         <w:t>Functions</w:t>
       </w:r>
       <w:proofErr w:type="spellEnd"/>
@@ -3469,7 +4170,23 @@
                 <w:i/>
                 <w:color w:val="A6A6A6" w:themeColor="background1" w:themeShade="A6"/>
               </w:rPr>
-              <w:t>@nome VARCHAR(50)</w:t>
+              <w:t xml:space="preserve">@nome </w:t>
+            </w:r>
+            <w:proofErr w:type="gramStart"/>
+            <w:r>
+              <w:rPr>
+                <w:i/>
+                <w:color w:val="A6A6A6" w:themeColor="background1" w:themeShade="A6"/>
+              </w:rPr>
+              <w:t>VARCHAR(</w:t>
+            </w:r>
+            <w:proofErr w:type="gramEnd"/>
+            <w:r>
+              <w:rPr>
+                <w:i/>
+                <w:color w:val="A6A6A6" w:themeColor="background1" w:themeShade="A6"/>
+              </w:rPr>
+              <w:t>50)</w:t>
             </w:r>
             <w:r>
               <w:rPr>
@@ -3764,6 +4481,7 @@
               </w:rPr>
             </w:pPr>
             <w:proofErr w:type="spellStart"/>
+            <w:proofErr w:type="gramStart"/>
             <w:r>
               <w:rPr>
                 <w:i/>
@@ -3772,6 +4490,7 @@
               <w:t>dbo.utilizador</w:t>
             </w:r>
             <w:proofErr w:type="spellEnd"/>
+            <w:proofErr w:type="gramEnd"/>
           </w:p>
         </w:tc>
         <w:tc>
@@ -4122,12 +4841,21 @@
               </w:rPr>
             </w:pPr>
             <w:proofErr w:type="spellStart"/>
+            <w:proofErr w:type="gramStart"/>
             <w:r>
               <w:rPr>
                 <w:i/>
                 <w:color w:val="A6A6A6" w:themeColor="background1" w:themeShade="A6"/>
               </w:rPr>
-              <w:t>dbo.view_</w:t>
+              <w:t>dbo.view</w:t>
+            </w:r>
+            <w:proofErr w:type="gramEnd"/>
+            <w:r>
+              <w:rPr>
+                <w:i/>
+                <w:color w:val="A6A6A6" w:themeColor="background1" w:themeShade="A6"/>
+              </w:rPr>
+              <w:t>_</w:t>
             </w:r>
             <w:r>
               <w:rPr>
@@ -4704,7 +5432,6 @@
         <w:ind w:left="993" w:hanging="633"/>
       </w:pPr>
       <w:r>
-        <w:lastRenderedPageBreak/>
         <w:t>Segurança e Controlo de Acessos</w:t>
       </w:r>
     </w:p>
@@ -4764,6 +5491,7 @@
         <w:ind w:left="993" w:hanging="633"/>
       </w:pPr>
       <w:r>
+        <w:lastRenderedPageBreak/>
         <w:t>Encriptação</w:t>
       </w:r>
     </w:p>
@@ -4997,6 +5725,7 @@
         <w:t xml:space="preserve">, </w:t>
       </w:r>
       <w:proofErr w:type="spellStart"/>
+      <w:proofErr w:type="gramStart"/>
       <w:r>
         <w:rPr>
           <w:i/>
@@ -5010,7 +5739,15 @@
           <w:i/>
           <w:color w:val="A6A6A6" w:themeColor="background1" w:themeShade="A6"/>
         </w:rPr>
-        <w:t>,…).</w:t>
+        <w:t>,…</w:t>
+      </w:r>
+      <w:proofErr w:type="gramEnd"/>
+      <w:r>
+        <w:rPr>
+          <w:i/>
+          <w:color w:val="A6A6A6" w:themeColor="background1" w:themeShade="A6"/>
+        </w:rPr>
+        <w:t>).</w:t>
       </w:r>
     </w:p>
     <w:tbl>
@@ -5236,6 +5973,7 @@
               <w:t>tg</w:t>
             </w:r>
             <w:proofErr w:type="spellEnd"/>
+            <w:proofErr w:type="gramStart"/>
             <w:r>
               <w:rPr>
                 <w:i/>
@@ -5243,6 +5981,7 @@
               </w:rPr>
               <w:t>_....</w:t>
             </w:r>
+            <w:proofErr w:type="gramEnd"/>
           </w:p>
         </w:tc>
       </w:tr>
@@ -5513,7 +6252,6 @@
               <w:rPr>
                 <w:color w:val="FFFFFF"/>
               </w:rPr>
-              <w:lastRenderedPageBreak/>
               <w:t>Número</w:t>
             </w:r>
           </w:p>
@@ -5779,6 +6517,7 @@
               <w:rPr>
                 <w:i/>
               </w:rPr>
+              <w:lastRenderedPageBreak/>
               <w:t>3</w:t>
             </w:r>
           </w:p>
@@ -6022,8 +6761,8 @@
       </w:r>
     </w:p>
     <w:sectPr>
-      <w:headerReference w:type="default" r:id="rId9"/>
-      <w:footerReference w:type="default" r:id="rId10"/>
+      <w:headerReference w:type="default" r:id="rId12"/>
+      <w:footerReference w:type="default" r:id="rId13"/>
       <w:pgSz w:w="11906" w:h="16838"/>
       <w:pgMar w:top="720" w:right="720" w:bottom="720" w:left="720" w:header="708" w:footer="708" w:gutter="0"/>
       <w:cols w:space="708"/>
@@ -9192,7 +9931,7 @@
   <w:style w:type="paragraph" w:default="1" w:styleId="Normal">
     <w:name w:val="Normal"/>
     <w:qFormat/>
-    <w:rsid w:val="001D7D86"/>
+    <w:rsid w:val="00723727"/>
   </w:style>
   <w:style w:type="paragraph" w:styleId="Heading1">
     <w:name w:val="heading 1"/>
@@ -9381,6 +10120,30 @@
       <w:color w:val="2E74B5" w:themeColor="accent1" w:themeShade="BF"/>
       <w:sz w:val="26"/>
       <w:szCs w:val="26"/>
+    </w:rPr>
+  </w:style>
+  <w:style w:type="character" w:styleId="UnresolvedMention">
+    <w:name w:val="Unresolved Mention"/>
+    <w:basedOn w:val="DefaultParagraphFont"/>
+    <w:uiPriority w:val="99"/>
+    <w:semiHidden/>
+    <w:unhideWhenUsed/>
+    <w:rsid w:val="002807E8"/>
+    <w:rPr>
+      <w:color w:val="605E5C"/>
+      <w:shd w:val="clear" w:color="auto" w:fill="E1DFDD"/>
+    </w:rPr>
+  </w:style>
+  <w:style w:type="character" w:styleId="FollowedHyperlink">
+    <w:name w:val="FollowedHyperlink"/>
+    <w:basedOn w:val="DefaultParagraphFont"/>
+    <w:uiPriority w:val="99"/>
+    <w:semiHidden/>
+    <w:unhideWhenUsed/>
+    <w:rsid w:val="003144A6"/>
+    <w:rPr>
+      <w:color w:val="954F72" w:themeColor="followedHyperlink"/>
+      <w:u w:val="single"/>
     </w:rPr>
   </w:style>
 </w:styles>

</xml_diff>

<commit_message>
feat: docs views e sps
</commit_message>
<xml_diff>
--- a/Template - Relatório técnico.docx
+++ b/Template - Relatório técnico.docx
@@ -597,26 +597,20 @@
           <w:p>
             <w:pPr>
               <w:rPr>
-                <w:i/>
-              </w:rPr>
-            </w:pPr>
-            <w:r>
-              <w:rPr>
-                <w:i/>
+                <w:iCs/>
+              </w:rPr>
+            </w:pPr>
+            <w:r>
+              <w:rPr>
+                <w:iCs/>
               </w:rPr>
               <w:t>O sistema deverá permiti</w:t>
             </w:r>
             <w:r>
               <w:rPr>
-                <w:i/>
-              </w:rPr>
-              <w:t>r</w:t>
-            </w:r>
-            <w:r>
-              <w:rPr>
-                <w:i/>
-              </w:rPr>
-              <w:t xml:space="preserve"> criar uma venda</w:t>
+                <w:iCs/>
+              </w:rPr>
+              <w:t>r criar uma venda</w:t>
             </w:r>
           </w:p>
         </w:tc>
@@ -672,7 +666,15 @@
             <w:vAlign w:val="center"/>
           </w:tcPr>
           <w:p>
-            <w:r>
+            <w:pPr>
+              <w:rPr>
+                <w:iCs/>
+              </w:rPr>
+            </w:pPr>
+            <w:r>
+              <w:rPr>
+                <w:iCs/>
+              </w:rPr>
               <w:t>O sistema deverá permitir adicionar/remover produtos às vendas</w:t>
             </w:r>
           </w:p>
@@ -722,7 +724,15 @@
             <w:vAlign w:val="center"/>
           </w:tcPr>
           <w:p>
-            <w:r>
+            <w:pPr>
+              <w:rPr>
+                <w:iCs/>
+              </w:rPr>
+            </w:pPr>
+            <w:r>
+              <w:rPr>
+                <w:iCs/>
+              </w:rPr>
               <w:t>O sistema deverá permitir alterar a quantidade de produtos numa venda</w:t>
             </w:r>
           </w:p>
@@ -779,21 +789,15 @@
           <w:p>
             <w:pPr>
               <w:rPr>
-                <w:i/>
+                <w:iCs/>
                 <w:color w:val="A6A6A6" w:themeColor="background1" w:themeShade="A6"/>
               </w:rPr>
             </w:pPr>
             <w:r>
               <w:rPr>
-                <w:i/>
-              </w:rPr>
-              <w:t>O sistema dev</w:t>
-            </w:r>
-            <w:r>
-              <w:rPr>
-                <w:i/>
-              </w:rPr>
-              <w:t>erá permitir calcular o preço total de uma venda</w:t>
+                <w:iCs/>
+              </w:rPr>
+              <w:t>O sistema deverá permitir calcular o preço total de uma venda</w:t>
             </w:r>
           </w:p>
         </w:tc>
@@ -850,12 +854,12 @@
           <w:p>
             <w:pPr>
               <w:rPr>
-                <w:i/>
-              </w:rPr>
-            </w:pPr>
-            <w:r>
-              <w:rPr>
-                <w:i/>
+                <w:iCs/>
+              </w:rPr>
+            </w:pPr>
+            <w:r>
+              <w:rPr>
+                <w:iCs/>
               </w:rPr>
               <w:t xml:space="preserve">O sistema deverá permitir a verificação da data de entrega de uma venda de acordo com as datas de entrega dos produtos a ela associados </w:t>
             </w:r>
@@ -914,38 +918,38 @@
           <w:p>
             <w:pPr>
               <w:rPr>
-                <w:i/>
-              </w:rPr>
-            </w:pPr>
-            <w:r>
-              <w:rPr>
-                <w:i/>
+                <w:iCs/>
+              </w:rPr>
+            </w:pPr>
+            <w:r>
+              <w:rPr>
+                <w:iCs/>
               </w:rPr>
               <w:t>O sistema deverá permitir</w:t>
             </w:r>
             <w:r>
               <w:rPr>
-                <w:i/>
+                <w:iCs/>
               </w:rPr>
               <w:t xml:space="preserve"> adicionar apenas um tipo de “</w:t>
             </w:r>
             <w:proofErr w:type="spellStart"/>
             <w:r>
               <w:rPr>
-                <w:i/>
+                <w:iCs/>
               </w:rPr>
               <w:t>Chiller</w:t>
             </w:r>
             <w:proofErr w:type="spellEnd"/>
             <w:r>
               <w:rPr>
-                <w:i/>
+                <w:iCs/>
               </w:rPr>
               <w:t xml:space="preserve"> Stock” a uma venda </w:t>
             </w:r>
             <w:r>
               <w:rPr>
-                <w:i/>
+                <w:iCs/>
               </w:rPr>
               <w:t xml:space="preserve"> </w:t>
             </w:r>
@@ -1004,26 +1008,14 @@
           <w:p>
             <w:pPr>
               <w:rPr>
-                <w:i/>
-              </w:rPr>
-            </w:pPr>
-            <w:r>
-              <w:rPr>
-                <w:i/>
-              </w:rPr>
-              <w:t xml:space="preserve">O sistema deverá permitir a autenticação por parte dos clientes com recurso ao </w:t>
-            </w:r>
-            <w:r>
-              <w:rPr>
-                <w:i/>
-              </w:rPr>
-              <w:t>‘</w:t>
-            </w:r>
-            <w:r>
-              <w:rPr>
-                <w:i/>
-              </w:rPr>
-              <w:t>email’ e ‘password’</w:t>
+                <w:iCs/>
+              </w:rPr>
+            </w:pPr>
+            <w:r>
+              <w:rPr>
+                <w:iCs/>
+              </w:rPr>
+              <w:t>O sistema deverá permitir a autenticação por parte dos clientes com recurso ao ‘email’ e ‘password’</w:t>
             </w:r>
           </w:p>
         </w:tc>
@@ -1080,12 +1072,12 @@
           <w:p>
             <w:pPr>
               <w:rPr>
-                <w:i/>
-              </w:rPr>
-            </w:pPr>
-            <w:r>
-              <w:rPr>
-                <w:i/>
+                <w:iCs/>
+              </w:rPr>
+            </w:pPr>
+            <w:r>
+              <w:rPr>
+                <w:iCs/>
               </w:rPr>
               <w:t>O sistema deverá permitir adicionar/atualizar/remover utilizadores</w:t>
             </w:r>
@@ -1144,56 +1136,56 @@
           <w:p>
             <w:pPr>
               <w:rPr>
-                <w:i/>
-              </w:rPr>
-            </w:pPr>
-            <w:r>
-              <w:rPr>
-                <w:i/>
+                <w:iCs/>
+              </w:rPr>
+            </w:pPr>
+            <w:r>
+              <w:rPr>
+                <w:iCs/>
               </w:rPr>
               <w:t xml:space="preserve">O sistema deverá permitir </w:t>
             </w:r>
             <w:r>
               <w:rPr>
-                <w:i/>
+                <w:iCs/>
               </w:rPr>
               <w:t>a um utilizador recuperar a ‘</w:t>
             </w:r>
             <w:r>
               <w:rPr>
-                <w:i/>
+                <w:iCs/>
               </w:rPr>
               <w:t>password</w:t>
             </w:r>
             <w:r>
               <w:rPr>
-                <w:i/>
+                <w:iCs/>
               </w:rPr>
               <w:t>’</w:t>
             </w:r>
             <w:r>
               <w:rPr>
-                <w:i/>
+                <w:iCs/>
               </w:rPr>
               <w:t xml:space="preserve"> com recurso a </w:t>
             </w:r>
             <w:r>
               <w:rPr>
-                <w:i/>
+                <w:iCs/>
               </w:rPr>
               <w:t>um ‘</w:t>
             </w:r>
             <w:proofErr w:type="spellStart"/>
             <w:r>
               <w:rPr>
-                <w:i/>
+                <w:iCs/>
               </w:rPr>
               <w:t>token</w:t>
             </w:r>
             <w:proofErr w:type="spellEnd"/>
             <w:r>
               <w:rPr>
-                <w:i/>
+                <w:iCs/>
               </w:rPr>
               <w:t>’ de verificação gerado e enviado automaticamente para o email do utilizador</w:t>
             </w:r>
@@ -1252,12 +1244,12 @@
           <w:p>
             <w:pPr>
               <w:rPr>
-                <w:i/>
-              </w:rPr>
-            </w:pPr>
-            <w:r>
-              <w:rPr>
-                <w:i/>
+                <w:iCs/>
+              </w:rPr>
+            </w:pPr>
+            <w:r>
+              <w:rPr>
+                <w:iCs/>
               </w:rPr>
               <w:t>O sistema deverá permitir aplicar/remover promoções aos produtos em Stock</w:t>
             </w:r>
@@ -1316,12 +1308,12 @@
           <w:p>
             <w:pPr>
               <w:rPr>
-                <w:i/>
-              </w:rPr>
-            </w:pPr>
-            <w:r>
-              <w:rPr>
-                <w:i/>
+                <w:iCs/>
+              </w:rPr>
+            </w:pPr>
+            <w:r>
+              <w:rPr>
+                <w:iCs/>
               </w:rPr>
               <w:t xml:space="preserve">O sistema deverá permitir alterar as datas de início e fim de uma promoção </w:t>
             </w:r>
@@ -1499,6 +1491,40 @@
       </w:r>
     </w:p>
     <w:p>
+      <w:r>
+        <w:t>Observação: S</w:t>
+      </w:r>
+      <w:r>
+        <w:t>e necessário</w:t>
+      </w:r>
+      <w:r>
+        <w:t>, para melhor perceção do diagrama, este está disponível na pasta “MR”</w:t>
+      </w:r>
+      <w:r>
+        <w:t xml:space="preserve"> </w:t>
+      </w:r>
+      <w:r>
+        <w:t>-</w:t>
+      </w:r>
+      <w:r>
+        <w:t xml:space="preserve"> </w:t>
+      </w:r>
+      <w:hyperlink r:id="rId10" w:history="1">
+        <w:r>
+          <w:rPr>
+            <w:rStyle w:val="Hyperlink"/>
+          </w:rPr>
+          <w:t>mr.jpg</w:t>
+        </w:r>
+      </w:hyperlink>
+      <w:r>
+        <w:t xml:space="preserve"> </w:t>
+      </w:r>
+      <w:r>
+        <w:t xml:space="preserve">. </w:t>
+      </w:r>
+    </w:p>
+    <w:p>
       <w:pPr>
         <w:pStyle w:val="Heading1"/>
         <w:numPr>
@@ -1562,28 +1588,39 @@
         </w:rPr>
         <w:t>mencionadas pela  Microsoft na respetiva documentação (</w:t>
       </w:r>
-      <w:hyperlink r:id="rId10" w:history="1">
+      <w:hyperlink r:id="rId11" w:history="1">
         <w:r>
           <w:rPr>
             <w:rStyle w:val="Hyperlink"/>
             <w:iCs/>
           </w:rPr>
-          <w:t>https://learn.microsoft.com</w:t>
+          <w:t xml:space="preserve">Microsoft </w:t>
         </w:r>
+        <w:proofErr w:type="spellStart"/>
         <w:r>
           <w:rPr>
             <w:rStyle w:val="Hyperlink"/>
             <w:iCs/>
           </w:rPr>
-          <w:t>/</w:t>
+          <w:t>docs</w:t>
         </w:r>
+        <w:proofErr w:type="spellEnd"/>
         <w:r>
           <w:rPr>
             <w:rStyle w:val="Hyperlink"/>
             <w:iCs/>
           </w:rPr>
-          <w:t>en-us/sql/relational-databases/databases/database-files-and-filegroups?view=sql-server-ver16#file-and-filegroup-fill-strategy</w:t>
+          <w:t xml:space="preserve"> - files &amp; </w:t>
         </w:r>
+        <w:proofErr w:type="spellStart"/>
+        <w:r>
+          <w:rPr>
+            <w:rStyle w:val="Hyperlink"/>
+            <w:iCs/>
+          </w:rPr>
+          <w:t>filegroups</w:t>
+        </w:r>
+        <w:proofErr w:type="spellEnd"/>
       </w:hyperlink>
       <w:r>
         <w:rPr>
@@ -1752,60 +1789,54 @@
       <w:pPr>
         <w:ind w:firstLine="360"/>
         <w:rPr>
-          <w:i/>
-        </w:rPr>
-      </w:pPr>
-      <w:r>
-        <w:rPr>
-          <w:i/>
+          <w:iCs/>
+        </w:rPr>
+      </w:pPr>
+      <w:r>
+        <w:rPr>
+          <w:iCs/>
         </w:rPr>
         <w:t>O seguinte ficheiro</w:t>
       </w:r>
       <w:r>
         <w:rPr>
-          <w:i/>
+          <w:iCs/>
         </w:rPr>
         <w:t xml:space="preserve"> anexado</w:t>
       </w:r>
       <w:r>
         <w:rPr>
-          <w:i/>
-        </w:rPr>
-        <w:t xml:space="preserve"> </w:t>
-      </w:r>
-      <w:r>
-        <w:rPr>
-          <w:i/>
-        </w:rPr>
-        <w:t>contem</w:t>
-      </w:r>
-      <w:r>
-        <w:rPr>
-          <w:i/>
+          <w:iCs/>
+        </w:rPr>
+        <w:t xml:space="preserve"> contem</w:t>
+      </w:r>
+      <w:r>
+        <w:rPr>
+          <w:iCs/>
         </w:rPr>
         <w:t xml:space="preserve"> as tabelas presentes na base de dados, o número de registos e</w:t>
       </w:r>
       <w:r>
         <w:rPr>
-          <w:i/>
+          <w:iCs/>
         </w:rPr>
         <w:t xml:space="preserve"> os cálc</w:t>
       </w:r>
       <w:r>
         <w:rPr>
-          <w:i/>
+          <w:iCs/>
         </w:rPr>
         <w:t xml:space="preserve">ulos </w:t>
       </w:r>
       <w:r>
         <w:rPr>
-          <w:i/>
+          <w:iCs/>
         </w:rPr>
         <w:t>das</w:t>
       </w:r>
       <w:r>
         <w:rPr>
-          <w:i/>
+          <w:iCs/>
         </w:rPr>
         <w:t xml:space="preserve"> dimensões.</w:t>
       </w:r>
@@ -1818,7 +1849,7 @@
           <w:color w:val="A6A6A6" w:themeColor="background1" w:themeShade="A6"/>
         </w:rPr>
       </w:pPr>
-      <w:hyperlink r:id="rId11" w:history="1">
+      <w:hyperlink r:id="rId12" w:history="1">
         <w:r>
           <w:rPr>
             <w:rStyle w:val="Hyperlink"/>
@@ -2315,13 +2346,7 @@
               <w:rPr>
                 <w:i/>
               </w:rPr>
-              <w:t>Wwiglobal_fg</w:t>
-            </w:r>
-            <w:r>
-              <w:rPr>
-                <w:i/>
-              </w:rPr>
-              <w:t>2</w:t>
+              <w:t>Wwiglobal_fg2</w:t>
             </w:r>
             <w:r>
               <w:rPr>
@@ -2519,13 +2544,7 @@
               <w:rPr>
                 <w:i/>
               </w:rPr>
-              <w:t>0</w:t>
-            </w:r>
-            <w:r>
-              <w:rPr>
-                <w:i/>
-              </w:rPr>
-              <w:t>MB</w:t>
+              <w:t>0MB</w:t>
             </w:r>
           </w:p>
         </w:tc>
@@ -2552,13 +2571,7 @@
               <w:rPr>
                 <w:i/>
               </w:rPr>
-              <w:t>Wwiglobal_fg</w:t>
-            </w:r>
-            <w:r>
-              <w:rPr>
-                <w:i/>
-              </w:rPr>
-              <w:t>3</w:t>
+              <w:t>Wwiglobal_fg3</w:t>
             </w:r>
           </w:p>
         </w:tc>
@@ -2930,47 +2943,41 @@
           <w:p>
             <w:pPr>
               <w:rPr>
-                <w:i/>
+                <w:iCs/>
                 <w:color w:val="A6A6A6" w:themeColor="background1" w:themeShade="A6"/>
               </w:rPr>
             </w:pPr>
             <w:r>
               <w:rPr>
-                <w:i/>
+                <w:iCs/>
               </w:rPr>
               <w:t xml:space="preserve">Este </w:t>
             </w:r>
             <w:proofErr w:type="spellStart"/>
             <w:r>
               <w:rPr>
-                <w:i/>
+                <w:iCs/>
               </w:rPr>
               <w:t>schema</w:t>
             </w:r>
             <w:proofErr w:type="spellEnd"/>
             <w:r>
               <w:rPr>
-                <w:i/>
+                <w:iCs/>
               </w:rPr>
               <w:t xml:space="preserve"> tem como objetiv</w:t>
             </w:r>
             <w:r>
               <w:rPr>
-                <w:i/>
+                <w:iCs/>
               </w:rPr>
               <w:t xml:space="preserve">o </w:t>
             </w:r>
             <w:r>
-              <w:t xml:space="preserve">agrupar as tabelas relacionadas com os </w:t>
-            </w:r>
-            <w:r>
-              <w:t>p</w:t>
-            </w:r>
-            <w:r>
-              <w:t>rodutos</w:t>
-            </w:r>
-            <w:r>
-              <w:t xml:space="preserve"> e suas características, como modelo, cor, marca, taxa aplicada, entre outras</w:t>
+              <w:rPr>
+                <w:iCs/>
+              </w:rPr>
+              <w:t>agrupar as tabelas relacionadas com os produtos e suas características, como modelo, cor, marca, taxa aplicada, entre outras</w:t>
             </w:r>
           </w:p>
         </w:tc>
@@ -3016,82 +3023,36 @@
             <w:vAlign w:val="center"/>
           </w:tcPr>
           <w:p>
-            <w:pPr>
-              <w:rPr>
-                <w:i/>
-                <w:iCs/>
-              </w:rPr>
-            </w:pPr>
-            <w:r>
-              <w:rPr>
-                <w:i/>
-                <w:iCs/>
-              </w:rPr>
+            <w:r>
               <w:t xml:space="preserve">Este </w:t>
             </w:r>
             <w:proofErr w:type="spellStart"/>
             <w:r>
-              <w:rPr>
-                <w:i/>
-                <w:iCs/>
-              </w:rPr>
               <w:t>schema</w:t>
             </w:r>
             <w:proofErr w:type="spellEnd"/>
             <w:r>
-              <w:rPr>
-                <w:i/>
-                <w:iCs/>
-              </w:rPr>
               <w:t xml:space="preserve"> tem como objetivo agrupar </w:t>
             </w:r>
             <w:r>
-              <w:rPr>
-                <w:i/>
-                <w:iCs/>
-              </w:rPr>
               <w:t>a informação referente</w:t>
             </w:r>
             <w:r>
-              <w:rPr>
-                <w:i/>
-                <w:iCs/>
-              </w:rPr>
               <w:t xml:space="preserve"> </w:t>
             </w:r>
             <w:r>
-              <w:rPr>
-                <w:i/>
-                <w:iCs/>
-              </w:rPr>
               <w:t>à</w:t>
             </w:r>
             <w:r>
-              <w:rPr>
-                <w:i/>
-                <w:iCs/>
-              </w:rPr>
               <w:t>s vendas</w:t>
             </w:r>
             <w:r>
-              <w:rPr>
-                <w:i/>
-                <w:iCs/>
-              </w:rPr>
               <w:t xml:space="preserve"> como por exemplo as tabelas das faturas que contêm todas as vendas</w:t>
             </w:r>
             <w:r>
-              <w:rPr>
-                <w:i/>
-                <w:iCs/>
-              </w:rPr>
               <w:t>,</w:t>
             </w:r>
             <w:r>
-              <w:rPr>
-                <w:i/>
-                <w:iCs/>
-              </w:rPr>
               <w:t xml:space="preserve"> produtos e suas informações</w:t>
             </w:r>
           </w:p>
@@ -3139,41 +3100,16 @@
             <w:vAlign w:val="center"/>
           </w:tcPr>
           <w:p>
-            <w:pPr>
-              <w:rPr>
-                <w:i/>
-                <w:iCs/>
-              </w:rPr>
-            </w:pPr>
-            <w:r>
-              <w:rPr>
-                <w:i/>
-                <w:iCs/>
-              </w:rPr>
+            <w:r>
               <w:t xml:space="preserve">Este </w:t>
             </w:r>
             <w:proofErr w:type="spellStart"/>
             <w:r>
-              <w:rPr>
-                <w:i/>
-                <w:iCs/>
-              </w:rPr>
               <w:t>schema</w:t>
             </w:r>
             <w:proofErr w:type="spellEnd"/>
             <w:r>
-              <w:rPr>
-                <w:i/>
-                <w:iCs/>
-              </w:rPr>
-              <w:t xml:space="preserve"> tem como objetivo agrupar a informação referente</w:t>
-            </w:r>
-            <w:r>
-              <w:rPr>
-                <w:i/>
-                <w:iCs/>
-              </w:rPr>
-              <w:t xml:space="preserve"> às entregas dos produtos vendidos, agrupando assim tabelas como transportadora e características da entrega </w:t>
+              <w:t xml:space="preserve"> tem como objetivo agrupar a informação referente às entregas dos produtos vendidos, agrupando assim tabelas como transportadora e características da entrega </w:t>
             </w:r>
           </w:p>
         </w:tc>
@@ -3191,8 +3127,18 @@
             <w:vAlign w:val="center"/>
           </w:tcPr>
           <w:p>
+            <w:pPr>
+              <w:rPr>
+                <w:i/>
+                <w:iCs/>
+              </w:rPr>
+            </w:pPr>
             <w:proofErr w:type="spellStart"/>
             <w:r>
+              <w:rPr>
+                <w:i/>
+                <w:iCs/>
+              </w:rPr>
               <w:t>Customers</w:t>
             </w:r>
             <w:proofErr w:type="spellEnd"/>
@@ -3211,36 +3157,15 @@
           </w:tcPr>
           <w:p>
             <w:r>
-              <w:rPr>
-                <w:i/>
-              </w:rPr>
               <w:t xml:space="preserve">Este </w:t>
             </w:r>
             <w:proofErr w:type="spellStart"/>
             <w:r>
-              <w:rPr>
-                <w:i/>
-              </w:rPr>
               <w:t>schema</w:t>
             </w:r>
             <w:proofErr w:type="spellEnd"/>
             <w:r>
-              <w:rPr>
-                <w:i/>
-              </w:rPr>
-              <w:t xml:space="preserve"> tem como objetiv</w:t>
-            </w:r>
-            <w:r>
-              <w:rPr>
-                <w:i/>
-              </w:rPr>
-              <w:t xml:space="preserve">o </w:t>
-            </w:r>
-            <w:r>
-              <w:t>agrupar as tabelas</w:t>
-            </w:r>
-            <w:r>
-              <w:t xml:space="preserve"> relacionadas com os clientes, como clientes, companhias a que estes pertencem, contactos e categorias</w:t>
+              <w:t xml:space="preserve"> tem como objetivo agrupar as tabelas relacionadas com os clientes, como clientes, companhias a que estes pertencem, contactos e categorias</w:t>
             </w:r>
           </w:p>
         </w:tc>
@@ -3258,6 +3183,12 @@
             <w:vAlign w:val="center"/>
           </w:tcPr>
           <w:p>
+            <w:pPr>
+              <w:rPr>
+                <w:i/>
+                <w:iCs/>
+              </w:rPr>
+            </w:pPr>
             <w:proofErr w:type="spellStart"/>
             <w:r>
               <w:rPr>
@@ -3281,55 +3212,16 @@
             <w:vAlign w:val="center"/>
           </w:tcPr>
           <w:p>
-            <w:pPr>
-              <w:rPr>
-                <w:i/>
-                <w:iCs/>
-              </w:rPr>
-            </w:pPr>
-            <w:r>
-              <w:rPr>
-                <w:i/>
-                <w:iCs/>
-              </w:rPr>
+            <w:r>
               <w:t xml:space="preserve">Este </w:t>
             </w:r>
             <w:proofErr w:type="spellStart"/>
             <w:r>
-              <w:rPr>
-                <w:i/>
-                <w:iCs/>
-              </w:rPr>
               <w:t>schema</w:t>
             </w:r>
             <w:proofErr w:type="spellEnd"/>
             <w:r>
-              <w:rPr>
-                <w:i/>
-                <w:iCs/>
-              </w:rPr>
-              <w:t xml:space="preserve"> tem como objetivo agrupar as tabelas referentes às </w:t>
-            </w:r>
-            <w:r>
-              <w:rPr>
-                <w:i/>
-                <w:iCs/>
-              </w:rPr>
-              <w:t>l</w:t>
-            </w:r>
-            <w:r>
-              <w:rPr>
-                <w:i/>
-                <w:iCs/>
-              </w:rPr>
-              <w:t>ocalizações</w:t>
-            </w:r>
-            <w:r>
-              <w:rPr>
-                <w:i/>
-                <w:iCs/>
-              </w:rPr>
-              <w:t>, tendo assim associado países, estados, cidades, moradas</w:t>
+              <w:t xml:space="preserve"> tem como objetivo agrupar as tabelas referentes às localizações, tendo assim associado países, estados, cidades, moradas</w:t>
             </w:r>
           </w:p>
         </w:tc>
@@ -3347,8 +3239,18 @@
             <w:vAlign w:val="center"/>
           </w:tcPr>
           <w:p>
+            <w:pPr>
+              <w:rPr>
+                <w:i/>
+                <w:iCs/>
+              </w:rPr>
+            </w:pPr>
             <w:proofErr w:type="spellStart"/>
             <w:r>
+              <w:rPr>
+                <w:i/>
+                <w:iCs/>
+              </w:rPr>
               <w:t>CompanyResources</w:t>
             </w:r>
             <w:proofErr w:type="spellEnd"/>
@@ -3367,56 +3269,25 @@
           </w:tcPr>
           <w:p>
             <w:r>
-              <w:rPr>
-                <w:i/>
-                <w:iCs/>
-              </w:rPr>
               <w:t xml:space="preserve">Este </w:t>
             </w:r>
             <w:proofErr w:type="spellStart"/>
             <w:r>
-              <w:rPr>
-                <w:i/>
-                <w:iCs/>
-              </w:rPr>
               <w:t>schema</w:t>
             </w:r>
             <w:proofErr w:type="spellEnd"/>
             <w:r>
-              <w:rPr>
-                <w:i/>
-                <w:iCs/>
-              </w:rPr>
-              <w:t xml:space="preserve"> tem como objetivo agrupar as tabelas</w:t>
-            </w:r>
-            <w:r>
-              <w:rPr>
-                <w:i/>
-                <w:iCs/>
-              </w:rPr>
-              <w:t xml:space="preserve"> </w:t>
-            </w:r>
-            <w:r>
-              <w:rPr>
-                <w:i/>
-                <w:iCs/>
-              </w:rPr>
+              <w:t xml:space="preserve"> tem como objetivo agrupar as tabelas </w:t>
+            </w:r>
+            <w:r>
               <w:t xml:space="preserve">relacionadas com recursos da </w:t>
             </w:r>
             <w:proofErr w:type="spellStart"/>
             <w:r>
-              <w:rPr>
-                <w:i/>
-                <w:iCs/>
-              </w:rPr>
               <w:t>wwi</w:t>
             </w:r>
             <w:proofErr w:type="spellEnd"/>
             <w:r>
-              <w:rPr>
-                <w:i/>
-                <w:iCs/>
-              </w:rPr>
               <w:t xml:space="preserve"> como por exemplo os seus funcionários</w:t>
             </w:r>
           </w:p>
@@ -3435,8 +3306,18 @@
             <w:vAlign w:val="center"/>
           </w:tcPr>
           <w:p>
+            <w:pPr>
+              <w:rPr>
+                <w:i/>
+                <w:iCs/>
+              </w:rPr>
+            </w:pPr>
             <w:proofErr w:type="spellStart"/>
             <w:r>
+              <w:rPr>
+                <w:i/>
+                <w:iCs/>
+              </w:rPr>
               <w:t>Authentication</w:t>
             </w:r>
             <w:proofErr w:type="spellEnd"/>
@@ -3596,32 +3477,14 @@
             <w:pPr>
               <w:rPr>
                 <w:i/>
-                <w:color w:val="A6A6A6" w:themeColor="background1" w:themeShade="A6"/>
               </w:rPr>
             </w:pPr>
             <w:proofErr w:type="spellStart"/>
-            <w:proofErr w:type="gramStart"/>
-            <w:r>
-              <w:rPr>
-                <w:i/>
-                <w:color w:val="A6A6A6" w:themeColor="background1" w:themeShade="A6"/>
-              </w:rPr>
-              <w:t>dbo.view</w:t>
-            </w:r>
-            <w:proofErr w:type="gramEnd"/>
-            <w:r>
-              <w:rPr>
-                <w:i/>
-                <w:color w:val="A6A6A6" w:themeColor="background1" w:themeShade="A6"/>
-              </w:rPr>
-              <w:t>_get</w:t>
-            </w:r>
-            <w:r>
-              <w:rPr>
-                <w:i/>
-                <w:color w:val="A6A6A6" w:themeColor="background1" w:themeShade="A6"/>
-              </w:rPr>
-              <w:t>Utilizadores</w:t>
+            <w:r>
+              <w:rPr>
+                <w:i/>
+              </w:rPr>
+              <w:t>Dbo.all_fk_cols</w:t>
             </w:r>
             <w:proofErr w:type="spellEnd"/>
           </w:p>
@@ -3640,32 +3503,80 @@
           <w:p>
             <w:pPr>
               <w:rPr>
-                <w:i/>
-                <w:color w:val="A6A6A6" w:themeColor="background1" w:themeShade="A6"/>
-              </w:rPr>
-            </w:pPr>
-            <w:r>
-              <w:rPr>
-                <w:i/>
-                <w:color w:val="A6A6A6" w:themeColor="background1" w:themeShade="A6"/>
+                <w:iCs/>
+              </w:rPr>
+            </w:pPr>
+            <w:r>
+              <w:rPr>
+                <w:iCs/>
               </w:rPr>
               <w:t xml:space="preserve">Esta </w:t>
             </w:r>
             <w:proofErr w:type="spellStart"/>
             <w:r>
               <w:rPr>
-                <w:i/>
-                <w:color w:val="A6A6A6" w:themeColor="background1" w:themeShade="A6"/>
+                <w:iCs/>
               </w:rPr>
               <w:t>view</w:t>
             </w:r>
             <w:proofErr w:type="spellEnd"/>
             <w:r>
               <w:rPr>
-                <w:i/>
-                <w:color w:val="A6A6A6" w:themeColor="background1" w:themeShade="A6"/>
-              </w:rPr>
-              <w:t xml:space="preserve"> permite obter a lista de utilizadores</w:t>
+                <w:iCs/>
+              </w:rPr>
+              <w:t xml:space="preserve"> permite obter a lista </w:t>
+            </w:r>
+            <w:r>
+              <w:rPr>
+                <w:iCs/>
+              </w:rPr>
+              <w:t xml:space="preserve">de </w:t>
+            </w:r>
+            <w:proofErr w:type="spellStart"/>
+            <w:r>
+              <w:rPr>
+                <w:i/>
+              </w:rPr>
+              <w:t>foreign</w:t>
+            </w:r>
+            <w:proofErr w:type="spellEnd"/>
+            <w:r>
+              <w:rPr>
+                <w:i/>
+              </w:rPr>
+              <w:t xml:space="preserve"> </w:t>
+            </w:r>
+            <w:proofErr w:type="spellStart"/>
+            <w:r>
+              <w:rPr>
+                <w:i/>
+              </w:rPr>
+              <w:t>keys</w:t>
+            </w:r>
+            <w:proofErr w:type="spellEnd"/>
+            <w:r>
+              <w:rPr>
+                <w:i/>
+              </w:rPr>
+              <w:t xml:space="preserve"> </w:t>
+            </w:r>
+            <w:r>
+              <w:rPr>
+                <w:iCs/>
+              </w:rPr>
+              <w:t>e as colunas</w:t>
+            </w:r>
+            <w:r>
+              <w:rPr>
+                <w:iCs/>
+              </w:rPr>
+              <w:t>, incluindo correspondentes tabelas, a</w:t>
+            </w:r>
+            <w:r>
+              <w:rPr>
+                <w:iCs/>
+              </w:rPr>
+              <w:t xml:space="preserve"> que cada uma destas se refere</w:t>
             </w:r>
           </w:p>
         </w:tc>
@@ -3682,7 +3593,13 @@
             </w:tcMar>
             <w:vAlign w:val="center"/>
           </w:tcPr>
-          <w:p/>
+          <w:p>
+            <w:proofErr w:type="spellStart"/>
+            <w:r>
+              <w:t>Dbo.all_pk_cols</w:t>
+            </w:r>
+            <w:proofErr w:type="spellEnd"/>
+          </w:p>
         </w:tc>
         <w:tc>
           <w:tcPr>
@@ -3695,7 +3612,41 @@
             </w:tcMar>
             <w:vAlign w:val="center"/>
           </w:tcPr>
-          <w:p/>
+          <w:p>
+            <w:pPr>
+              <w:rPr>
+                <w:iCs/>
+              </w:rPr>
+            </w:pPr>
+            <w:r>
+              <w:rPr>
+                <w:iCs/>
+              </w:rPr>
+              <w:t xml:space="preserve">Esta </w:t>
+            </w:r>
+            <w:proofErr w:type="spellStart"/>
+            <w:r>
+              <w:rPr>
+                <w:iCs/>
+              </w:rPr>
+              <w:t>view</w:t>
+            </w:r>
+            <w:proofErr w:type="spellEnd"/>
+            <w:r>
+              <w:rPr>
+                <w:iCs/>
+              </w:rPr>
+              <w:t xml:space="preserve"> permite obter a lista de colunas com chaves primárias e correspondentes tabelas e </w:t>
+            </w:r>
+            <w:proofErr w:type="spellStart"/>
+            <w:r>
+              <w:rPr>
+                <w:iCs/>
+              </w:rPr>
+              <w:t>schemas</w:t>
+            </w:r>
+            <w:proofErr w:type="spellEnd"/>
+          </w:p>
         </w:tc>
       </w:tr>
     </w:tbl>
@@ -4019,7 +3970,44 @@
       </w:r>
       <w:proofErr w:type="spellEnd"/>
     </w:p>
-    <w:p/>
+    <w:p>
+      <w:r>
+        <w:t xml:space="preserve">Observação: Os </w:t>
+      </w:r>
+      <w:proofErr w:type="spellStart"/>
+      <w:r>
+        <w:t>stored</w:t>
+      </w:r>
+      <w:proofErr w:type="spellEnd"/>
+      <w:r>
+        <w:t xml:space="preserve"> </w:t>
+      </w:r>
+      <w:proofErr w:type="spellStart"/>
+      <w:r>
+        <w:t>procedures</w:t>
+      </w:r>
+      <w:proofErr w:type="spellEnd"/>
+      <w:r>
+        <w:t xml:space="preserve"> referentes à migração</w:t>
+      </w:r>
+      <w:r>
+        <w:t xml:space="preserve"> de dados e à inserção de dados por defeito (e.g. </w:t>
+      </w:r>
+      <w:proofErr w:type="spellStart"/>
+      <w:r>
+        <w:t>sp_insert_error_messages</w:t>
+      </w:r>
+      <w:proofErr w:type="spellEnd"/>
+      <w:r>
+        <w:t>, …)</w:t>
+      </w:r>
+      <w:r>
+        <w:t xml:space="preserve"> foram ocultados por motivos apresentação</w:t>
+      </w:r>
+      <w:r>
+        <w:t>.</w:t>
+      </w:r>
+    </w:p>
     <w:tbl>
       <w:tblPr>
         <w:tblW w:w="11057" w:type="dxa"/>
@@ -4139,16 +4127,14 @@
               <w:jc w:val="center"/>
               <w:rPr>
                 <w:i/>
-                <w:color w:val="A6A6A6" w:themeColor="background1" w:themeShade="A6"/>
               </w:rPr>
             </w:pPr>
             <w:proofErr w:type="spellStart"/>
             <w:r>
               <w:rPr>
                 <w:i/>
-                <w:color w:val="A6A6A6" w:themeColor="background1" w:themeShade="A6"/>
-              </w:rPr>
-              <w:t>dbo.usp_setUtilizador</w:t>
+              </w:rPr>
+              <w:t>Dbo.sp_generate_action</w:t>
             </w:r>
             <w:proofErr w:type="spellEnd"/>
           </w:p>
@@ -4161,48 +4147,75 @@
           <w:p>
             <w:pPr>
               <w:rPr>
-                <w:i/>
-                <w:color w:val="A6A6A6" w:themeColor="background1" w:themeShade="A6"/>
-              </w:rPr>
-            </w:pPr>
-            <w:r>
-              <w:rPr>
-                <w:i/>
-                <w:color w:val="A6A6A6" w:themeColor="background1" w:themeShade="A6"/>
-              </w:rPr>
-              <w:t xml:space="preserve">@nome </w:t>
-            </w:r>
+                <w:iCs/>
+              </w:rPr>
+            </w:pPr>
+            <w:r>
+              <w:rPr>
+                <w:iCs/>
+              </w:rPr>
+              <w:t>@</w:t>
+            </w:r>
+            <w:r>
+              <w:rPr>
+                <w:iCs/>
+              </w:rPr>
+              <w:t xml:space="preserve">tableName </w:t>
+            </w:r>
+            <w:proofErr w:type="spellStart"/>
             <w:proofErr w:type="gramStart"/>
             <w:r>
               <w:rPr>
-                <w:i/>
-                <w:color w:val="A6A6A6" w:themeColor="background1" w:themeShade="A6"/>
-              </w:rPr>
-              <w:t>VARCHAR(</w:t>
+                <w:iCs/>
+              </w:rPr>
+              <w:t>varchar</w:t>
+            </w:r>
+            <w:proofErr w:type="spellEnd"/>
+            <w:r>
+              <w:rPr>
+                <w:iCs/>
+              </w:rPr>
+              <w:t>(</w:t>
             </w:r>
             <w:proofErr w:type="gramEnd"/>
             <w:r>
               <w:rPr>
-                <w:i/>
-                <w:color w:val="A6A6A6" w:themeColor="background1" w:themeShade="A6"/>
-              </w:rPr>
-              <w:t>50)</w:t>
-            </w:r>
-            <w:r>
-              <w:rPr>
-                <w:i/>
-                <w:color w:val="A6A6A6" w:themeColor="background1" w:themeShade="A6"/>
+                <w:iCs/>
+              </w:rPr>
+              <w:t>100</w:t>
+            </w:r>
+            <w:r>
+              <w:rPr>
+                <w:iCs/>
+              </w:rPr>
+              <w:t>)</w:t>
+            </w:r>
+            <w:r>
+              <w:rPr>
+                <w:iCs/>
               </w:rPr>
               <w:br/>
-              <w:t>@idade SMALLINT</w:t>
-            </w:r>
-            <w:r>
-              <w:rPr>
-                <w:i/>
-                <w:color w:val="A6A6A6" w:themeColor="background1" w:themeShade="A6"/>
-              </w:rPr>
-              <w:br/>
-              <w:t>…</w:t>
+              <w:t>@</w:t>
+            </w:r>
+            <w:r>
+              <w:rPr>
+                <w:iCs/>
+              </w:rPr>
+              <w:t xml:space="preserve">action </w:t>
+            </w:r>
+            <w:proofErr w:type="spellStart"/>
+            <w:r>
+              <w:rPr>
+                <w:iCs/>
+              </w:rPr>
+              <w:t>varchar</w:t>
+            </w:r>
+            <w:proofErr w:type="spellEnd"/>
+            <w:r>
+              <w:rPr>
+                <w:iCs/>
+              </w:rPr>
+              <w:t>(100)</w:t>
             </w:r>
           </w:p>
         </w:tc>
@@ -4219,16 +4232,106 @@
           <w:p>
             <w:pPr>
               <w:rPr>
-                <w:i/>
-                <w:color w:val="A6A6A6" w:themeColor="background1" w:themeShade="A6"/>
-              </w:rPr>
-            </w:pPr>
-            <w:r>
-              <w:rPr>
-                <w:i/>
-                <w:color w:val="A6A6A6" w:themeColor="background1" w:themeShade="A6"/>
-              </w:rPr>
-              <w:t>Permite adicionar um novo utilizador</w:t>
+                <w:iCs/>
+              </w:rPr>
+            </w:pPr>
+            <w:r>
+              <w:rPr>
+                <w:iCs/>
+              </w:rPr>
+              <w:t xml:space="preserve">Permite criar </w:t>
+            </w:r>
+            <w:proofErr w:type="spellStart"/>
+            <w:r>
+              <w:rPr>
+                <w:iCs/>
+              </w:rPr>
+              <w:t>stored</w:t>
+            </w:r>
+            <w:proofErr w:type="spellEnd"/>
+            <w:r>
+              <w:rPr>
+                <w:iCs/>
+              </w:rPr>
+              <w:t xml:space="preserve"> </w:t>
+            </w:r>
+            <w:proofErr w:type="spellStart"/>
+            <w:r>
+              <w:rPr>
+                <w:iCs/>
+              </w:rPr>
+              <w:t>procedures</w:t>
+            </w:r>
+            <w:proofErr w:type="spellEnd"/>
+            <w:r>
+              <w:rPr>
+                <w:iCs/>
+              </w:rPr>
+              <w:t xml:space="preserve"> para </w:t>
+            </w:r>
+            <w:r>
+              <w:rPr>
+                <w:iCs/>
+              </w:rPr>
+              <w:t xml:space="preserve">as </w:t>
+            </w:r>
+            <w:r>
+              <w:rPr>
+                <w:iCs/>
+              </w:rPr>
+              <w:t xml:space="preserve">operações </w:t>
+            </w:r>
+            <w:proofErr w:type="spellStart"/>
+            <w:r>
+              <w:rPr>
+                <w:i/>
+              </w:rPr>
+              <w:t>insert</w:t>
+            </w:r>
+            <w:proofErr w:type="spellEnd"/>
+            <w:r>
+              <w:rPr>
+                <w:iCs/>
+              </w:rPr>
+              <w:t xml:space="preserve">, </w:t>
+            </w:r>
+            <w:proofErr w:type="spellStart"/>
+            <w:r>
+              <w:rPr>
+                <w:i/>
+              </w:rPr>
+              <w:t>update</w:t>
+            </w:r>
+            <w:proofErr w:type="spellEnd"/>
+            <w:r>
+              <w:rPr>
+                <w:iCs/>
+              </w:rPr>
+              <w:t xml:space="preserve"> e </w:t>
+            </w:r>
+            <w:r>
+              <w:rPr>
+                <w:i/>
+              </w:rPr>
+              <w:t>delete</w:t>
+            </w:r>
+            <w:r>
+              <w:rPr>
+                <w:i/>
+              </w:rPr>
+              <w:t xml:space="preserve"> </w:t>
+            </w:r>
+            <w:r>
+              <w:rPr>
+                <w:iCs/>
+              </w:rPr>
+              <w:t>nas tabelas existentes na nova base de dados.</w:t>
+            </w:r>
+            <w:r>
+              <w:rPr>
+                <w:iCs/>
+              </w:rPr>
+              <w:t xml:space="preserve"> </w:t>
             </w:r>
           </w:p>
         </w:tc>
@@ -4250,7 +4353,18 @@
           <w:p>
             <w:pPr>
               <w:jc w:val="center"/>
-            </w:pPr>
+              <w:rPr>
+                <w:iCs/>
+              </w:rPr>
+            </w:pPr>
+            <w:proofErr w:type="spellStart"/>
+            <w:r>
+              <w:rPr>
+                <w:iCs/>
+              </w:rPr>
+              <w:t>Dbo.sp_throw_messages</w:t>
+            </w:r>
+            <w:proofErr w:type="spellEnd"/>
           </w:p>
         </w:tc>
         <w:tc>
@@ -4258,7 +4372,143 @@
             <w:tcW w:w="2127" w:type="dxa"/>
             <w:vAlign w:val="center"/>
           </w:tcPr>
-          <w:p/>
+          <w:p>
+            <w:pPr>
+              <w:spacing w:after="0" w:line="285" w:lineRule="atLeast"/>
+              <w:rPr>
+                <w:rFonts w:eastAsia="Times New Roman" w:cstheme="minorHAnsi"/>
+                <w:lang w:val="en-US" w:eastAsia="pt-PT"/>
+              </w:rPr>
+            </w:pPr>
+            <w:r>
+              <w:rPr>
+                <w:rFonts w:eastAsia="Times New Roman" w:cstheme="minorHAnsi"/>
+                <w:lang w:val="en-US" w:eastAsia="pt-PT"/>
+              </w:rPr>
+              <w:t>@errorId int = 1,</w:t>
+            </w:r>
+          </w:p>
+          <w:p>
+            <w:pPr>
+              <w:spacing w:after="0" w:line="285" w:lineRule="atLeast"/>
+              <w:rPr>
+                <w:rFonts w:eastAsia="Times New Roman" w:cstheme="minorHAnsi"/>
+                <w:lang w:val="en-US" w:eastAsia="pt-PT"/>
+              </w:rPr>
+            </w:pPr>
+            <w:r>
+              <w:rPr>
+                <w:rFonts w:eastAsia="Times New Roman" w:cstheme="minorHAnsi"/>
+                <w:lang w:val="en-US" w:eastAsia="pt-PT"/>
+              </w:rPr>
+              <w:t>@</w:t>
+            </w:r>
+            <w:proofErr w:type="gramStart"/>
+            <w:r>
+              <w:rPr>
+                <w:rFonts w:eastAsia="Times New Roman" w:cstheme="minorHAnsi"/>
+                <w:lang w:val="en-US" w:eastAsia="pt-PT"/>
+              </w:rPr>
+              <w:t>state</w:t>
+            </w:r>
+            <w:proofErr w:type="gramEnd"/>
+            <w:r>
+              <w:rPr>
+                <w:rFonts w:eastAsia="Times New Roman" w:cstheme="minorHAnsi"/>
+                <w:lang w:val="en-US" w:eastAsia="pt-PT"/>
+              </w:rPr>
+              <w:t xml:space="preserve"> int = 1,</w:t>
+            </w:r>
+          </w:p>
+          <w:p>
+            <w:pPr>
+              <w:spacing w:after="0" w:line="285" w:lineRule="atLeast"/>
+              <w:rPr>
+                <w:rFonts w:eastAsia="Times New Roman" w:cstheme="minorHAnsi"/>
+                <w:lang w:val="en-US" w:eastAsia="pt-PT"/>
+              </w:rPr>
+            </w:pPr>
+            <w:r>
+              <w:rPr>
+                <w:rFonts w:eastAsia="Times New Roman" w:cstheme="minorHAnsi"/>
+                <w:lang w:val="en-US" w:eastAsia="pt-PT"/>
+              </w:rPr>
+              <w:t xml:space="preserve">@param1 </w:t>
+            </w:r>
+            <w:proofErr w:type="gramStart"/>
+            <w:r>
+              <w:rPr>
+                <w:rFonts w:eastAsia="Times New Roman" w:cstheme="minorHAnsi"/>
+                <w:lang w:val="en-US" w:eastAsia="pt-PT"/>
+              </w:rPr>
+              <w:t>varchar(</w:t>
+            </w:r>
+            <w:proofErr w:type="gramEnd"/>
+            <w:r>
+              <w:rPr>
+                <w:rFonts w:eastAsia="Times New Roman" w:cstheme="minorHAnsi"/>
+                <w:lang w:val="en-US" w:eastAsia="pt-PT"/>
+              </w:rPr>
+              <w:t>100) = null,</w:t>
+            </w:r>
+          </w:p>
+          <w:p>
+            <w:pPr>
+              <w:spacing w:after="0" w:line="285" w:lineRule="atLeast"/>
+              <w:rPr>
+                <w:rFonts w:eastAsia="Times New Roman" w:cstheme="minorHAnsi"/>
+                <w:lang w:eastAsia="pt-PT"/>
+              </w:rPr>
+            </w:pPr>
+            <w:r>
+              <w:rPr>
+                <w:rFonts w:eastAsia="Times New Roman" w:cstheme="minorHAnsi"/>
+                <w:lang w:eastAsia="pt-PT"/>
+              </w:rPr>
+              <w:t xml:space="preserve">@param2 </w:t>
+            </w:r>
+            <w:proofErr w:type="spellStart"/>
+            <w:proofErr w:type="gramStart"/>
+            <w:r>
+              <w:rPr>
+                <w:rFonts w:eastAsia="Times New Roman" w:cstheme="minorHAnsi"/>
+                <w:lang w:eastAsia="pt-PT"/>
+              </w:rPr>
+              <w:t>varchar</w:t>
+            </w:r>
+            <w:proofErr w:type="spellEnd"/>
+            <w:r>
+              <w:rPr>
+                <w:rFonts w:eastAsia="Times New Roman" w:cstheme="minorHAnsi"/>
+                <w:lang w:eastAsia="pt-PT"/>
+              </w:rPr>
+              <w:t>(</w:t>
+            </w:r>
+            <w:proofErr w:type="gramEnd"/>
+            <w:r>
+              <w:rPr>
+                <w:rFonts w:eastAsia="Times New Roman" w:cstheme="minorHAnsi"/>
+                <w:lang w:eastAsia="pt-PT"/>
+              </w:rPr>
+              <w:t xml:space="preserve">100) = </w:t>
+            </w:r>
+            <w:proofErr w:type="spellStart"/>
+            <w:r>
+              <w:rPr>
+                <w:rFonts w:eastAsia="Times New Roman" w:cstheme="minorHAnsi"/>
+                <w:lang w:eastAsia="pt-PT"/>
+              </w:rPr>
+              <w:t>null</w:t>
+            </w:r>
+            <w:proofErr w:type="spellEnd"/>
+          </w:p>
+          <w:p>
+            <w:pPr>
+              <w:rPr>
+                <w:iCs/>
+              </w:rPr>
+            </w:pPr>
+          </w:p>
         </w:tc>
         <w:tc>
           <w:tcPr>
@@ -4270,7 +4520,405 @@
               <w:right w:w="108" w:type="dxa"/>
             </w:tcMar>
           </w:tcPr>
-          <w:p/>
+          <w:p>
+            <w:pPr>
+              <w:rPr>
+                <w:iCs/>
+              </w:rPr>
+            </w:pPr>
+            <w:r>
+              <w:rPr>
+                <w:iCs/>
+              </w:rPr>
+              <w:t>Permite m</w:t>
+            </w:r>
+            <w:r>
+              <w:rPr>
+                <w:iCs/>
+              </w:rPr>
+              <w:t>ostra</w:t>
+            </w:r>
+            <w:r>
+              <w:rPr>
+                <w:iCs/>
+              </w:rPr>
+              <w:t>r</w:t>
+            </w:r>
+            <w:r>
+              <w:rPr>
+                <w:iCs/>
+              </w:rPr>
+              <w:t xml:space="preserve"> mensagens de erro ao utilizador e guarda</w:t>
+            </w:r>
+            <w:r>
+              <w:rPr>
+                <w:iCs/>
+              </w:rPr>
+              <w:t>r</w:t>
+            </w:r>
+            <w:r>
+              <w:rPr>
+                <w:iCs/>
+              </w:rPr>
+              <w:t xml:space="preserve"> os </w:t>
+            </w:r>
+            <w:proofErr w:type="spellStart"/>
+            <w:r>
+              <w:rPr>
+                <w:iCs/>
+              </w:rPr>
+              <w:t>logs</w:t>
+            </w:r>
+            <w:proofErr w:type="spellEnd"/>
+            <w:r>
+              <w:rPr>
+                <w:iCs/>
+              </w:rPr>
+              <w:t xml:space="preserve"> destes</w:t>
+            </w:r>
+            <w:r>
+              <w:rPr>
+                <w:iCs/>
+              </w:rPr>
+              <w:t xml:space="preserve"> mesmos</w:t>
+            </w:r>
+            <w:r>
+              <w:rPr>
+                <w:iCs/>
+              </w:rPr>
+              <w:t xml:space="preserve"> erros na tabela </w:t>
+            </w:r>
+            <w:proofErr w:type="spellStart"/>
+            <w:r>
+              <w:rPr>
+                <w:i/>
+              </w:rPr>
+              <w:t>ErrorLogs</w:t>
+            </w:r>
+            <w:proofErr w:type="spellEnd"/>
+            <w:r>
+              <w:rPr>
+                <w:iCs/>
+              </w:rPr>
+              <w:t>.</w:t>
+            </w:r>
+          </w:p>
+        </w:tc>
+      </w:tr>
+      <w:tr>
+        <w:trPr>
+          <w:trHeight w:val="450"/>
+        </w:trPr>
+        <w:tc>
+          <w:tcPr>
+            <w:tcW w:w="2552" w:type="dxa"/>
+            <w:tcMar>
+              <w:top w:w="100" w:type="dxa"/>
+              <w:left w:w="115" w:type="dxa"/>
+              <w:bottom w:w="100" w:type="dxa"/>
+              <w:right w:w="115" w:type="dxa"/>
+            </w:tcMar>
+          </w:tcPr>
+          <w:p>
+            <w:pPr>
+              <w:jc w:val="center"/>
+              <w:rPr>
+                <w:iCs/>
+              </w:rPr>
+            </w:pPr>
+            <w:proofErr w:type="spellStart"/>
+            <w:r>
+              <w:rPr>
+                <w:iCs/>
+              </w:rPr>
+              <w:t>Dbo.sp_validate_pk</w:t>
+            </w:r>
+            <w:proofErr w:type="spellEnd"/>
+          </w:p>
+        </w:tc>
+        <w:tc>
+          <w:tcPr>
+            <w:tcW w:w="2127" w:type="dxa"/>
+            <w:vAlign w:val="center"/>
+          </w:tcPr>
+          <w:p>
+            <w:pPr>
+              <w:spacing w:after="0" w:line="285" w:lineRule="atLeast"/>
+              <w:rPr>
+                <w:rFonts w:eastAsia="Times New Roman" w:cstheme="minorHAnsi"/>
+                <w:lang w:val="en-US" w:eastAsia="pt-PT"/>
+              </w:rPr>
+            </w:pPr>
+            <w:r>
+              <w:rPr>
+                <w:rFonts w:eastAsia="Times New Roman" w:cstheme="minorHAnsi"/>
+                <w:lang w:val="en-US" w:eastAsia="pt-PT"/>
+              </w:rPr>
+              <w:t xml:space="preserve">@table </w:t>
+            </w:r>
+            <w:proofErr w:type="gramStart"/>
+            <w:r>
+              <w:rPr>
+                <w:rFonts w:eastAsia="Times New Roman" w:cstheme="minorHAnsi"/>
+                <w:lang w:val="en-US" w:eastAsia="pt-PT"/>
+              </w:rPr>
+              <w:t>varchar(</w:t>
+            </w:r>
+            <w:proofErr w:type="gramEnd"/>
+            <w:r>
+              <w:rPr>
+                <w:rFonts w:eastAsia="Times New Roman" w:cstheme="minorHAnsi"/>
+                <w:lang w:val="en-US" w:eastAsia="pt-PT"/>
+              </w:rPr>
+              <w:t>100),</w:t>
+            </w:r>
+          </w:p>
+          <w:p>
+            <w:pPr>
+              <w:spacing w:after="0" w:line="285" w:lineRule="atLeast"/>
+              <w:rPr>
+                <w:rFonts w:eastAsia="Times New Roman" w:cstheme="minorHAnsi"/>
+                <w:lang w:val="en-US" w:eastAsia="pt-PT"/>
+              </w:rPr>
+            </w:pPr>
+            <w:r>
+              <w:rPr>
+                <w:rFonts w:eastAsia="Times New Roman" w:cstheme="minorHAnsi"/>
+                <w:lang w:val="en-US" w:eastAsia="pt-PT"/>
+              </w:rPr>
+              <w:t xml:space="preserve">@col </w:t>
+            </w:r>
+            <w:proofErr w:type="gramStart"/>
+            <w:r>
+              <w:rPr>
+                <w:rFonts w:eastAsia="Times New Roman" w:cstheme="minorHAnsi"/>
+                <w:lang w:val="en-US" w:eastAsia="pt-PT"/>
+              </w:rPr>
+              <w:t>varchar(</w:t>
+            </w:r>
+            <w:proofErr w:type="gramEnd"/>
+            <w:r>
+              <w:rPr>
+                <w:rFonts w:eastAsia="Times New Roman" w:cstheme="minorHAnsi"/>
+                <w:lang w:val="en-US" w:eastAsia="pt-PT"/>
+              </w:rPr>
+              <w:t>100),</w:t>
+            </w:r>
+          </w:p>
+          <w:p>
+            <w:pPr>
+              <w:spacing w:after="0" w:line="285" w:lineRule="atLeast"/>
+              <w:rPr>
+                <w:rFonts w:eastAsia="Times New Roman" w:cstheme="minorHAnsi"/>
+                <w:lang w:val="en-US" w:eastAsia="pt-PT"/>
+              </w:rPr>
+            </w:pPr>
+            <w:r>
+              <w:rPr>
+                <w:rFonts w:eastAsia="Times New Roman" w:cstheme="minorHAnsi"/>
+                <w:lang w:val="en-US" w:eastAsia="pt-PT"/>
+              </w:rPr>
+              <w:t>@</w:t>
+            </w:r>
+            <w:proofErr w:type="gramStart"/>
+            <w:r>
+              <w:rPr>
+                <w:rFonts w:eastAsia="Times New Roman" w:cstheme="minorHAnsi"/>
+                <w:lang w:val="en-US" w:eastAsia="pt-PT"/>
+              </w:rPr>
+              <w:t>param</w:t>
+            </w:r>
+            <w:proofErr w:type="gramEnd"/>
+            <w:r>
+              <w:rPr>
+                <w:rFonts w:eastAsia="Times New Roman" w:cstheme="minorHAnsi"/>
+                <w:lang w:val="en-US" w:eastAsia="pt-PT"/>
+              </w:rPr>
+              <w:t>_val int</w:t>
+            </w:r>
+          </w:p>
+        </w:tc>
+        <w:tc>
+          <w:tcPr>
+            <w:tcW w:w="6378" w:type="dxa"/>
+            <w:tcMar>
+              <w:top w:w="100" w:type="dxa"/>
+              <w:left w:w="108" w:type="dxa"/>
+              <w:bottom w:w="100" w:type="dxa"/>
+              <w:right w:w="108" w:type="dxa"/>
+            </w:tcMar>
+          </w:tcPr>
+          <w:p>
+            <w:pPr>
+              <w:rPr>
+                <w:iCs/>
+              </w:rPr>
+            </w:pPr>
+            <w:r>
+              <w:rPr>
+                <w:iCs/>
+              </w:rPr>
+              <w:t>Permite verificar se uma coluna é a chave primária de correspondente tabela e se o parâmetro de entrada @param_val é um valor válido desta coluna</w:t>
+            </w:r>
+          </w:p>
+        </w:tc>
+      </w:tr>
+      <w:tr>
+        <w:trPr>
+          <w:trHeight w:val="450"/>
+        </w:trPr>
+        <w:tc>
+          <w:tcPr>
+            <w:tcW w:w="2552" w:type="dxa"/>
+            <w:tcMar>
+              <w:top w:w="100" w:type="dxa"/>
+              <w:left w:w="115" w:type="dxa"/>
+              <w:bottom w:w="100" w:type="dxa"/>
+              <w:right w:w="115" w:type="dxa"/>
+            </w:tcMar>
+          </w:tcPr>
+          <w:p>
+            <w:pPr>
+              <w:jc w:val="center"/>
+              <w:rPr>
+                <w:iCs/>
+              </w:rPr>
+            </w:pPr>
+            <w:proofErr w:type="spellStart"/>
+            <w:r>
+              <w:rPr>
+                <w:iCs/>
+              </w:rPr>
+              <w:t>Dbo.sp_validate_fk</w:t>
+            </w:r>
+            <w:proofErr w:type="spellEnd"/>
+          </w:p>
+        </w:tc>
+        <w:tc>
+          <w:tcPr>
+            <w:tcW w:w="2127" w:type="dxa"/>
+            <w:vAlign w:val="center"/>
+          </w:tcPr>
+          <w:p>
+            <w:pPr>
+              <w:spacing w:after="0" w:line="285" w:lineRule="atLeast"/>
+              <w:rPr>
+                <w:rFonts w:eastAsia="Times New Roman" w:cstheme="minorHAnsi"/>
+                <w:lang w:val="en-US" w:eastAsia="pt-PT"/>
+              </w:rPr>
+            </w:pPr>
+            <w:r>
+              <w:rPr>
+                <w:rFonts w:eastAsia="Times New Roman" w:cstheme="minorHAnsi"/>
+                <w:lang w:val="en-US" w:eastAsia="pt-PT"/>
+              </w:rPr>
+              <w:t xml:space="preserve">@parent_table </w:t>
+            </w:r>
+            <w:proofErr w:type="gramStart"/>
+            <w:r>
+              <w:rPr>
+                <w:rFonts w:eastAsia="Times New Roman" w:cstheme="minorHAnsi"/>
+                <w:lang w:val="en-US" w:eastAsia="pt-PT"/>
+              </w:rPr>
+              <w:t>varchar(</w:t>
+            </w:r>
+            <w:proofErr w:type="gramEnd"/>
+            <w:r>
+              <w:rPr>
+                <w:rFonts w:eastAsia="Times New Roman" w:cstheme="minorHAnsi"/>
+                <w:lang w:val="en-US" w:eastAsia="pt-PT"/>
+              </w:rPr>
+              <w:t>100),</w:t>
+            </w:r>
+          </w:p>
+          <w:p>
+            <w:pPr>
+              <w:spacing w:after="0" w:line="285" w:lineRule="atLeast"/>
+              <w:rPr>
+                <w:rFonts w:eastAsia="Times New Roman" w:cstheme="minorHAnsi"/>
+                <w:lang w:val="en-US" w:eastAsia="pt-PT"/>
+              </w:rPr>
+            </w:pPr>
+            <w:r>
+              <w:rPr>
+                <w:rFonts w:eastAsia="Times New Roman" w:cstheme="minorHAnsi"/>
+                <w:lang w:val="en-US" w:eastAsia="pt-PT"/>
+              </w:rPr>
+              <w:t xml:space="preserve">@parent_col </w:t>
+            </w:r>
+            <w:proofErr w:type="gramStart"/>
+            <w:r>
+              <w:rPr>
+                <w:rFonts w:eastAsia="Times New Roman" w:cstheme="minorHAnsi"/>
+                <w:lang w:val="en-US" w:eastAsia="pt-PT"/>
+              </w:rPr>
+              <w:t>varchar(</w:t>
+            </w:r>
+            <w:proofErr w:type="gramEnd"/>
+            <w:r>
+              <w:rPr>
+                <w:rFonts w:eastAsia="Times New Roman" w:cstheme="minorHAnsi"/>
+                <w:lang w:val="en-US" w:eastAsia="pt-PT"/>
+              </w:rPr>
+              <w:t>100),</w:t>
+            </w:r>
+          </w:p>
+          <w:p>
+            <w:pPr>
+              <w:spacing w:after="0" w:line="285" w:lineRule="atLeast"/>
+              <w:rPr>
+                <w:rFonts w:eastAsia="Times New Roman" w:cstheme="minorHAnsi"/>
+                <w:lang w:val="en-US" w:eastAsia="pt-PT"/>
+              </w:rPr>
+            </w:pPr>
+            <w:r>
+              <w:rPr>
+                <w:rFonts w:eastAsia="Times New Roman" w:cstheme="minorHAnsi"/>
+                <w:lang w:val="en-US" w:eastAsia="pt-PT"/>
+              </w:rPr>
+              <w:t>@</w:t>
+            </w:r>
+            <w:proofErr w:type="gramStart"/>
+            <w:r>
+              <w:rPr>
+                <w:rFonts w:eastAsia="Times New Roman" w:cstheme="minorHAnsi"/>
+                <w:lang w:val="en-US" w:eastAsia="pt-PT"/>
+              </w:rPr>
+              <w:t>param</w:t>
+            </w:r>
+            <w:proofErr w:type="gramEnd"/>
+            <w:r>
+              <w:rPr>
+                <w:rFonts w:eastAsia="Times New Roman" w:cstheme="minorHAnsi"/>
+                <w:lang w:val="en-US" w:eastAsia="pt-PT"/>
+              </w:rPr>
+              <w:t>_val int</w:t>
+            </w:r>
+          </w:p>
+        </w:tc>
+        <w:tc>
+          <w:tcPr>
+            <w:tcW w:w="6378" w:type="dxa"/>
+            <w:tcMar>
+              <w:top w:w="100" w:type="dxa"/>
+              <w:left w:w="108" w:type="dxa"/>
+              <w:bottom w:w="100" w:type="dxa"/>
+              <w:right w:w="108" w:type="dxa"/>
+            </w:tcMar>
+          </w:tcPr>
+          <w:p>
+            <w:pPr>
+              <w:rPr>
+                <w:iCs/>
+              </w:rPr>
+            </w:pPr>
+            <w:r>
+              <w:rPr>
+                <w:iCs/>
+              </w:rPr>
+              <w:t>Permite verificar se a coluna de entrada é uma chave estrangeira e se o valor de entrada @param_val existe na coluna @parent_col</w:t>
+            </w:r>
+          </w:p>
         </w:tc>
       </w:tr>
     </w:tbl>
@@ -5299,6 +5947,7 @@
           <w:i/>
           <w:color w:val="A6A6A6" w:themeColor="background1" w:themeShade="A6"/>
         </w:rPr>
+        <w:lastRenderedPageBreak/>
         <w:t xml:space="preserve">- </w:t>
       </w:r>
       <w:r>
@@ -5491,7 +6140,6 @@
         <w:ind w:left="993" w:hanging="633"/>
       </w:pPr>
       <w:r>
-        <w:lastRenderedPageBreak/>
         <w:t>Encriptação</w:t>
       </w:r>
     </w:p>
@@ -6190,13 +6838,7 @@
         <w:rPr>
           <w:iCs/>
         </w:rPr>
-        <w:t>.</w:t>
-      </w:r>
-      <w:r>
-        <w:rPr>
-          <w:iCs/>
-        </w:rPr>
-        <w:t xml:space="preserve"> </w:t>
+        <w:t xml:space="preserve">. </w:t>
       </w:r>
       <w:r>
         <w:rPr>
@@ -6517,7 +7159,6 @@
               <w:rPr>
                 <w:i/>
               </w:rPr>
-              <w:lastRenderedPageBreak/>
               <w:t>3</w:t>
             </w:r>
           </w:p>
@@ -6761,8 +7402,8 @@
       </w:r>
     </w:p>
     <w:sectPr>
-      <w:headerReference w:type="default" r:id="rId12"/>
-      <w:footerReference w:type="default" r:id="rId13"/>
+      <w:headerReference w:type="default" r:id="rId13"/>
+      <w:footerReference w:type="default" r:id="rId14"/>
       <w:pgSz w:w="11906" w:h="16838"/>
       <w:pgMar w:top="720" w:right="720" w:bottom="720" w:left="720" w:header="708" w:footer="708" w:gutter="0"/>
       <w:cols w:space="708"/>

</xml_diff>

<commit_message>
fix: products current listed price
</commit_message>
<xml_diff>
--- a/Template - Relatório técnico.docx
+++ b/Template - Relatório técnico.docx
@@ -1448,10 +1448,10 @@
           <w:noProof/>
         </w:rPr>
         <w:drawing>
-          <wp:inline distT="0" distB="0" distL="0" distR="0" wp14:anchorId="7FB45A28" wp14:editId="31D94D5E">
-            <wp:extent cx="6645910" cy="3180715"/>
-            <wp:effectExtent l="0" t="0" r="2540" b="635"/>
-            <wp:docPr id="1" name="Picture 1"/>
+          <wp:inline distT="0" distB="0" distL="0" distR="0" wp14:anchorId="74E292DF" wp14:editId="5885C39C">
+            <wp:extent cx="6645910" cy="3194050"/>
+            <wp:effectExtent l="0" t="0" r="2540" b="6350"/>
+            <wp:docPr id="2" name="Picture 2"/>
             <wp:cNvGraphicFramePr>
               <a:graphicFrameLocks xmlns:a="http://schemas.openxmlformats.org/drawingml/2006/main" noChangeAspect="1"/>
             </wp:cNvGraphicFramePr>
@@ -1459,7 +1459,7 @@
               <a:graphicData uri="http://schemas.openxmlformats.org/drawingml/2006/picture">
                 <pic:pic xmlns:pic="http://schemas.openxmlformats.org/drawingml/2006/picture">
                   <pic:nvPicPr>
-                    <pic:cNvPr id="1" name="Picture 1"/>
+                    <pic:cNvPr id="2" name="Picture 2"/>
                     <pic:cNvPicPr/>
                   </pic:nvPicPr>
                   <pic:blipFill>
@@ -1477,7 +1477,7 @@
                   <pic:spPr>
                     <a:xfrm>
                       <a:off x="0" y="0"/>
-                      <a:ext cx="6645910" cy="3180715"/>
+                      <a:ext cx="6645910" cy="3194050"/>
                     </a:xfrm>
                     <a:prstGeom prst="rect">
                       <a:avLst/>

</xml_diff>

<commit_message>
fix: generator check unique constraints
</commit_message>
<xml_diff>
--- a/Template - Relatório técnico.docx
+++ b/Template - Relatório técnico.docx
@@ -1492,13 +1492,7 @@
     </w:p>
     <w:p>
       <w:r>
-        <w:t>Observação: S</w:t>
-      </w:r>
-      <w:r>
-        <w:t>e necessário</w:t>
-      </w:r>
-      <w:r>
-        <w:t>, para melhor perceção do diagrama, este está disponível na pasta “MR”</w:t>
+        <w:t>Observação: Se necessário, para melhor perceção do diagrama, este está disponível na pasta “MR”</w:t>
       </w:r>
       <w:r>
         <w:t xml:space="preserve"> </w:t>
@@ -1750,12 +1744,52 @@
         <w:rPr>
           <w:iCs/>
         </w:rPr>
-        <w:t xml:space="preserve"> tabelas que concorrem por uma grande de espaço foram dispersadas </w:t>
+        <w:t xml:space="preserve"> tabelas que concorrem por uma grande de espaço</w:t>
       </w:r>
       <w:r>
         <w:rPr>
           <w:iCs/>
         </w:rPr>
+        <w:t xml:space="preserve"> e que se apresentam frequentemente nas mesmas “</w:t>
+      </w:r>
+      <w:proofErr w:type="spellStart"/>
+      <w:r>
+        <w:rPr>
+          <w:iCs/>
+        </w:rPr>
+        <w:t>join</w:t>
+      </w:r>
+      <w:proofErr w:type="spellEnd"/>
+      <w:r>
+        <w:rPr>
+          <w:iCs/>
+        </w:rPr>
+        <w:t xml:space="preserve"> </w:t>
+      </w:r>
+      <w:proofErr w:type="spellStart"/>
+      <w:r>
+        <w:rPr>
+          <w:iCs/>
+        </w:rPr>
+        <w:t>queries</w:t>
+      </w:r>
+      <w:proofErr w:type="spellEnd"/>
+      <w:r>
+        <w:rPr>
+          <w:iCs/>
+        </w:rPr>
+        <w:t>”</w:t>
+      </w:r>
+      <w:r>
+        <w:rPr>
+          <w:iCs/>
+        </w:rPr>
+        <w:t xml:space="preserve"> foram dispersadas </w:t>
+      </w:r>
+      <w:r>
+        <w:rPr>
+          <w:iCs/>
+        </w:rPr>
         <w:t>por diferentes</w:t>
       </w:r>
       <w:r>
@@ -1776,13 +1810,41 @@
         <w:rPr>
           <w:iCs/>
         </w:rPr>
+        <w:t>. Em contrapartida, tabelas raramente atualizadas com novos dados ou com um número limitado de entradas (e.g. “</w:t>
+      </w:r>
+      <w:proofErr w:type="spellStart"/>
+      <w:r>
+        <w:rPr>
+          <w:iCs/>
+        </w:rPr>
+        <w:t>Continent</w:t>
+      </w:r>
+      <w:proofErr w:type="spellEnd"/>
+      <w:r>
+        <w:rPr>
+          <w:iCs/>
+        </w:rPr>
+        <w:t>”, “Country”) foram agrupadas n</w:t>
+      </w:r>
+      <w:r>
+        <w:rPr>
+          <w:iCs/>
+        </w:rPr>
+        <w:t xml:space="preserve">o mesmo </w:t>
+      </w:r>
+      <w:proofErr w:type="spellStart"/>
+      <w:r>
+        <w:rPr>
+          <w:iCs/>
+        </w:rPr>
+        <w:t>filegroup</w:t>
+      </w:r>
+      <w:proofErr w:type="spellEnd"/>
+      <w:r>
+        <w:rPr>
+          <w:iCs/>
+        </w:rPr>
         <w:t>.</w:t>
-      </w:r>
-      <w:r>
-        <w:rPr>
-          <w:iCs/>
-        </w:rPr>
-        <w:t xml:space="preserve"> </w:t>
       </w:r>
     </w:p>
     <w:p>
@@ -1856,7 +1918,23 @@
             <w:i/>
             <w:lang w:val="en-US"/>
           </w:rPr>
-          <w:t>scripts\Filegroups\Filegroups_support.xlsx</w:t>
+          <w:t>scripts\Filegroups\Filegroups_s</w:t>
+        </w:r>
+        <w:r>
+          <w:rPr>
+            <w:rStyle w:val="Hyperlink"/>
+            <w:i/>
+            <w:lang w:val="en-US"/>
+          </w:rPr>
+          <w:t>u</w:t>
+        </w:r>
+        <w:r>
+          <w:rPr>
+            <w:rStyle w:val="Hyperlink"/>
+            <w:i/>
+            <w:lang w:val="en-US"/>
+          </w:rPr>
+          <w:t>pport.xlsx</w:t>
         </w:r>
       </w:hyperlink>
     </w:p>
@@ -1926,7 +2004,6 @@
               <w:rPr>
                 <w:color w:val="FFFFFF"/>
               </w:rPr>
-              <w:lastRenderedPageBreak/>
               <w:t>Nome</w:t>
             </w:r>
             <w:r>
@@ -5860,54 +5937,29 @@
           <w:color w:val="ABB2BF"/>
           <w:sz w:val="21"/>
           <w:szCs w:val="21"/>
-          <w:lang w:eastAsia="pt-PT"/>
-        </w:rPr>
-      </w:pPr>
-      <w:proofErr w:type="spellStart"/>
+          <w:lang w:val="en-US" w:eastAsia="pt-PT"/>
+        </w:rPr>
+      </w:pPr>
       <w:r>
         <w:rPr>
           <w:rFonts w:ascii="Cascadia Code" w:eastAsia="Times New Roman" w:hAnsi="Cascadia Code" w:cs="Cascadia Code"/>
           <w:color w:val="C678DD"/>
           <w:sz w:val="21"/>
           <w:szCs w:val="21"/>
-          <w:lang w:eastAsia="pt-PT"/>
+          <w:lang w:val="en-US" w:eastAsia="pt-PT"/>
         </w:rPr>
         <w:t>select</w:t>
       </w:r>
-      <w:proofErr w:type="spellEnd"/>
-      <w:r>
-        <w:rPr>
-          <w:rFonts w:ascii="Cascadia Code" w:eastAsia="Times New Roman" w:hAnsi="Cascadia Code" w:cs="Cascadia Code"/>
-          <w:color w:val="ABB2BF"/>
-          <w:sz w:val="21"/>
-          <w:szCs w:val="21"/>
-          <w:lang w:eastAsia="pt-PT"/>
-        </w:rPr>
-        <w:t xml:space="preserve"> </w:t>
-      </w:r>
-      <w:proofErr w:type="spellStart"/>
-      <w:r>
-        <w:rPr>
-          <w:rFonts w:ascii="Cascadia Code" w:eastAsia="Times New Roman" w:hAnsi="Cascadia Code" w:cs="Cascadia Code"/>
-          <w:color w:val="ABB2BF"/>
-          <w:sz w:val="21"/>
-          <w:szCs w:val="21"/>
-          <w:lang w:eastAsia="pt-PT"/>
-        </w:rPr>
-        <w:t>Category</w:t>
-      </w:r>
-      <w:proofErr w:type="spellEnd"/>
-      <w:r>
-        <w:rPr>
-          <w:rFonts w:ascii="Cascadia Code" w:eastAsia="Times New Roman" w:hAnsi="Cascadia Code" w:cs="Cascadia Code"/>
-          <w:color w:val="ABB2BF"/>
-          <w:sz w:val="21"/>
-          <w:szCs w:val="21"/>
-          <w:lang w:eastAsia="pt-PT"/>
-        </w:rPr>
-        <w:t xml:space="preserve">, </w:t>
-      </w:r>
-      <w:proofErr w:type="spellStart"/>
+      <w:r>
+        <w:rPr>
+          <w:rFonts w:ascii="Cascadia Code" w:eastAsia="Times New Roman" w:hAnsi="Cascadia Code" w:cs="Cascadia Code"/>
+          <w:color w:val="ABB2BF"/>
+          <w:sz w:val="21"/>
+          <w:szCs w:val="21"/>
+          <w:lang w:val="en-US" w:eastAsia="pt-PT"/>
+        </w:rPr>
+        <w:t xml:space="preserve"> Category, </w:t>
+      </w:r>
       <w:proofErr w:type="gramStart"/>
       <w:r>
         <w:rPr>
@@ -5915,18 +5967,17 @@
           <w:color w:val="56B6C2"/>
           <w:sz w:val="21"/>
           <w:szCs w:val="21"/>
-          <w:lang w:eastAsia="pt-PT"/>
+          <w:lang w:val="en-US" w:eastAsia="pt-PT"/>
         </w:rPr>
         <w:t>count</w:t>
       </w:r>
-      <w:proofErr w:type="spellEnd"/>
-      <w:r>
-        <w:rPr>
-          <w:rFonts w:ascii="Cascadia Code" w:eastAsia="Times New Roman" w:hAnsi="Cascadia Code" w:cs="Cascadia Code"/>
-          <w:color w:val="ABB2BF"/>
-          <w:sz w:val="21"/>
-          <w:szCs w:val="21"/>
-          <w:lang w:eastAsia="pt-PT"/>
+      <w:r>
+        <w:rPr>
+          <w:rFonts w:ascii="Cascadia Code" w:eastAsia="Times New Roman" w:hAnsi="Cascadia Code" w:cs="Cascadia Code"/>
+          <w:color w:val="ABB2BF"/>
+          <w:sz w:val="21"/>
+          <w:szCs w:val="21"/>
+          <w:lang w:val="en-US" w:eastAsia="pt-PT"/>
         </w:rPr>
         <w:t>(</w:t>
       </w:r>
@@ -5937,7 +5988,7 @@
           <w:color w:val="ABB2BF"/>
           <w:sz w:val="21"/>
           <w:szCs w:val="21"/>
-          <w:lang w:eastAsia="pt-PT"/>
+          <w:lang w:val="en-US" w:eastAsia="pt-PT"/>
         </w:rPr>
         <w:t xml:space="preserve">*) </w:t>
       </w:r>
@@ -5952,19 +6003,69 @@
           <w:color w:val="ABB2BF"/>
           <w:sz w:val="21"/>
           <w:szCs w:val="21"/>
-          <w:lang w:eastAsia="pt-PT"/>
-        </w:rPr>
-      </w:pPr>
+          <w:lang w:val="en-US" w:eastAsia="pt-PT"/>
+        </w:rPr>
+      </w:pPr>
+      <w:r>
+        <w:rPr>
+          <w:rFonts w:ascii="Cascadia Code" w:eastAsia="Times New Roman" w:hAnsi="Cascadia Code" w:cs="Cascadia Code"/>
+          <w:color w:val="C678DD"/>
+          <w:sz w:val="21"/>
+          <w:szCs w:val="21"/>
+          <w:lang w:val="en-US" w:eastAsia="pt-PT"/>
+        </w:rPr>
+        <w:t>from</w:t>
+      </w:r>
+      <w:r>
+        <w:rPr>
+          <w:rFonts w:ascii="Cascadia Code" w:eastAsia="Times New Roman" w:hAnsi="Cascadia Code" w:cs="Cascadia Code"/>
+          <w:color w:val="ABB2BF"/>
+          <w:sz w:val="21"/>
+          <w:szCs w:val="21"/>
+          <w:lang w:val="en-US" w:eastAsia="pt-PT"/>
+        </w:rPr>
+        <w:t xml:space="preserve"> </w:t>
+      </w:r>
       <w:proofErr w:type="spellStart"/>
       <w:r>
         <w:rPr>
           <w:rFonts w:ascii="Cascadia Code" w:eastAsia="Times New Roman" w:hAnsi="Cascadia Code" w:cs="Cascadia Code"/>
-          <w:color w:val="C678DD"/>
-          <w:sz w:val="21"/>
-          <w:szCs w:val="21"/>
-          <w:lang w:eastAsia="pt-PT"/>
-        </w:rPr>
-        <w:t>from</w:t>
+          <w:color w:val="D19A66"/>
+          <w:sz w:val="21"/>
+          <w:szCs w:val="21"/>
+          <w:lang w:val="en-US" w:eastAsia="pt-PT"/>
+        </w:rPr>
+        <w:t>WWI_OldData</w:t>
+      </w:r>
+      <w:r>
+        <w:rPr>
+          <w:rFonts w:ascii="Cascadia Code" w:eastAsia="Times New Roman" w:hAnsi="Cascadia Code" w:cs="Cascadia Code"/>
+          <w:color w:val="ABB2BF"/>
+          <w:sz w:val="21"/>
+          <w:szCs w:val="21"/>
+          <w:lang w:val="en-US" w:eastAsia="pt-PT"/>
+        </w:rPr>
+        <w:t>.</w:t>
+      </w:r>
+      <w:r>
+        <w:rPr>
+          <w:rFonts w:ascii="Cascadia Code" w:eastAsia="Times New Roman" w:hAnsi="Cascadia Code" w:cs="Cascadia Code"/>
+          <w:color w:val="D19A66"/>
+          <w:sz w:val="21"/>
+          <w:szCs w:val="21"/>
+          <w:lang w:val="en-US" w:eastAsia="pt-PT"/>
+        </w:rPr>
+        <w:t>dbo</w:t>
+      </w:r>
+      <w:r>
+        <w:rPr>
+          <w:rFonts w:ascii="Cascadia Code" w:eastAsia="Times New Roman" w:hAnsi="Cascadia Code" w:cs="Cascadia Code"/>
+          <w:color w:val="ABB2BF"/>
+          <w:sz w:val="21"/>
+          <w:szCs w:val="21"/>
+          <w:lang w:val="en-US" w:eastAsia="pt-PT"/>
+        </w:rPr>
+        <w:t>.Customer</w:t>
       </w:r>
       <w:proofErr w:type="spellEnd"/>
       <w:r>
@@ -5973,59 +6074,7 @@
           <w:color w:val="ABB2BF"/>
           <w:sz w:val="21"/>
           <w:szCs w:val="21"/>
-          <w:lang w:eastAsia="pt-PT"/>
-        </w:rPr>
-        <w:t xml:space="preserve"> </w:t>
-      </w:r>
-      <w:proofErr w:type="spellStart"/>
-      <w:r>
-        <w:rPr>
-          <w:rFonts w:ascii="Cascadia Code" w:eastAsia="Times New Roman" w:hAnsi="Cascadia Code" w:cs="Cascadia Code"/>
-          <w:color w:val="D19A66"/>
-          <w:sz w:val="21"/>
-          <w:szCs w:val="21"/>
-          <w:lang w:eastAsia="pt-PT"/>
-        </w:rPr>
-        <w:t>WWI_OldData</w:t>
-      </w:r>
-      <w:r>
-        <w:rPr>
-          <w:rFonts w:ascii="Cascadia Code" w:eastAsia="Times New Roman" w:hAnsi="Cascadia Code" w:cs="Cascadia Code"/>
-          <w:color w:val="ABB2BF"/>
-          <w:sz w:val="21"/>
-          <w:szCs w:val="21"/>
-          <w:lang w:eastAsia="pt-PT"/>
-        </w:rPr>
-        <w:t>.</w:t>
-      </w:r>
-      <w:r>
-        <w:rPr>
-          <w:rFonts w:ascii="Cascadia Code" w:eastAsia="Times New Roman" w:hAnsi="Cascadia Code" w:cs="Cascadia Code"/>
-          <w:color w:val="D19A66"/>
-          <w:sz w:val="21"/>
-          <w:szCs w:val="21"/>
-          <w:lang w:eastAsia="pt-PT"/>
-        </w:rPr>
-        <w:t>dbo</w:t>
-      </w:r>
-      <w:r>
-        <w:rPr>
-          <w:rFonts w:ascii="Cascadia Code" w:eastAsia="Times New Roman" w:hAnsi="Cascadia Code" w:cs="Cascadia Code"/>
-          <w:color w:val="ABB2BF"/>
-          <w:sz w:val="21"/>
-          <w:szCs w:val="21"/>
-          <w:lang w:eastAsia="pt-PT"/>
-        </w:rPr>
-        <w:t>.Customer</w:t>
-      </w:r>
-      <w:proofErr w:type="spellEnd"/>
-      <w:r>
-        <w:rPr>
-          <w:rFonts w:ascii="Cascadia Code" w:eastAsia="Times New Roman" w:hAnsi="Cascadia Code" w:cs="Cascadia Code"/>
-          <w:color w:val="ABB2BF"/>
-          <w:sz w:val="21"/>
-          <w:szCs w:val="21"/>
-          <w:lang w:eastAsia="pt-PT"/>
+          <w:lang w:val="en-US" w:eastAsia="pt-PT"/>
         </w:rPr>
         <w:t xml:space="preserve"> </w:t>
       </w:r>
@@ -6298,19 +6347,59 @@
           <w:color w:val="ABB2BF"/>
           <w:sz w:val="21"/>
           <w:szCs w:val="21"/>
-          <w:lang w:eastAsia="pt-PT"/>
-        </w:rPr>
-      </w:pPr>
+          <w:lang w:val="en-US" w:eastAsia="pt-PT"/>
+        </w:rPr>
+      </w:pPr>
+      <w:r>
+        <w:rPr>
+          <w:rFonts w:ascii="Cascadia Code" w:eastAsia="Times New Roman" w:hAnsi="Cascadia Code" w:cs="Cascadia Code"/>
+          <w:color w:val="C678DD"/>
+          <w:sz w:val="21"/>
+          <w:szCs w:val="21"/>
+          <w:lang w:val="en-US" w:eastAsia="pt-PT"/>
+        </w:rPr>
+        <w:t>from</w:t>
+      </w:r>
+      <w:r>
+        <w:rPr>
+          <w:rFonts w:ascii="Cascadia Code" w:eastAsia="Times New Roman" w:hAnsi="Cascadia Code" w:cs="Cascadia Code"/>
+          <w:color w:val="ABB2BF"/>
+          <w:sz w:val="21"/>
+          <w:szCs w:val="21"/>
+          <w:lang w:val="en-US" w:eastAsia="pt-PT"/>
+        </w:rPr>
+        <w:t xml:space="preserve"> </w:t>
+      </w:r>
       <w:proofErr w:type="spellStart"/>
       <w:r>
         <w:rPr>
           <w:rFonts w:ascii="Cascadia Code" w:eastAsia="Times New Roman" w:hAnsi="Cascadia Code" w:cs="Cascadia Code"/>
-          <w:color w:val="C678DD"/>
-          <w:sz w:val="21"/>
-          <w:szCs w:val="21"/>
-          <w:lang w:eastAsia="pt-PT"/>
-        </w:rPr>
-        <w:t>from</w:t>
+          <w:color w:val="D19A66"/>
+          <w:sz w:val="21"/>
+          <w:szCs w:val="21"/>
+          <w:lang w:val="en-US" w:eastAsia="pt-PT"/>
+        </w:rPr>
+        <w:t>Customers</w:t>
+      </w:r>
+      <w:r>
+        <w:rPr>
+          <w:rFonts w:ascii="Cascadia Code" w:eastAsia="Times New Roman" w:hAnsi="Cascadia Code" w:cs="Cascadia Code"/>
+          <w:color w:val="ABB2BF"/>
+          <w:sz w:val="21"/>
+          <w:szCs w:val="21"/>
+          <w:lang w:val="en-US" w:eastAsia="pt-PT"/>
+        </w:rPr>
+        <w:t>.</w:t>
+      </w:r>
+      <w:r>
+        <w:rPr>
+          <w:rFonts w:ascii="Cascadia Code" w:eastAsia="Times New Roman" w:hAnsi="Cascadia Code" w:cs="Cascadia Code"/>
+          <w:color w:val="D19A66"/>
+          <w:sz w:val="21"/>
+          <w:szCs w:val="21"/>
+          <w:lang w:val="en-US" w:eastAsia="pt-PT"/>
+        </w:rPr>
+        <w:t>Customer</w:t>
       </w:r>
       <w:proofErr w:type="spellEnd"/>
       <w:r>
@@ -6319,49 +6408,7 @@
           <w:color w:val="ABB2BF"/>
           <w:sz w:val="21"/>
           <w:szCs w:val="21"/>
-          <w:lang w:eastAsia="pt-PT"/>
-        </w:rPr>
-        <w:t xml:space="preserve"> </w:t>
-      </w:r>
-      <w:proofErr w:type="spellStart"/>
-      <w:r>
-        <w:rPr>
-          <w:rFonts w:ascii="Cascadia Code" w:eastAsia="Times New Roman" w:hAnsi="Cascadia Code" w:cs="Cascadia Code"/>
-          <w:color w:val="D19A66"/>
-          <w:sz w:val="21"/>
-          <w:szCs w:val="21"/>
-          <w:lang w:eastAsia="pt-PT"/>
-        </w:rPr>
-        <w:t>Customers</w:t>
-      </w:r>
-      <w:r>
-        <w:rPr>
-          <w:rFonts w:ascii="Cascadia Code" w:eastAsia="Times New Roman" w:hAnsi="Cascadia Code" w:cs="Cascadia Code"/>
-          <w:color w:val="ABB2BF"/>
-          <w:sz w:val="21"/>
-          <w:szCs w:val="21"/>
-          <w:lang w:eastAsia="pt-PT"/>
-        </w:rPr>
-        <w:t>.</w:t>
-      </w:r>
-      <w:r>
-        <w:rPr>
-          <w:rFonts w:ascii="Cascadia Code" w:eastAsia="Times New Roman" w:hAnsi="Cascadia Code" w:cs="Cascadia Code"/>
-          <w:color w:val="D19A66"/>
-          <w:sz w:val="21"/>
-          <w:szCs w:val="21"/>
-          <w:lang w:eastAsia="pt-PT"/>
-        </w:rPr>
-        <w:t>Customer</w:t>
-      </w:r>
-      <w:proofErr w:type="spellEnd"/>
-      <w:r>
-        <w:rPr>
-          <w:rFonts w:ascii="Cascadia Code" w:eastAsia="Times New Roman" w:hAnsi="Cascadia Code" w:cs="Cascadia Code"/>
-          <w:color w:val="ABB2BF"/>
-          <w:sz w:val="21"/>
-          <w:szCs w:val="21"/>
-          <w:lang w:eastAsia="pt-PT"/>
+          <w:lang w:val="en-US" w:eastAsia="pt-PT"/>
         </w:rPr>
         <w:t xml:space="preserve"> c </w:t>
       </w:r>
@@ -6376,28 +6423,68 @@
           <w:color w:val="ABB2BF"/>
           <w:sz w:val="21"/>
           <w:szCs w:val="21"/>
-          <w:lang w:eastAsia="pt-PT"/>
-        </w:rPr>
-      </w:pPr>
+          <w:lang w:val="en-US" w:eastAsia="pt-PT"/>
+        </w:rPr>
+      </w:pPr>
+      <w:r>
+        <w:rPr>
+          <w:rFonts w:ascii="Cascadia Code" w:eastAsia="Times New Roman" w:hAnsi="Cascadia Code" w:cs="Cascadia Code"/>
+          <w:color w:val="C678DD"/>
+          <w:sz w:val="21"/>
+          <w:szCs w:val="21"/>
+          <w:lang w:val="en-US" w:eastAsia="pt-PT"/>
+        </w:rPr>
+        <w:t>left join</w:t>
+      </w:r>
+      <w:r>
+        <w:rPr>
+          <w:rFonts w:ascii="Cascadia Code" w:eastAsia="Times New Roman" w:hAnsi="Cascadia Code" w:cs="Cascadia Code"/>
+          <w:color w:val="ABB2BF"/>
+          <w:sz w:val="21"/>
+          <w:szCs w:val="21"/>
+          <w:lang w:val="en-US" w:eastAsia="pt-PT"/>
+        </w:rPr>
+        <w:t xml:space="preserve"> </w:t>
+      </w:r>
       <w:proofErr w:type="spellStart"/>
       <w:r>
         <w:rPr>
           <w:rFonts w:ascii="Cascadia Code" w:eastAsia="Times New Roman" w:hAnsi="Cascadia Code" w:cs="Cascadia Code"/>
-          <w:color w:val="C678DD"/>
-          <w:sz w:val="21"/>
-          <w:szCs w:val="21"/>
-          <w:lang w:eastAsia="pt-PT"/>
-        </w:rPr>
-        <w:t>left</w:t>
+          <w:color w:val="D19A66"/>
+          <w:sz w:val="21"/>
+          <w:szCs w:val="21"/>
+          <w:lang w:val="en-US" w:eastAsia="pt-PT"/>
+        </w:rPr>
+        <w:t>Customers</w:t>
+      </w:r>
+      <w:r>
+        <w:rPr>
+          <w:rFonts w:ascii="Cascadia Code" w:eastAsia="Times New Roman" w:hAnsi="Cascadia Code" w:cs="Cascadia Code"/>
+          <w:color w:val="ABB2BF"/>
+          <w:sz w:val="21"/>
+          <w:szCs w:val="21"/>
+          <w:lang w:val="en-US" w:eastAsia="pt-PT"/>
+        </w:rPr>
+        <w:t>.</w:t>
+      </w:r>
+      <w:r>
+        <w:rPr>
+          <w:rFonts w:ascii="Cascadia Code" w:eastAsia="Times New Roman" w:hAnsi="Cascadia Code" w:cs="Cascadia Code"/>
+          <w:color w:val="D19A66"/>
+          <w:sz w:val="21"/>
+          <w:szCs w:val="21"/>
+          <w:lang w:val="en-US" w:eastAsia="pt-PT"/>
+        </w:rPr>
+        <w:t>BusinessCategory</w:t>
       </w:r>
       <w:proofErr w:type="spellEnd"/>
       <w:r>
         <w:rPr>
           <w:rFonts w:ascii="Cascadia Code" w:eastAsia="Times New Roman" w:hAnsi="Cascadia Code" w:cs="Cascadia Code"/>
-          <w:color w:val="C678DD"/>
-          <w:sz w:val="21"/>
-          <w:szCs w:val="21"/>
-          <w:lang w:eastAsia="pt-PT"/>
+          <w:color w:val="ABB2BF"/>
+          <w:sz w:val="21"/>
+          <w:szCs w:val="21"/>
+          <w:lang w:val="en-US" w:eastAsia="pt-PT"/>
         </w:rPr>
         <w:t xml:space="preserve"> </w:t>
       </w:r>
@@ -6405,12 +6492,12 @@
       <w:r>
         <w:rPr>
           <w:rFonts w:ascii="Cascadia Code" w:eastAsia="Times New Roman" w:hAnsi="Cascadia Code" w:cs="Cascadia Code"/>
-          <w:color w:val="C678DD"/>
-          <w:sz w:val="21"/>
-          <w:szCs w:val="21"/>
-          <w:lang w:eastAsia="pt-PT"/>
-        </w:rPr>
-        <w:t>join</w:t>
+          <w:color w:val="ABB2BF"/>
+          <w:sz w:val="21"/>
+          <w:szCs w:val="21"/>
+          <w:lang w:val="en-US" w:eastAsia="pt-PT"/>
+        </w:rPr>
+        <w:t>bc</w:t>
       </w:r>
       <w:proofErr w:type="spellEnd"/>
       <w:r>
@@ -6419,71 +6506,7 @@
           <w:color w:val="ABB2BF"/>
           <w:sz w:val="21"/>
           <w:szCs w:val="21"/>
-          <w:lang w:eastAsia="pt-PT"/>
-        </w:rPr>
-        <w:t xml:space="preserve"> </w:t>
-      </w:r>
-      <w:proofErr w:type="spellStart"/>
-      <w:r>
-        <w:rPr>
-          <w:rFonts w:ascii="Cascadia Code" w:eastAsia="Times New Roman" w:hAnsi="Cascadia Code" w:cs="Cascadia Code"/>
-          <w:color w:val="D19A66"/>
-          <w:sz w:val="21"/>
-          <w:szCs w:val="21"/>
-          <w:lang w:eastAsia="pt-PT"/>
-        </w:rPr>
-        <w:t>Customers</w:t>
-      </w:r>
-      <w:r>
-        <w:rPr>
-          <w:rFonts w:ascii="Cascadia Code" w:eastAsia="Times New Roman" w:hAnsi="Cascadia Code" w:cs="Cascadia Code"/>
-          <w:color w:val="ABB2BF"/>
-          <w:sz w:val="21"/>
-          <w:szCs w:val="21"/>
-          <w:lang w:eastAsia="pt-PT"/>
-        </w:rPr>
-        <w:t>.</w:t>
-      </w:r>
-      <w:r>
-        <w:rPr>
-          <w:rFonts w:ascii="Cascadia Code" w:eastAsia="Times New Roman" w:hAnsi="Cascadia Code" w:cs="Cascadia Code"/>
-          <w:color w:val="D19A66"/>
-          <w:sz w:val="21"/>
-          <w:szCs w:val="21"/>
-          <w:lang w:eastAsia="pt-PT"/>
-        </w:rPr>
-        <w:t>BusinessCategory</w:t>
-      </w:r>
-      <w:proofErr w:type="spellEnd"/>
-      <w:r>
-        <w:rPr>
-          <w:rFonts w:ascii="Cascadia Code" w:eastAsia="Times New Roman" w:hAnsi="Cascadia Code" w:cs="Cascadia Code"/>
-          <w:color w:val="ABB2BF"/>
-          <w:sz w:val="21"/>
-          <w:szCs w:val="21"/>
-          <w:lang w:eastAsia="pt-PT"/>
-        </w:rPr>
-        <w:t xml:space="preserve"> </w:t>
-      </w:r>
-      <w:proofErr w:type="spellStart"/>
-      <w:r>
-        <w:rPr>
-          <w:rFonts w:ascii="Cascadia Code" w:eastAsia="Times New Roman" w:hAnsi="Cascadia Code" w:cs="Cascadia Code"/>
-          <w:color w:val="ABB2BF"/>
-          <w:sz w:val="21"/>
-          <w:szCs w:val="21"/>
-          <w:lang w:eastAsia="pt-PT"/>
-        </w:rPr>
-        <w:t>bc</w:t>
-      </w:r>
-      <w:proofErr w:type="spellEnd"/>
-      <w:r>
-        <w:rPr>
-          <w:rFonts w:ascii="Cascadia Code" w:eastAsia="Times New Roman" w:hAnsi="Cascadia Code" w:cs="Cascadia Code"/>
-          <w:color w:val="ABB2BF"/>
-          <w:sz w:val="21"/>
-          <w:szCs w:val="21"/>
-          <w:lang w:eastAsia="pt-PT"/>
+          <w:lang w:val="en-US" w:eastAsia="pt-PT"/>
         </w:rPr>
         <w:t xml:space="preserve"> </w:t>
       </w:r>
@@ -6498,28 +6521,26 @@
           <w:color w:val="ABB2BF"/>
           <w:sz w:val="21"/>
           <w:szCs w:val="21"/>
-          <w:lang w:eastAsia="pt-PT"/>
-        </w:rPr>
-      </w:pPr>
-      <w:proofErr w:type="spellStart"/>
+          <w:lang w:val="en-US" w:eastAsia="pt-PT"/>
+        </w:rPr>
+      </w:pPr>
       <w:r>
         <w:rPr>
           <w:rFonts w:ascii="Cascadia Code" w:eastAsia="Times New Roman" w:hAnsi="Cascadia Code" w:cs="Cascadia Code"/>
           <w:color w:val="C678DD"/>
           <w:sz w:val="21"/>
           <w:szCs w:val="21"/>
-          <w:lang w:eastAsia="pt-PT"/>
+          <w:lang w:val="en-US" w:eastAsia="pt-PT"/>
         </w:rPr>
         <w:t>on</w:t>
       </w:r>
-      <w:proofErr w:type="spellEnd"/>
-      <w:r>
-        <w:rPr>
-          <w:rFonts w:ascii="Cascadia Code" w:eastAsia="Times New Roman" w:hAnsi="Cascadia Code" w:cs="Cascadia Code"/>
-          <w:color w:val="ABB2BF"/>
-          <w:sz w:val="21"/>
-          <w:szCs w:val="21"/>
-          <w:lang w:eastAsia="pt-PT"/>
+      <w:r>
+        <w:rPr>
+          <w:rFonts w:ascii="Cascadia Code" w:eastAsia="Times New Roman" w:hAnsi="Cascadia Code" w:cs="Cascadia Code"/>
+          <w:color w:val="ABB2BF"/>
+          <w:sz w:val="21"/>
+          <w:szCs w:val="21"/>
+          <w:lang w:val="en-US" w:eastAsia="pt-PT"/>
         </w:rPr>
         <w:t xml:space="preserve"> </w:t>
       </w:r>
@@ -6531,7 +6552,7 @@
           <w:color w:val="D19A66"/>
           <w:sz w:val="21"/>
           <w:szCs w:val="21"/>
-          <w:lang w:eastAsia="pt-PT"/>
+          <w:lang w:val="en-US" w:eastAsia="pt-PT"/>
         </w:rPr>
         <w:t>bc</w:t>
       </w:r>
@@ -6541,7 +6562,7 @@
           <w:color w:val="ABB2BF"/>
           <w:sz w:val="21"/>
           <w:szCs w:val="21"/>
-          <w:lang w:eastAsia="pt-PT"/>
+          <w:lang w:val="en-US" w:eastAsia="pt-PT"/>
         </w:rPr>
         <w:t>.</w:t>
       </w:r>
@@ -6551,7 +6572,7 @@
           <w:color w:val="D19A66"/>
           <w:sz w:val="21"/>
           <w:szCs w:val="21"/>
-          <w:lang w:eastAsia="pt-PT"/>
+          <w:lang w:val="en-US" w:eastAsia="pt-PT"/>
         </w:rPr>
         <w:t>CategoryId</w:t>
       </w:r>
@@ -6563,7 +6584,7 @@
           <w:color w:val="ABB2BF"/>
           <w:sz w:val="21"/>
           <w:szCs w:val="21"/>
-          <w:lang w:eastAsia="pt-PT"/>
+          <w:lang w:val="en-US" w:eastAsia="pt-PT"/>
         </w:rPr>
         <w:t xml:space="preserve"> </w:t>
       </w:r>
@@ -6573,7 +6594,7 @@
           <w:color w:val="56B6C2"/>
           <w:sz w:val="21"/>
           <w:szCs w:val="21"/>
-          <w:lang w:eastAsia="pt-PT"/>
+          <w:lang w:val="en-US" w:eastAsia="pt-PT"/>
         </w:rPr>
         <w:t>=</w:t>
       </w:r>
@@ -6583,7 +6604,7 @@
           <w:color w:val="ABB2BF"/>
           <w:sz w:val="21"/>
           <w:szCs w:val="21"/>
-          <w:lang w:eastAsia="pt-PT"/>
+          <w:lang w:val="en-US" w:eastAsia="pt-PT"/>
         </w:rPr>
         <w:t xml:space="preserve"> </w:t>
       </w:r>
@@ -6594,7 +6615,7 @@
           <w:color w:val="D19A66"/>
           <w:sz w:val="21"/>
           <w:szCs w:val="21"/>
-          <w:lang w:eastAsia="pt-PT"/>
+          <w:lang w:val="en-US" w:eastAsia="pt-PT"/>
         </w:rPr>
         <w:t>c</w:t>
       </w:r>
@@ -6604,7 +6625,7 @@
           <w:color w:val="ABB2BF"/>
           <w:sz w:val="21"/>
           <w:szCs w:val="21"/>
-          <w:lang w:eastAsia="pt-PT"/>
+          <w:lang w:val="en-US" w:eastAsia="pt-PT"/>
         </w:rPr>
         <w:t>.</w:t>
       </w:r>
@@ -6614,7 +6635,7 @@
           <w:color w:val="D19A66"/>
           <w:sz w:val="21"/>
           <w:szCs w:val="21"/>
-          <w:lang w:eastAsia="pt-PT"/>
+          <w:lang w:val="en-US" w:eastAsia="pt-PT"/>
         </w:rPr>
         <w:t>CategoryId</w:t>
       </w:r>
@@ -6625,7 +6646,7 @@
           <w:color w:val="ABB2BF"/>
           <w:sz w:val="21"/>
           <w:szCs w:val="21"/>
-          <w:lang w:eastAsia="pt-PT"/>
+          <w:lang w:val="en-US" w:eastAsia="pt-PT"/>
         </w:rPr>
         <w:t xml:space="preserve"> </w:t>
       </w:r>
@@ -7250,94 +7271,80 @@
           <w:color w:val="ABB2BF"/>
           <w:sz w:val="21"/>
           <w:szCs w:val="21"/>
-          <w:lang w:eastAsia="pt-PT"/>
-        </w:rPr>
-      </w:pPr>
+          <w:lang w:val="en-US" w:eastAsia="pt-PT"/>
+        </w:rPr>
+      </w:pPr>
+      <w:r>
+        <w:rPr>
+          <w:rFonts w:ascii="Cascadia Code" w:eastAsia="Times New Roman" w:hAnsi="Cascadia Code" w:cs="Cascadia Code"/>
+          <w:color w:val="C678DD"/>
+          <w:sz w:val="21"/>
+          <w:szCs w:val="21"/>
+          <w:lang w:val="en-US" w:eastAsia="pt-PT"/>
+        </w:rPr>
+        <w:t xml:space="preserve">group </w:t>
+      </w:r>
+      <w:proofErr w:type="gramStart"/>
+      <w:r>
+        <w:rPr>
+          <w:rFonts w:ascii="Cascadia Code" w:eastAsia="Times New Roman" w:hAnsi="Cascadia Code" w:cs="Cascadia Code"/>
+          <w:color w:val="C678DD"/>
+          <w:sz w:val="21"/>
+          <w:szCs w:val="21"/>
+          <w:lang w:val="en-US" w:eastAsia="pt-PT"/>
+        </w:rPr>
+        <w:t>by</w:t>
+      </w:r>
+      <w:r>
+        <w:rPr>
+          <w:rFonts w:ascii="Cascadia Code" w:eastAsia="Times New Roman" w:hAnsi="Cascadia Code" w:cs="Cascadia Code"/>
+          <w:color w:val="ABB2BF"/>
+          <w:sz w:val="21"/>
+          <w:szCs w:val="21"/>
+          <w:lang w:val="en-US" w:eastAsia="pt-PT"/>
+        </w:rPr>
+        <w:t xml:space="preserve">  </w:t>
+      </w:r>
       <w:proofErr w:type="spellStart"/>
       <w:r>
         <w:rPr>
           <w:rFonts w:ascii="Cascadia Code" w:eastAsia="Times New Roman" w:hAnsi="Cascadia Code" w:cs="Cascadia Code"/>
-          <w:color w:val="C678DD"/>
-          <w:sz w:val="21"/>
-          <w:szCs w:val="21"/>
-          <w:lang w:eastAsia="pt-PT"/>
-        </w:rPr>
-        <w:t>group</w:t>
+          <w:color w:val="D19A66"/>
+          <w:sz w:val="21"/>
+          <w:szCs w:val="21"/>
+          <w:lang w:val="en-US" w:eastAsia="pt-PT"/>
+        </w:rPr>
+        <w:t>e</w:t>
+      </w:r>
+      <w:proofErr w:type="gramEnd"/>
+      <w:r>
+        <w:rPr>
+          <w:rFonts w:ascii="Cascadia Code" w:eastAsia="Times New Roman" w:hAnsi="Cascadia Code" w:cs="Cascadia Code"/>
+          <w:color w:val="ABB2BF"/>
+          <w:sz w:val="21"/>
+          <w:szCs w:val="21"/>
+          <w:lang w:val="en-US" w:eastAsia="pt-PT"/>
+        </w:rPr>
+        <w:t>.</w:t>
+      </w:r>
+      <w:r>
+        <w:rPr>
+          <w:rFonts w:ascii="Cascadia Code" w:eastAsia="Times New Roman" w:hAnsi="Cascadia Code" w:cs="Cascadia Code"/>
+          <w:color w:val="D19A66"/>
+          <w:sz w:val="21"/>
+          <w:szCs w:val="21"/>
+          <w:lang w:val="en-US" w:eastAsia="pt-PT"/>
+        </w:rPr>
+        <w:t>Employee</w:t>
       </w:r>
       <w:proofErr w:type="spellEnd"/>
       <w:r>
         <w:rPr>
           <w:rFonts w:ascii="Cascadia Code" w:eastAsia="Times New Roman" w:hAnsi="Cascadia Code" w:cs="Cascadia Code"/>
-          <w:color w:val="C678DD"/>
-          <w:sz w:val="21"/>
-          <w:szCs w:val="21"/>
-          <w:lang w:eastAsia="pt-PT"/>
-        </w:rPr>
-        <w:t xml:space="preserve"> </w:t>
-      </w:r>
-      <w:proofErr w:type="spellStart"/>
-      <w:proofErr w:type="gramStart"/>
-      <w:r>
-        <w:rPr>
-          <w:rFonts w:ascii="Cascadia Code" w:eastAsia="Times New Roman" w:hAnsi="Cascadia Code" w:cs="Cascadia Code"/>
-          <w:color w:val="C678DD"/>
-          <w:sz w:val="21"/>
-          <w:szCs w:val="21"/>
-          <w:lang w:eastAsia="pt-PT"/>
-        </w:rPr>
-        <w:t>by</w:t>
-      </w:r>
-      <w:proofErr w:type="spellEnd"/>
-      <w:r>
-        <w:rPr>
-          <w:rFonts w:ascii="Cascadia Code" w:eastAsia="Times New Roman" w:hAnsi="Cascadia Code" w:cs="Cascadia Code"/>
-          <w:color w:val="ABB2BF"/>
-          <w:sz w:val="21"/>
-          <w:szCs w:val="21"/>
-          <w:lang w:eastAsia="pt-PT"/>
-        </w:rPr>
-        <w:t xml:space="preserve">  </w:t>
-      </w:r>
-      <w:proofErr w:type="spellStart"/>
-      <w:r>
-        <w:rPr>
-          <w:rFonts w:ascii="Cascadia Code" w:eastAsia="Times New Roman" w:hAnsi="Cascadia Code" w:cs="Cascadia Code"/>
-          <w:color w:val="D19A66"/>
-          <w:sz w:val="21"/>
-          <w:szCs w:val="21"/>
-          <w:lang w:eastAsia="pt-PT"/>
-        </w:rPr>
-        <w:t>e</w:t>
-      </w:r>
-      <w:proofErr w:type="gramEnd"/>
-      <w:r>
-        <w:rPr>
-          <w:rFonts w:ascii="Cascadia Code" w:eastAsia="Times New Roman" w:hAnsi="Cascadia Code" w:cs="Cascadia Code"/>
-          <w:color w:val="ABB2BF"/>
-          <w:sz w:val="21"/>
-          <w:szCs w:val="21"/>
-          <w:lang w:eastAsia="pt-PT"/>
-        </w:rPr>
-        <w:t>.</w:t>
-      </w:r>
-      <w:r>
-        <w:rPr>
-          <w:rFonts w:ascii="Cascadia Code" w:eastAsia="Times New Roman" w:hAnsi="Cascadia Code" w:cs="Cascadia Code"/>
-          <w:color w:val="D19A66"/>
-          <w:sz w:val="21"/>
-          <w:szCs w:val="21"/>
-          <w:lang w:eastAsia="pt-PT"/>
-        </w:rPr>
-        <w:t>Employee</w:t>
-      </w:r>
-      <w:proofErr w:type="spellEnd"/>
-      <w:r>
-        <w:rPr>
-          <w:rFonts w:ascii="Cascadia Code" w:eastAsia="Times New Roman" w:hAnsi="Cascadia Code" w:cs="Cascadia Code"/>
-          <w:color w:val="ABB2BF"/>
-          <w:sz w:val="21"/>
-          <w:szCs w:val="21"/>
-          <w:lang w:eastAsia="pt-PT"/>
+          <w:color w:val="ABB2BF"/>
+          <w:sz w:val="21"/>
+          <w:szCs w:val="21"/>
+          <w:lang w:val="en-US" w:eastAsia="pt-PT"/>
         </w:rPr>
         <w:t xml:space="preserve"> </w:t>
       </w:r>
@@ -7352,50 +7359,26 @@
           <w:color w:val="ABB2BF"/>
           <w:sz w:val="21"/>
           <w:szCs w:val="21"/>
-          <w:lang w:eastAsia="pt-PT"/>
-        </w:rPr>
-      </w:pPr>
-      <w:proofErr w:type="spellStart"/>
+          <w:lang w:val="en-US" w:eastAsia="pt-PT"/>
+        </w:rPr>
+      </w:pPr>
       <w:r>
         <w:rPr>
           <w:rFonts w:ascii="Cascadia Code" w:eastAsia="Times New Roman" w:hAnsi="Cascadia Code" w:cs="Cascadia Code"/>
           <w:color w:val="C678DD"/>
           <w:sz w:val="21"/>
           <w:szCs w:val="21"/>
-          <w:lang w:eastAsia="pt-PT"/>
-        </w:rPr>
-        <w:t>order</w:t>
-      </w:r>
-      <w:proofErr w:type="spellEnd"/>
-      <w:r>
-        <w:rPr>
-          <w:rFonts w:ascii="Cascadia Code" w:eastAsia="Times New Roman" w:hAnsi="Cascadia Code" w:cs="Cascadia Code"/>
-          <w:color w:val="C678DD"/>
-          <w:sz w:val="21"/>
-          <w:szCs w:val="21"/>
-          <w:lang w:eastAsia="pt-PT"/>
-        </w:rPr>
-        <w:t xml:space="preserve"> </w:t>
-      </w:r>
-      <w:proofErr w:type="spellStart"/>
-      <w:r>
-        <w:rPr>
-          <w:rFonts w:ascii="Cascadia Code" w:eastAsia="Times New Roman" w:hAnsi="Cascadia Code" w:cs="Cascadia Code"/>
-          <w:color w:val="C678DD"/>
-          <w:sz w:val="21"/>
-          <w:szCs w:val="21"/>
-          <w:lang w:eastAsia="pt-PT"/>
-        </w:rPr>
-        <w:t>by</w:t>
-      </w:r>
-      <w:proofErr w:type="spellEnd"/>
-      <w:r>
-        <w:rPr>
-          <w:rFonts w:ascii="Cascadia Code" w:eastAsia="Times New Roman" w:hAnsi="Cascadia Code" w:cs="Cascadia Code"/>
-          <w:color w:val="ABB2BF"/>
-          <w:sz w:val="21"/>
-          <w:szCs w:val="21"/>
-          <w:lang w:eastAsia="pt-PT"/>
+          <w:lang w:val="en-US" w:eastAsia="pt-PT"/>
+        </w:rPr>
+        <w:t>order by</w:t>
+      </w:r>
+      <w:r>
+        <w:rPr>
+          <w:rFonts w:ascii="Cascadia Code" w:eastAsia="Times New Roman" w:hAnsi="Cascadia Code" w:cs="Cascadia Code"/>
+          <w:color w:val="ABB2BF"/>
+          <w:sz w:val="21"/>
+          <w:szCs w:val="21"/>
+          <w:lang w:val="en-US" w:eastAsia="pt-PT"/>
         </w:rPr>
         <w:t xml:space="preserve"> </w:t>
       </w:r>
@@ -7407,7 +7390,7 @@
           <w:color w:val="D19A66"/>
           <w:sz w:val="21"/>
           <w:szCs w:val="21"/>
-          <w:lang w:eastAsia="pt-PT"/>
+          <w:lang w:val="en-US" w:eastAsia="pt-PT"/>
         </w:rPr>
         <w:t>e</w:t>
       </w:r>
@@ -7417,7 +7400,7 @@
           <w:color w:val="ABB2BF"/>
           <w:sz w:val="21"/>
           <w:szCs w:val="21"/>
-          <w:lang w:eastAsia="pt-PT"/>
+          <w:lang w:val="en-US" w:eastAsia="pt-PT"/>
         </w:rPr>
         <w:t>.</w:t>
       </w:r>
@@ -7427,7 +7410,7 @@
           <w:color w:val="D19A66"/>
           <w:sz w:val="21"/>
           <w:szCs w:val="21"/>
-          <w:lang w:eastAsia="pt-PT"/>
+          <w:lang w:val="en-US" w:eastAsia="pt-PT"/>
         </w:rPr>
         <w:t>Employee</w:t>
       </w:r>
@@ -7674,19 +7657,59 @@
           <w:color w:val="ABB2BF"/>
           <w:sz w:val="21"/>
           <w:szCs w:val="21"/>
-          <w:lang w:eastAsia="pt-PT"/>
-        </w:rPr>
-      </w:pPr>
+          <w:lang w:val="en-US" w:eastAsia="pt-PT"/>
+        </w:rPr>
+      </w:pPr>
+      <w:r>
+        <w:rPr>
+          <w:rFonts w:ascii="Cascadia Code" w:eastAsia="Times New Roman" w:hAnsi="Cascadia Code" w:cs="Cascadia Code"/>
+          <w:color w:val="C678DD"/>
+          <w:sz w:val="21"/>
+          <w:szCs w:val="21"/>
+          <w:lang w:val="en-US" w:eastAsia="pt-PT"/>
+        </w:rPr>
+        <w:t>from</w:t>
+      </w:r>
+      <w:r>
+        <w:rPr>
+          <w:rFonts w:ascii="Cascadia Code" w:eastAsia="Times New Roman" w:hAnsi="Cascadia Code" w:cs="Cascadia Code"/>
+          <w:color w:val="ABB2BF"/>
+          <w:sz w:val="21"/>
+          <w:szCs w:val="21"/>
+          <w:lang w:val="en-US" w:eastAsia="pt-PT"/>
+        </w:rPr>
+        <w:t xml:space="preserve"> </w:t>
+      </w:r>
       <w:proofErr w:type="spellStart"/>
       <w:r>
         <w:rPr>
           <w:rFonts w:ascii="Cascadia Code" w:eastAsia="Times New Roman" w:hAnsi="Cascadia Code" w:cs="Cascadia Code"/>
-          <w:color w:val="C678DD"/>
-          <w:sz w:val="21"/>
-          <w:szCs w:val="21"/>
-          <w:lang w:eastAsia="pt-PT"/>
-        </w:rPr>
-        <w:t>from</w:t>
+          <w:color w:val="D19A66"/>
+          <w:sz w:val="21"/>
+          <w:szCs w:val="21"/>
+          <w:lang w:val="en-US" w:eastAsia="pt-PT"/>
+        </w:rPr>
+        <w:t>Sales</w:t>
+      </w:r>
+      <w:r>
+        <w:rPr>
+          <w:rFonts w:ascii="Cascadia Code" w:eastAsia="Times New Roman" w:hAnsi="Cascadia Code" w:cs="Cascadia Code"/>
+          <w:color w:val="ABB2BF"/>
+          <w:sz w:val="21"/>
+          <w:szCs w:val="21"/>
+          <w:lang w:val="en-US" w:eastAsia="pt-PT"/>
+        </w:rPr>
+        <w:t>.</w:t>
+      </w:r>
+      <w:r>
+        <w:rPr>
+          <w:rFonts w:ascii="Cascadia Code" w:eastAsia="Times New Roman" w:hAnsi="Cascadia Code" w:cs="Cascadia Code"/>
+          <w:color w:val="D19A66"/>
+          <w:sz w:val="21"/>
+          <w:szCs w:val="21"/>
+          <w:lang w:val="en-US" w:eastAsia="pt-PT"/>
+        </w:rPr>
+        <w:t>SalesOrderHeader</w:t>
       </w:r>
       <w:proofErr w:type="spellEnd"/>
       <w:r>
@@ -7695,73 +7718,9 @@
           <w:color w:val="ABB2BF"/>
           <w:sz w:val="21"/>
           <w:szCs w:val="21"/>
-          <w:lang w:eastAsia="pt-PT"/>
-        </w:rPr>
-        <w:t xml:space="preserve"> </w:t>
-      </w:r>
-      <w:proofErr w:type="spellStart"/>
-      <w:r>
-        <w:rPr>
-          <w:rFonts w:ascii="Cascadia Code" w:eastAsia="Times New Roman" w:hAnsi="Cascadia Code" w:cs="Cascadia Code"/>
-          <w:color w:val="D19A66"/>
-          <w:sz w:val="21"/>
-          <w:szCs w:val="21"/>
-          <w:lang w:eastAsia="pt-PT"/>
-        </w:rPr>
-        <w:t>Sales</w:t>
-      </w:r>
-      <w:r>
-        <w:rPr>
-          <w:rFonts w:ascii="Cascadia Code" w:eastAsia="Times New Roman" w:hAnsi="Cascadia Code" w:cs="Cascadia Code"/>
-          <w:color w:val="ABB2BF"/>
-          <w:sz w:val="21"/>
-          <w:szCs w:val="21"/>
-          <w:lang w:eastAsia="pt-PT"/>
-        </w:rPr>
-        <w:t>.</w:t>
-      </w:r>
-      <w:r>
-        <w:rPr>
-          <w:rFonts w:ascii="Cascadia Code" w:eastAsia="Times New Roman" w:hAnsi="Cascadia Code" w:cs="Cascadia Code"/>
-          <w:color w:val="D19A66"/>
-          <w:sz w:val="21"/>
-          <w:szCs w:val="21"/>
-          <w:lang w:eastAsia="pt-PT"/>
-        </w:rPr>
-        <w:t>SalesOrderHeader</w:t>
-      </w:r>
-      <w:proofErr w:type="spellEnd"/>
-      <w:r>
-        <w:rPr>
-          <w:rFonts w:ascii="Cascadia Code" w:eastAsia="Times New Roman" w:hAnsi="Cascadia Code" w:cs="Cascadia Code"/>
-          <w:color w:val="ABB2BF"/>
-          <w:sz w:val="21"/>
-          <w:szCs w:val="21"/>
-          <w:lang w:eastAsia="pt-PT"/>
-        </w:rPr>
-        <w:t xml:space="preserve"> </w:t>
-      </w:r>
-      <w:proofErr w:type="spellStart"/>
-      <w:r>
-        <w:rPr>
-          <w:rFonts w:ascii="Cascadia Code" w:eastAsia="Times New Roman" w:hAnsi="Cascadia Code" w:cs="Cascadia Code"/>
-          <w:color w:val="ABB2BF"/>
-          <w:sz w:val="21"/>
-          <w:szCs w:val="21"/>
-          <w:lang w:eastAsia="pt-PT"/>
-        </w:rPr>
-        <w:t>soh</w:t>
-      </w:r>
-      <w:proofErr w:type="spellEnd"/>
-      <w:r>
-        <w:rPr>
-          <w:rFonts w:ascii="Cascadia Code" w:eastAsia="Times New Roman" w:hAnsi="Cascadia Code" w:cs="Cascadia Code"/>
-          <w:color w:val="ABB2BF"/>
-          <w:sz w:val="21"/>
-          <w:szCs w:val="21"/>
-          <w:lang w:eastAsia="pt-PT"/>
-        </w:rPr>
-        <w:t xml:space="preserve"> </w:t>
+          <w:lang w:val="en-US" w:eastAsia="pt-PT"/>
+        </w:rPr>
+        <w:t xml:space="preserve"> soh </w:t>
       </w:r>
     </w:p>
     <w:p>
@@ -7774,19 +7733,59 @@
           <w:color w:val="ABB2BF"/>
           <w:sz w:val="21"/>
           <w:szCs w:val="21"/>
-          <w:lang w:eastAsia="pt-PT"/>
-        </w:rPr>
-      </w:pPr>
+          <w:lang w:val="en-US" w:eastAsia="pt-PT"/>
+        </w:rPr>
+      </w:pPr>
+      <w:r>
+        <w:rPr>
+          <w:rFonts w:ascii="Cascadia Code" w:eastAsia="Times New Roman" w:hAnsi="Cascadia Code" w:cs="Cascadia Code"/>
+          <w:color w:val="C678DD"/>
+          <w:sz w:val="21"/>
+          <w:szCs w:val="21"/>
+          <w:lang w:val="en-US" w:eastAsia="pt-PT"/>
+        </w:rPr>
+        <w:t>join</w:t>
+      </w:r>
+      <w:r>
+        <w:rPr>
+          <w:rFonts w:ascii="Cascadia Code" w:eastAsia="Times New Roman" w:hAnsi="Cascadia Code" w:cs="Cascadia Code"/>
+          <w:color w:val="ABB2BF"/>
+          <w:sz w:val="21"/>
+          <w:szCs w:val="21"/>
+          <w:lang w:val="en-US" w:eastAsia="pt-PT"/>
+        </w:rPr>
+        <w:t xml:space="preserve"> </w:t>
+      </w:r>
       <w:proofErr w:type="spellStart"/>
       <w:r>
         <w:rPr>
           <w:rFonts w:ascii="Cascadia Code" w:eastAsia="Times New Roman" w:hAnsi="Cascadia Code" w:cs="Cascadia Code"/>
-          <w:color w:val="C678DD"/>
-          <w:sz w:val="21"/>
-          <w:szCs w:val="21"/>
-          <w:lang w:eastAsia="pt-PT"/>
-        </w:rPr>
-        <w:t>join</w:t>
+          <w:color w:val="D19A66"/>
+          <w:sz w:val="21"/>
+          <w:szCs w:val="21"/>
+          <w:lang w:val="en-US" w:eastAsia="pt-PT"/>
+        </w:rPr>
+        <w:t>CompanyResources</w:t>
+      </w:r>
+      <w:r>
+        <w:rPr>
+          <w:rFonts w:ascii="Cascadia Code" w:eastAsia="Times New Roman" w:hAnsi="Cascadia Code" w:cs="Cascadia Code"/>
+          <w:color w:val="ABB2BF"/>
+          <w:sz w:val="21"/>
+          <w:szCs w:val="21"/>
+          <w:lang w:val="en-US" w:eastAsia="pt-PT"/>
+        </w:rPr>
+        <w:t>.</w:t>
+      </w:r>
+      <w:r>
+        <w:rPr>
+          <w:rFonts w:ascii="Cascadia Code" w:eastAsia="Times New Roman" w:hAnsi="Cascadia Code" w:cs="Cascadia Code"/>
+          <w:color w:val="D19A66"/>
+          <w:sz w:val="21"/>
+          <w:szCs w:val="21"/>
+          <w:lang w:val="en-US" w:eastAsia="pt-PT"/>
+        </w:rPr>
+        <w:t>Employee</w:t>
       </w:r>
       <w:proofErr w:type="spellEnd"/>
       <w:r>
@@ -7795,49 +7794,7 @@
           <w:color w:val="ABB2BF"/>
           <w:sz w:val="21"/>
           <w:szCs w:val="21"/>
-          <w:lang w:eastAsia="pt-PT"/>
-        </w:rPr>
-        <w:t xml:space="preserve"> </w:t>
-      </w:r>
-      <w:proofErr w:type="spellStart"/>
-      <w:r>
-        <w:rPr>
-          <w:rFonts w:ascii="Cascadia Code" w:eastAsia="Times New Roman" w:hAnsi="Cascadia Code" w:cs="Cascadia Code"/>
-          <w:color w:val="D19A66"/>
-          <w:sz w:val="21"/>
-          <w:szCs w:val="21"/>
-          <w:lang w:eastAsia="pt-PT"/>
-        </w:rPr>
-        <w:t>CompanyResources</w:t>
-      </w:r>
-      <w:r>
-        <w:rPr>
-          <w:rFonts w:ascii="Cascadia Code" w:eastAsia="Times New Roman" w:hAnsi="Cascadia Code" w:cs="Cascadia Code"/>
-          <w:color w:val="ABB2BF"/>
-          <w:sz w:val="21"/>
-          <w:szCs w:val="21"/>
-          <w:lang w:eastAsia="pt-PT"/>
-        </w:rPr>
-        <w:t>.</w:t>
-      </w:r>
-      <w:r>
-        <w:rPr>
-          <w:rFonts w:ascii="Cascadia Code" w:eastAsia="Times New Roman" w:hAnsi="Cascadia Code" w:cs="Cascadia Code"/>
-          <w:color w:val="D19A66"/>
-          <w:sz w:val="21"/>
-          <w:szCs w:val="21"/>
-          <w:lang w:eastAsia="pt-PT"/>
-        </w:rPr>
-        <w:t>Employee</w:t>
-      </w:r>
-      <w:proofErr w:type="spellEnd"/>
-      <w:r>
-        <w:rPr>
-          <w:rFonts w:ascii="Cascadia Code" w:eastAsia="Times New Roman" w:hAnsi="Cascadia Code" w:cs="Cascadia Code"/>
-          <w:color w:val="ABB2BF"/>
-          <w:sz w:val="21"/>
-          <w:szCs w:val="21"/>
-          <w:lang w:eastAsia="pt-PT"/>
+          <w:lang w:val="en-US" w:eastAsia="pt-PT"/>
         </w:rPr>
         <w:t xml:space="preserve"> e </w:t>
       </w:r>
@@ -7852,28 +7809,26 @@
           <w:color w:val="ABB2BF"/>
           <w:sz w:val="21"/>
           <w:szCs w:val="21"/>
-          <w:lang w:eastAsia="pt-PT"/>
-        </w:rPr>
-      </w:pPr>
-      <w:proofErr w:type="spellStart"/>
+          <w:lang w:val="en-US" w:eastAsia="pt-PT"/>
+        </w:rPr>
+      </w:pPr>
       <w:r>
         <w:rPr>
           <w:rFonts w:ascii="Cascadia Code" w:eastAsia="Times New Roman" w:hAnsi="Cascadia Code" w:cs="Cascadia Code"/>
           <w:color w:val="C678DD"/>
           <w:sz w:val="21"/>
           <w:szCs w:val="21"/>
-          <w:lang w:eastAsia="pt-PT"/>
+          <w:lang w:val="en-US" w:eastAsia="pt-PT"/>
         </w:rPr>
         <w:t>on</w:t>
       </w:r>
-      <w:proofErr w:type="spellEnd"/>
-      <w:r>
-        <w:rPr>
-          <w:rFonts w:ascii="Cascadia Code" w:eastAsia="Times New Roman" w:hAnsi="Cascadia Code" w:cs="Cascadia Code"/>
-          <w:color w:val="ABB2BF"/>
-          <w:sz w:val="21"/>
-          <w:szCs w:val="21"/>
-          <w:lang w:eastAsia="pt-PT"/>
+      <w:r>
+        <w:rPr>
+          <w:rFonts w:ascii="Cascadia Code" w:eastAsia="Times New Roman" w:hAnsi="Cascadia Code" w:cs="Cascadia Code"/>
+          <w:color w:val="ABB2BF"/>
+          <w:sz w:val="21"/>
+          <w:szCs w:val="21"/>
+          <w:lang w:val="en-US" w:eastAsia="pt-PT"/>
         </w:rPr>
         <w:t xml:space="preserve"> </w:t>
       </w:r>
@@ -7885,7 +7840,7 @@
           <w:color w:val="D19A66"/>
           <w:sz w:val="21"/>
           <w:szCs w:val="21"/>
-          <w:lang w:eastAsia="pt-PT"/>
+          <w:lang w:val="en-US" w:eastAsia="pt-PT"/>
         </w:rPr>
         <w:t>e</w:t>
       </w:r>
@@ -7895,7 +7850,7 @@
           <w:color w:val="ABB2BF"/>
           <w:sz w:val="21"/>
           <w:szCs w:val="21"/>
-          <w:lang w:eastAsia="pt-PT"/>
+          <w:lang w:val="en-US" w:eastAsia="pt-PT"/>
         </w:rPr>
         <w:t>.</w:t>
       </w:r>
@@ -7905,7 +7860,7 @@
           <w:color w:val="D19A66"/>
           <w:sz w:val="21"/>
           <w:szCs w:val="21"/>
-          <w:lang w:eastAsia="pt-PT"/>
+          <w:lang w:val="en-US" w:eastAsia="pt-PT"/>
         </w:rPr>
         <w:t>EmployeeId</w:t>
       </w:r>
@@ -7917,7 +7872,7 @@
           <w:color w:val="ABB2BF"/>
           <w:sz w:val="21"/>
           <w:szCs w:val="21"/>
-          <w:lang w:eastAsia="pt-PT"/>
+          <w:lang w:val="en-US" w:eastAsia="pt-PT"/>
         </w:rPr>
         <w:t xml:space="preserve"> </w:t>
       </w:r>
@@ -7927,7 +7882,7 @@
           <w:color w:val="56B6C2"/>
           <w:sz w:val="21"/>
           <w:szCs w:val="21"/>
-          <w:lang w:eastAsia="pt-PT"/>
+          <w:lang w:val="en-US" w:eastAsia="pt-PT"/>
         </w:rPr>
         <w:t>=</w:t>
       </w:r>
@@ -7937,7 +7892,7 @@
           <w:color w:val="ABB2BF"/>
           <w:sz w:val="21"/>
           <w:szCs w:val="21"/>
-          <w:lang w:eastAsia="pt-PT"/>
+          <w:lang w:val="en-US" w:eastAsia="pt-PT"/>
         </w:rPr>
         <w:t xml:space="preserve"> </w:t>
       </w:r>
@@ -7948,7 +7903,7 @@
           <w:color w:val="D19A66"/>
           <w:sz w:val="21"/>
           <w:szCs w:val="21"/>
-          <w:lang w:eastAsia="pt-PT"/>
+          <w:lang w:val="en-US" w:eastAsia="pt-PT"/>
         </w:rPr>
         <w:t>soh</w:t>
       </w:r>
@@ -7958,7 +7913,7 @@
           <w:color w:val="ABB2BF"/>
           <w:sz w:val="21"/>
           <w:szCs w:val="21"/>
-          <w:lang w:eastAsia="pt-PT"/>
+          <w:lang w:val="en-US" w:eastAsia="pt-PT"/>
         </w:rPr>
         <w:t>.</w:t>
       </w:r>
@@ -7968,7 +7923,7 @@
           <w:color w:val="D19A66"/>
           <w:sz w:val="21"/>
           <w:szCs w:val="21"/>
-          <w:lang w:eastAsia="pt-PT"/>
+          <w:lang w:val="en-US" w:eastAsia="pt-PT"/>
         </w:rPr>
         <w:t>SalespersonId</w:t>
       </w:r>
@@ -7979,7 +7934,7 @@
           <w:color w:val="ABB2BF"/>
           <w:sz w:val="21"/>
           <w:szCs w:val="21"/>
-          <w:lang w:eastAsia="pt-PT"/>
+          <w:lang w:val="en-US" w:eastAsia="pt-PT"/>
         </w:rPr>
         <w:t xml:space="preserve"> </w:t>
       </w:r>
@@ -11055,6 +11010,7 @@
         </w:rPr>
         <w:t xml:space="preserve"> </w:t>
       </w:r>
+      <w:proofErr w:type="spellStart"/>
       <w:r>
         <w:rPr>
           <w:rFonts w:ascii="Cascadia Code" w:eastAsia="Times New Roman" w:hAnsi="Cascadia Code" w:cs="Cascadia Code"/>
@@ -11093,18 +11049,7 @@
           <w:szCs w:val="21"/>
           <w:lang w:val="en-US" w:eastAsia="pt-PT"/>
         </w:rPr>
-        <w:t>.</w:t>
-      </w:r>
-      <w:proofErr w:type="spellStart"/>
-      <w:r>
-        <w:rPr>
-          <w:rFonts w:ascii="Cascadia Code" w:eastAsia="Times New Roman" w:hAnsi="Cascadia Code" w:cs="Cascadia Code"/>
-          <w:color w:val="ABB2BF"/>
-          <w:sz w:val="21"/>
-          <w:szCs w:val="21"/>
-          <w:lang w:val="en-US" w:eastAsia="pt-PT"/>
-        </w:rPr>
-        <w:t>Sale s</w:t>
+        <w:t>.Sale</w:t>
       </w:r>
       <w:proofErr w:type="spellEnd"/>
       <w:r>
@@ -11115,7 +11060,7 @@
           <w:szCs w:val="21"/>
           <w:lang w:val="en-US" w:eastAsia="pt-PT"/>
         </w:rPr>
-        <w:t xml:space="preserve"> </w:t>
+        <w:t xml:space="preserve"> s </w:t>
       </w:r>
       <w:r>
         <w:rPr>
@@ -15343,6 +15288,7 @@
         </w:rPr>
         <w:t xml:space="preserve"> </w:t>
       </w:r>
+      <w:proofErr w:type="spellStart"/>
       <w:r>
         <w:rPr>
           <w:rFonts w:ascii="Cascadia Code" w:eastAsia="Times New Roman" w:hAnsi="Cascadia Code" w:cs="Cascadia Code"/>
@@ -15381,18 +15327,7 @@
           <w:szCs w:val="21"/>
           <w:lang w:val="en-US" w:eastAsia="pt-PT"/>
         </w:rPr>
-        <w:t>.</w:t>
-      </w:r>
-      <w:proofErr w:type="spellStart"/>
-      <w:r>
-        <w:rPr>
-          <w:rFonts w:ascii="Cascadia Code" w:eastAsia="Times New Roman" w:hAnsi="Cascadia Code" w:cs="Cascadia Code"/>
-          <w:color w:val="ABB2BF"/>
-          <w:sz w:val="21"/>
-          <w:szCs w:val="21"/>
-          <w:lang w:val="en-US" w:eastAsia="pt-PT"/>
-        </w:rPr>
-        <w:t>Sale s</w:t>
+        <w:t>.Sale</w:t>
       </w:r>
       <w:proofErr w:type="spellEnd"/>
       <w:r>
@@ -15403,7 +15338,7 @@
           <w:szCs w:val="21"/>
           <w:lang w:val="en-US" w:eastAsia="pt-PT"/>
         </w:rPr>
-        <w:t xml:space="preserve"> </w:t>
+        <w:t xml:space="preserve"> s </w:t>
       </w:r>
       <w:r>
         <w:rPr>
@@ -20098,36 +20033,720 @@
     <w:p>
       <w:pPr>
         <w:ind w:firstLine="360"/>
-      </w:pPr>
-      <w:bookmarkStart w:id="1" w:name="_Hlk529184833"/>
-      <w:r>
         <w:rPr>
           <w:i/>
           <w:color w:val="A6A6A6" w:themeColor="background1" w:themeShade="A6"/>
         </w:rPr>
-        <w:t>Descrição fundamentada da política de backups implementada</w:t>
-      </w:r>
-      <w:bookmarkEnd w:id="1"/>
+      </w:pPr>
+      <w:bookmarkStart w:id="1" w:name="_Hlk529184833"/>
       <w:r>
         <w:rPr>
           <w:i/>
           <w:color w:val="A6A6A6" w:themeColor="background1" w:themeShade="A6"/>
         </w:rPr>
-        <w:t>, e descrição dos possíveis cenários de recu</w:t>
-      </w:r>
+        <w:t>Descrição fundamentada da política de backups implementada</w:t>
+      </w:r>
+      <w:bookmarkEnd w:id="1"/>
       <w:r>
         <w:rPr>
           <w:i/>
           <w:color w:val="A6A6A6" w:themeColor="background1" w:themeShade="A6"/>
         </w:rPr>
+        <w:t>, e descrição dos possíveis cenários de recu</w:t>
+      </w:r>
+      <w:r>
+        <w:rPr>
+          <w:i/>
+          <w:color w:val="A6A6A6" w:themeColor="background1" w:themeShade="A6"/>
+        </w:rPr>
         <w:t>peração.</w:t>
       </w:r>
     </w:p>
     <w:p>
       <w:pPr>
+        <w:ind w:firstLine="360"/>
         <w:rPr>
           <w:i/>
-          <w:color w:val="A6A6A6" w:themeColor="background1" w:themeShade="A6"/>
+        </w:rPr>
+      </w:pPr>
+      <w:r>
+        <w:rPr>
+          <w:iCs/>
+        </w:rPr>
+        <w:t>Foi decidido utilizar</w:t>
+      </w:r>
+      <w:r>
+        <w:rPr>
+          <w:iCs/>
+        </w:rPr>
+        <w:t xml:space="preserve"> um modelo de recuperação completo ou</w:t>
+      </w:r>
+      <w:r>
+        <w:rPr>
+          <w:iCs/>
+        </w:rPr>
+        <w:t xml:space="preserve"> </w:t>
+      </w:r>
+      <w:proofErr w:type="spellStart"/>
+      <w:r>
+        <w:rPr>
+          <w:i/>
+        </w:rPr>
+        <w:t>Full</w:t>
+      </w:r>
+      <w:proofErr w:type="spellEnd"/>
+      <w:r>
+        <w:rPr>
+          <w:i/>
+        </w:rPr>
+        <w:t xml:space="preserve"> </w:t>
+      </w:r>
+      <w:proofErr w:type="spellStart"/>
+      <w:r>
+        <w:rPr>
+          <w:i/>
+        </w:rPr>
+        <w:t>Recovery</w:t>
+      </w:r>
+      <w:proofErr w:type="spellEnd"/>
+      <w:r>
+        <w:rPr>
+          <w:i/>
+        </w:rPr>
+        <w:t xml:space="preserve"> </w:t>
+      </w:r>
+      <w:proofErr w:type="spellStart"/>
+      <w:r>
+        <w:rPr>
+          <w:i/>
+        </w:rPr>
+        <w:t>Model</w:t>
+      </w:r>
+      <w:proofErr w:type="spellEnd"/>
+      <w:r>
+        <w:rPr>
+          <w:i/>
+        </w:rPr>
+        <w:t xml:space="preserve"> </w:t>
+      </w:r>
+      <w:r>
+        <w:rPr>
+          <w:iCs/>
+        </w:rPr>
+        <w:t>de modo a minimizar a perda de dados em caso de falha do sistema. O modelo escolhido baseia-se n</w:t>
+      </w:r>
+      <w:r>
+        <w:rPr>
+          <w:iCs/>
+        </w:rPr>
+        <w:t>o</w:t>
+      </w:r>
+      <w:r>
+        <w:rPr>
+          <w:iCs/>
+        </w:rPr>
+        <w:t xml:space="preserve"> sistema</w:t>
+      </w:r>
+      <w:r>
+        <w:rPr>
+          <w:iCs/>
+        </w:rPr>
+        <w:t xml:space="preserve"> composto por backups integrais</w:t>
+      </w:r>
+      <w:r>
+        <w:rPr>
+          <w:iCs/>
+        </w:rPr>
+        <w:t xml:space="preserve"> </w:t>
+      </w:r>
+      <w:r>
+        <w:rPr>
+          <w:iCs/>
+        </w:rPr>
+        <w:t xml:space="preserve">com </w:t>
+      </w:r>
+      <w:proofErr w:type="spellStart"/>
+      <w:r>
+        <w:rPr>
+          <w:iCs/>
+        </w:rPr>
+        <w:t>logs</w:t>
+      </w:r>
+      <w:proofErr w:type="spellEnd"/>
+      <w:r>
+        <w:rPr>
+          <w:iCs/>
+        </w:rPr>
+        <w:t xml:space="preserve"> de transações</w:t>
+      </w:r>
+      <w:r>
+        <w:rPr>
+          <w:iCs/>
+        </w:rPr>
+        <w:t xml:space="preserve"> </w:t>
+      </w:r>
+      <w:proofErr w:type="gramStart"/>
+      <w:r>
+        <w:rPr>
+          <w:iCs/>
+        </w:rPr>
+        <w:t xml:space="preserve">( </w:t>
+      </w:r>
+      <w:proofErr w:type="spellStart"/>
+      <w:r>
+        <w:rPr>
+          <w:b/>
+          <w:bCs/>
+          <w:i/>
+        </w:rPr>
+        <w:t>Full</w:t>
+      </w:r>
+      <w:proofErr w:type="spellEnd"/>
+      <w:proofErr w:type="gramEnd"/>
+      <w:r>
+        <w:rPr>
+          <w:b/>
+          <w:bCs/>
+          <w:i/>
+        </w:rPr>
+        <w:t xml:space="preserve"> </w:t>
+      </w:r>
+      <w:proofErr w:type="spellStart"/>
+      <w:r>
+        <w:rPr>
+          <w:b/>
+          <w:bCs/>
+          <w:i/>
+        </w:rPr>
+        <w:t>Database</w:t>
+      </w:r>
+      <w:proofErr w:type="spellEnd"/>
+      <w:r>
+        <w:rPr>
+          <w:b/>
+          <w:bCs/>
+          <w:i/>
+        </w:rPr>
+        <w:t xml:space="preserve"> </w:t>
+      </w:r>
+      <w:r>
+        <w:rPr>
+          <w:b/>
+          <w:bCs/>
+          <w:i/>
+        </w:rPr>
+        <w:t>com</w:t>
+      </w:r>
+      <w:r>
+        <w:rPr>
+          <w:b/>
+          <w:bCs/>
+          <w:iCs/>
+        </w:rPr>
+        <w:t xml:space="preserve"> </w:t>
+      </w:r>
+      <w:proofErr w:type="spellStart"/>
+      <w:r>
+        <w:rPr>
+          <w:b/>
+          <w:bCs/>
+          <w:i/>
+        </w:rPr>
+        <w:t>transaction</w:t>
+      </w:r>
+      <w:proofErr w:type="spellEnd"/>
+      <w:r>
+        <w:rPr>
+          <w:b/>
+          <w:bCs/>
+          <w:i/>
+        </w:rPr>
+        <w:t xml:space="preserve"> log backups</w:t>
+      </w:r>
+      <w:r>
+        <w:rPr>
+          <w:b/>
+          <w:bCs/>
+          <w:i/>
+        </w:rPr>
+        <w:t xml:space="preserve"> </w:t>
+      </w:r>
+      <w:r>
+        <w:rPr>
+          <w:iCs/>
+        </w:rPr>
+        <w:t>)</w:t>
+      </w:r>
+      <w:r>
+        <w:rPr>
+          <w:i/>
+        </w:rPr>
+        <w:t xml:space="preserve">, </w:t>
+      </w:r>
+      <w:r>
+        <w:rPr>
+          <w:iCs/>
+        </w:rPr>
+        <w:t>deixando</w:t>
+      </w:r>
+      <w:r>
+        <w:rPr>
+          <w:iCs/>
+        </w:rPr>
+        <w:t xml:space="preserve"> assim</w:t>
+      </w:r>
+      <w:r>
+        <w:rPr>
+          <w:iCs/>
+        </w:rPr>
+        <w:t xml:space="preserve"> de parte </w:t>
+      </w:r>
+      <w:r>
+        <w:rPr>
+          <w:iCs/>
+        </w:rPr>
+        <w:t>backups diferenciais</w:t>
+      </w:r>
+      <w:r>
+        <w:rPr>
+          <w:iCs/>
+        </w:rPr>
+        <w:t>,</w:t>
+      </w:r>
+      <w:r>
+        <w:rPr>
+          <w:iCs/>
+        </w:rPr>
+        <w:t xml:space="preserve"> devido ao elevado n</w:t>
+      </w:r>
+      <w:r>
+        <w:rPr>
+          <w:iCs/>
+        </w:rPr>
+        <w:t xml:space="preserve">úmero de transações esperadas. </w:t>
+      </w:r>
+    </w:p>
+    <w:p>
+      <w:pPr>
+        <w:pStyle w:val="ListParagraph"/>
+        <w:numPr>
+          <w:ilvl w:val="0"/>
+          <w:numId w:val="23"/>
+        </w:numPr>
+        <w:rPr>
+          <w:iCs/>
+        </w:rPr>
+      </w:pPr>
+      <w:r>
+        <w:rPr>
+          <w:iCs/>
+        </w:rPr>
+        <w:t>B</w:t>
+      </w:r>
+      <w:r>
+        <w:rPr>
+          <w:iCs/>
+        </w:rPr>
+        <w:t xml:space="preserve">ackups </w:t>
+      </w:r>
+      <w:r>
+        <w:rPr>
+          <w:iCs/>
+        </w:rPr>
+        <w:t>integrais:  12 em 12h (6 às 6h)</w:t>
+      </w:r>
+    </w:p>
+    <w:p>
+      <w:pPr>
+        <w:pStyle w:val="ListParagraph"/>
+        <w:numPr>
+          <w:ilvl w:val="0"/>
+          <w:numId w:val="23"/>
+        </w:numPr>
+        <w:rPr>
+          <w:iCs/>
+        </w:rPr>
+      </w:pPr>
+      <w:r>
+        <w:rPr>
+          <w:iCs/>
+        </w:rPr>
+        <w:t xml:space="preserve">Backups log de transações: 1h </w:t>
+      </w:r>
+    </w:p>
+    <w:p>
+      <w:pPr>
+        <w:ind w:firstLine="360"/>
+        <w:rPr>
+          <w:iCs/>
+        </w:rPr>
+      </w:pPr>
+      <w:r>
+        <w:rPr>
+          <w:iCs/>
+        </w:rPr>
+        <w:t>Cenários de crash</w:t>
+      </w:r>
+    </w:p>
+    <w:p>
+      <w:pPr>
+        <w:pStyle w:val="ListParagraph"/>
+        <w:numPr>
+          <w:ilvl w:val="0"/>
+          <w:numId w:val="26"/>
+        </w:numPr>
+        <w:rPr>
+          <w:iCs/>
+        </w:rPr>
+      </w:pPr>
+      <w:r>
+        <w:rPr>
+          <w:iCs/>
+        </w:rPr>
+        <w:t>1º cenário</w:t>
+      </w:r>
+    </w:p>
+    <w:p>
+      <w:pPr>
+        <w:spacing w:line="276" w:lineRule="auto"/>
+        <w:ind w:left="720" w:firstLine="360"/>
+        <w:jc w:val="both"/>
+        <w:rPr>
+          <w:rFonts w:cstheme="minorHAnsi"/>
+          <w:color w:val="000000"/>
+        </w:rPr>
+      </w:pPr>
+      <w:r>
+        <w:t>Fazer backup das últimas atualizações no ficheiro de log de transações (também conhecido por “</w:t>
+      </w:r>
+      <w:proofErr w:type="spellStart"/>
+      <w:r>
+        <w:t>tail</w:t>
+      </w:r>
+      <w:proofErr w:type="spellEnd"/>
+      <w:r>
+        <w:t xml:space="preserve">”), de seguida recuperar o backup integral e recuperar, depois, os </w:t>
+      </w:r>
+      <w:proofErr w:type="spellStart"/>
+      <w:r>
+        <w:t>logs</w:t>
+      </w:r>
+      <w:proofErr w:type="spellEnd"/>
+      <w:r>
+        <w:t xml:space="preserve"> das transações feitos durante as 5 horas e meia e por fim recuperar o </w:t>
+      </w:r>
+      <w:proofErr w:type="spellStart"/>
+      <w:r>
+        <w:t>tail</w:t>
+      </w:r>
+      <w:proofErr w:type="spellEnd"/>
+      <w:r>
+        <w:t xml:space="preserve"> dos </w:t>
+      </w:r>
+      <w:proofErr w:type="spellStart"/>
+      <w:r>
+        <w:t>logs</w:t>
+      </w:r>
+      <w:proofErr w:type="spellEnd"/>
+      <w:r>
+        <w:t xml:space="preserve"> das transações</w:t>
+      </w:r>
+      <w:r>
+        <w:tab/>
+      </w:r>
+    </w:p>
+    <w:p>
+      <w:pPr>
+        <w:pStyle w:val="ListParagraph"/>
+        <w:numPr>
+          <w:ilvl w:val="0"/>
+          <w:numId w:val="26"/>
+        </w:numPr>
+        <w:rPr>
+          <w:iCs/>
+        </w:rPr>
+      </w:pPr>
+      <w:r>
+        <w:rPr>
+          <w:iCs/>
+        </w:rPr>
+        <w:t>2º cenário</w:t>
+      </w:r>
+    </w:p>
+    <w:p>
+      <w:pPr>
+        <w:pStyle w:val="ListParagraph"/>
+        <w:ind w:left="1080"/>
+        <w:rPr>
+          <w:iCs/>
+        </w:rPr>
+      </w:pPr>
+      <w:r>
+        <w:rPr>
+          <w:rFonts w:cstheme="minorHAnsi"/>
+          <w:color w:val="000000"/>
+        </w:rPr>
+        <w:t xml:space="preserve">Fazer backup do </w:t>
+      </w:r>
+      <w:proofErr w:type="spellStart"/>
+      <w:r>
+        <w:rPr>
+          <w:rFonts w:cstheme="minorHAnsi"/>
+          <w:color w:val="000000"/>
+        </w:rPr>
+        <w:t>tail</w:t>
+      </w:r>
+      <w:proofErr w:type="spellEnd"/>
+      <w:r>
+        <w:rPr>
+          <w:rFonts w:cstheme="minorHAnsi"/>
+          <w:color w:val="000000"/>
+        </w:rPr>
+        <w:t xml:space="preserve"> log, fazer </w:t>
+      </w:r>
+      <w:proofErr w:type="spellStart"/>
+      <w:r>
+        <w:rPr>
+          <w:rFonts w:cstheme="minorHAnsi"/>
+          <w:color w:val="000000"/>
+        </w:rPr>
+        <w:t>restore</w:t>
+      </w:r>
+      <w:proofErr w:type="spellEnd"/>
+      <w:r>
+        <w:rPr>
+          <w:rFonts w:cstheme="minorHAnsi"/>
+          <w:color w:val="000000"/>
+        </w:rPr>
+        <w:t xml:space="preserve"> do </w:t>
+      </w:r>
+      <w:proofErr w:type="spellStart"/>
+      <w:r>
+        <w:rPr>
+          <w:rFonts w:cstheme="minorHAnsi"/>
+          <w:color w:val="000000"/>
+        </w:rPr>
+        <w:t>últmo</w:t>
+      </w:r>
+      <w:proofErr w:type="spellEnd"/>
+      <w:r>
+        <w:rPr>
+          <w:rFonts w:cstheme="minorHAnsi"/>
+          <w:color w:val="000000"/>
+        </w:rPr>
+        <w:t xml:space="preserve"> </w:t>
+      </w:r>
+      <w:proofErr w:type="spellStart"/>
+      <w:r>
+        <w:rPr>
+          <w:rFonts w:cstheme="minorHAnsi"/>
+          <w:color w:val="000000"/>
+        </w:rPr>
+        <w:t>full</w:t>
+      </w:r>
+      <w:proofErr w:type="spellEnd"/>
+      <w:r>
+        <w:rPr>
+          <w:rFonts w:cstheme="minorHAnsi"/>
+          <w:color w:val="000000"/>
+        </w:rPr>
+        <w:t xml:space="preserve"> backup e </w:t>
+      </w:r>
+      <w:proofErr w:type="spellStart"/>
+      <w:r>
+        <w:rPr>
+          <w:rFonts w:cstheme="minorHAnsi"/>
+          <w:color w:val="000000"/>
+        </w:rPr>
+        <w:t>restore</w:t>
+      </w:r>
+      <w:proofErr w:type="spellEnd"/>
+      <w:r>
+        <w:rPr>
+          <w:rFonts w:cstheme="minorHAnsi"/>
+          <w:color w:val="000000"/>
+        </w:rPr>
+        <w:t xml:space="preserve"> do </w:t>
+      </w:r>
+      <w:proofErr w:type="spellStart"/>
+      <w:r>
+        <w:rPr>
+          <w:rFonts w:cstheme="minorHAnsi"/>
+          <w:color w:val="000000"/>
+        </w:rPr>
+        <w:t>tail</w:t>
+      </w:r>
+      <w:proofErr w:type="spellEnd"/>
+      <w:r>
+        <w:rPr>
+          <w:rFonts w:cstheme="minorHAnsi"/>
+          <w:color w:val="000000"/>
+        </w:rPr>
+        <w:t xml:space="preserve"> log.</w:t>
+      </w:r>
+    </w:p>
+    <w:p>
+      <w:pPr>
+        <w:ind w:left="425" w:firstLine="283"/>
+        <w:rPr>
+          <w:iCs/>
+        </w:rPr>
+      </w:pPr>
+      <w:r>
+        <w:rPr>
+          <w:iCs/>
+        </w:rPr>
+        <w:lastRenderedPageBreak/>
+        <w:t>Tendo em conta que tabelas como “</w:t>
+      </w:r>
+      <w:proofErr w:type="spellStart"/>
+      <w:r>
+        <w:rPr>
+          <w:iCs/>
+        </w:rPr>
+        <w:t>Continent</w:t>
+      </w:r>
+      <w:proofErr w:type="spellEnd"/>
+      <w:r>
+        <w:rPr>
+          <w:iCs/>
+        </w:rPr>
+        <w:t xml:space="preserve">”, “Country”, “Sales </w:t>
+      </w:r>
+      <w:proofErr w:type="spellStart"/>
+      <w:r>
+        <w:rPr>
+          <w:iCs/>
+        </w:rPr>
+        <w:t>Province</w:t>
+      </w:r>
+      <w:proofErr w:type="spellEnd"/>
+      <w:r>
+        <w:rPr>
+          <w:iCs/>
+        </w:rPr>
+        <w:t>” e “</w:t>
+      </w:r>
+      <w:proofErr w:type="spellStart"/>
+      <w:r>
+        <w:rPr>
+          <w:iCs/>
+        </w:rPr>
+        <w:t>State</w:t>
+      </w:r>
+      <w:proofErr w:type="spellEnd"/>
+      <w:r>
+        <w:rPr>
+          <w:iCs/>
+        </w:rPr>
+        <w:t xml:space="preserve"> </w:t>
+      </w:r>
+      <w:proofErr w:type="spellStart"/>
+      <w:r>
+        <w:rPr>
+          <w:iCs/>
+        </w:rPr>
+        <w:t>Province</w:t>
+      </w:r>
+      <w:proofErr w:type="spellEnd"/>
+      <w:r>
+        <w:rPr>
+          <w:iCs/>
+        </w:rPr>
+        <w:t>”, são apenas alteradas em momentos de expansão de vendas para novos países ou cidades podemos concluir que são praticamente “</w:t>
+      </w:r>
+      <w:proofErr w:type="spellStart"/>
+      <w:r>
+        <w:rPr>
+          <w:iCs/>
+        </w:rPr>
+        <w:t>read</w:t>
+      </w:r>
+      <w:proofErr w:type="spellEnd"/>
+      <w:r>
+        <w:rPr>
+          <w:iCs/>
+        </w:rPr>
+        <w:t xml:space="preserve"> </w:t>
+      </w:r>
+      <w:proofErr w:type="spellStart"/>
+      <w:r>
+        <w:rPr>
+          <w:iCs/>
+        </w:rPr>
+        <w:t>only</w:t>
+      </w:r>
+      <w:proofErr w:type="spellEnd"/>
+      <w:r>
+        <w:rPr>
+          <w:iCs/>
+        </w:rPr>
+        <w:t>”. Assim sendo,</w:t>
+      </w:r>
+      <w:r>
+        <w:rPr>
+          <w:iCs/>
+        </w:rPr>
+        <w:t xml:space="preserve"> já que estas tabelas foram agrupadas no mesmo </w:t>
+      </w:r>
+      <w:proofErr w:type="spellStart"/>
+      <w:r>
+        <w:rPr>
+          <w:iCs/>
+        </w:rPr>
+        <w:t>filegroup</w:t>
+      </w:r>
+      <w:proofErr w:type="spellEnd"/>
+      <w:r>
+        <w:rPr>
+          <w:iCs/>
+        </w:rPr>
+        <w:t xml:space="preserve">, </w:t>
+      </w:r>
+      <w:r>
+        <w:rPr>
+          <w:iCs/>
+        </w:rPr>
+        <w:t>de modo a</w:t>
+      </w:r>
+      <w:r>
+        <w:rPr>
+          <w:iCs/>
+        </w:rPr>
+        <w:t xml:space="preserve"> </w:t>
+      </w:r>
+      <w:proofErr w:type="spellStart"/>
+      <w:r>
+        <w:rPr>
+          <w:iCs/>
+        </w:rPr>
+        <w:t>optimizar</w:t>
+      </w:r>
+      <w:proofErr w:type="spellEnd"/>
+      <w:r>
+        <w:rPr>
+          <w:iCs/>
+        </w:rPr>
+        <w:t xml:space="preserve"> o plano de backups,</w:t>
+      </w:r>
+      <w:r>
+        <w:rPr>
+          <w:iCs/>
+        </w:rPr>
+        <w:t xml:space="preserve"> podemos </w:t>
+      </w:r>
+      <w:r>
+        <w:rPr>
+          <w:iCs/>
+        </w:rPr>
+        <w:t>realizar backups com frequência apenas o para restantes.</w:t>
+      </w:r>
+    </w:p>
+    <w:p>
+      <w:pPr>
+        <w:ind w:left="425" w:firstLine="283"/>
+        <w:rPr>
+          <w:iCs/>
         </w:rPr>
       </w:pPr>
     </w:p>
@@ -20273,7 +20892,6 @@
       </w:pPr>
       <w:proofErr w:type="spellStart"/>
       <w:r>
-        <w:lastRenderedPageBreak/>
         <w:t>MongoDB</w:t>
       </w:r>
       <w:proofErr w:type="spellEnd"/>
@@ -20785,6 +21403,7 @@
         <w:ind w:left="993" w:hanging="633"/>
       </w:pPr>
       <w:r>
+        <w:lastRenderedPageBreak/>
         <w:t>Script</w:t>
       </w:r>
       <w:r>
@@ -20885,18 +21504,12 @@
         </w:rPr>
         <w:t xml:space="preserve"> (um para Linux ou para Windows) que realização o </w:t>
       </w:r>
+      <w:proofErr w:type="spellStart"/>
       <w:r>
         <w:rPr>
           <w:i/>
         </w:rPr>
-        <w:t>r</w:t>
-      </w:r>
-      <w:proofErr w:type="spellStart"/>
-      <w:r>
-        <w:rPr>
-          <w:i/>
-        </w:rPr>
-        <w:t>estore</w:t>
+        <w:t>restore</w:t>
       </w:r>
       <w:proofErr w:type="spellEnd"/>
       <w:r>
@@ -21540,7 +22153,6 @@
               <w:rPr>
                 <w:i/>
               </w:rPr>
-              <w:lastRenderedPageBreak/>
               <w:t>4</w:t>
             </w:r>
           </w:p>
@@ -22187,6 +22799,119 @@
 <file path=word/numbering.xml><?xml version="1.0" encoding="utf-8"?>
 <w:numbering xmlns:wpc="http://schemas.microsoft.com/office/word/2010/wordprocessingCanvas" xmlns:cx="http://schemas.microsoft.com/office/drawing/2014/chartex" xmlns:cx1="http://schemas.microsoft.com/office/drawing/2015/9/8/chartex" xmlns:cx2="http://schemas.microsoft.com/office/drawing/2015/10/21/chartex" xmlns:cx3="http://schemas.microsoft.com/office/drawing/2016/5/9/chartex" xmlns:cx4="http://schemas.microsoft.com/office/drawing/2016/5/10/chartex" xmlns:cx5="http://schemas.microsoft.com/office/drawing/2016/5/11/chartex" xmlns:cx6="http://schemas.microsoft.com/office/drawing/2016/5/12/chartex" xmlns:cx7="http://schemas.microsoft.com/office/drawing/2016/5/13/chartex" xmlns:cx8="http://schemas.microsoft.com/office/drawing/2016/5/14/chartex" xmlns:mc="http://schemas.openxmlformats.org/markup-compatibility/2006" xmlns:aink="http://schemas.microsoft.com/office/drawing/2016/ink" xmlns:am3d="http://schemas.microsoft.com/office/drawing/2017/model3d" xmlns:o="urn:schemas-microsoft-com:office:office" xmlns:oel="http://schemas.microsoft.com/office/2019/extlst" xmlns:r="http://schemas.openxmlformats.org/officeDocument/2006/relationships" xmlns:m="http://schemas.openxmlformats.org/officeDocument/2006/math" xmlns:v="urn:schemas-microsoft-com:vml" xmlns:wp14="http://schemas.microsoft.com/office/word/2010/wordprocessingDrawing" xmlns:wp="http://schemas.openxmlformats.org/drawingml/2006/wordprocessingDrawing" xmlns:w10="urn:schemas-microsoft-com:office:word" xmlns:w="http://schemas.openxmlformats.org/wordprocessingml/2006/main" xmlns:w14="http://schemas.microsoft.com/office/word/2010/wordml" xmlns:w15="http://schemas.microsoft.com/office/word/2012/wordml" xmlns:w16cex="http://schemas.microsoft.com/office/word/2018/wordml/cex" xmlns:w16cid="http://schemas.microsoft.com/office/word/2016/wordml/cid" xmlns:w16="http://schemas.microsoft.com/office/word/2018/wordml" xmlns:w16sdtdh="http://schemas.microsoft.com/office/word/2020/wordml/sdtdatahash" xmlns:w16se="http://schemas.microsoft.com/office/word/2015/wordml/symex" xmlns:wpg="http://schemas.microsoft.com/office/word/2010/wordprocessingGroup" xmlns:wpi="http://schemas.microsoft.com/office/word/2010/wordprocessingInk" xmlns:wne="http://schemas.microsoft.com/office/word/2006/wordml" xmlns:wps="http://schemas.microsoft.com/office/word/2010/wordprocessingShape" mc:Ignorable="w14 w15 w16se w16cid w16 w16cex w16sdtdh wp14">
   <w:abstractNum w:abstractNumId="0" w15:restartNumberingAfterBreak="0">
+    <w:nsid w:val="06DD6A04"/>
+    <w:multiLevelType w:val="hybridMultilevel"/>
+    <w:tmpl w:val="AE9E516E"/>
+    <w:lvl w:ilvl="0" w:tplc="08160001">
+      <w:start w:val="1"/>
+      <w:numFmt w:val="bullet"/>
+      <w:lvlText w:val=""/>
+      <w:lvlJc w:val="left"/>
+      <w:pPr>
+        <w:ind w:left="1080" w:hanging="360"/>
+      </w:pPr>
+      <w:rPr>
+        <w:rFonts w:ascii="Symbol" w:hAnsi="Symbol" w:hint="default"/>
+      </w:rPr>
+    </w:lvl>
+    <w:lvl w:ilvl="1" w:tplc="08160003" w:tentative="1">
+      <w:start w:val="1"/>
+      <w:numFmt w:val="bullet"/>
+      <w:lvlText w:val="o"/>
+      <w:lvlJc w:val="left"/>
+      <w:pPr>
+        <w:ind w:left="1800" w:hanging="360"/>
+      </w:pPr>
+      <w:rPr>
+        <w:rFonts w:ascii="Courier New" w:hAnsi="Courier New" w:cs="Courier New" w:hint="default"/>
+      </w:rPr>
+    </w:lvl>
+    <w:lvl w:ilvl="2" w:tplc="08160005" w:tentative="1">
+      <w:start w:val="1"/>
+      <w:numFmt w:val="bullet"/>
+      <w:lvlText w:val=""/>
+      <w:lvlJc w:val="left"/>
+      <w:pPr>
+        <w:ind w:left="2520" w:hanging="360"/>
+      </w:pPr>
+      <w:rPr>
+        <w:rFonts w:ascii="Wingdings" w:hAnsi="Wingdings" w:hint="default"/>
+      </w:rPr>
+    </w:lvl>
+    <w:lvl w:ilvl="3" w:tplc="08160001" w:tentative="1">
+      <w:start w:val="1"/>
+      <w:numFmt w:val="bullet"/>
+      <w:lvlText w:val=""/>
+      <w:lvlJc w:val="left"/>
+      <w:pPr>
+        <w:ind w:left="3240" w:hanging="360"/>
+      </w:pPr>
+      <w:rPr>
+        <w:rFonts w:ascii="Symbol" w:hAnsi="Symbol" w:hint="default"/>
+      </w:rPr>
+    </w:lvl>
+    <w:lvl w:ilvl="4" w:tplc="08160003" w:tentative="1">
+      <w:start w:val="1"/>
+      <w:numFmt w:val="bullet"/>
+      <w:lvlText w:val="o"/>
+      <w:lvlJc w:val="left"/>
+      <w:pPr>
+        <w:ind w:left="3960" w:hanging="360"/>
+      </w:pPr>
+      <w:rPr>
+        <w:rFonts w:ascii="Courier New" w:hAnsi="Courier New" w:cs="Courier New" w:hint="default"/>
+      </w:rPr>
+    </w:lvl>
+    <w:lvl w:ilvl="5" w:tplc="08160005" w:tentative="1">
+      <w:start w:val="1"/>
+      <w:numFmt w:val="bullet"/>
+      <w:lvlText w:val=""/>
+      <w:lvlJc w:val="left"/>
+      <w:pPr>
+        <w:ind w:left="4680" w:hanging="360"/>
+      </w:pPr>
+      <w:rPr>
+        <w:rFonts w:ascii="Wingdings" w:hAnsi="Wingdings" w:hint="default"/>
+      </w:rPr>
+    </w:lvl>
+    <w:lvl w:ilvl="6" w:tplc="08160001" w:tentative="1">
+      <w:start w:val="1"/>
+      <w:numFmt w:val="bullet"/>
+      <w:lvlText w:val=""/>
+      <w:lvlJc w:val="left"/>
+      <w:pPr>
+        <w:ind w:left="5400" w:hanging="360"/>
+      </w:pPr>
+      <w:rPr>
+        <w:rFonts w:ascii="Symbol" w:hAnsi="Symbol" w:hint="default"/>
+      </w:rPr>
+    </w:lvl>
+    <w:lvl w:ilvl="7" w:tplc="08160003" w:tentative="1">
+      <w:start w:val="1"/>
+      <w:numFmt w:val="bullet"/>
+      <w:lvlText w:val="o"/>
+      <w:lvlJc w:val="left"/>
+      <w:pPr>
+        <w:ind w:left="6120" w:hanging="360"/>
+      </w:pPr>
+      <w:rPr>
+        <w:rFonts w:ascii="Courier New" w:hAnsi="Courier New" w:cs="Courier New" w:hint="default"/>
+      </w:rPr>
+    </w:lvl>
+    <w:lvl w:ilvl="8" w:tplc="08160005" w:tentative="1">
+      <w:start w:val="1"/>
+      <w:numFmt w:val="bullet"/>
+      <w:lvlText w:val=""/>
+      <w:lvlJc w:val="left"/>
+      <w:pPr>
+        <w:ind w:left="6840" w:hanging="360"/>
+      </w:pPr>
+      <w:rPr>
+        <w:rFonts w:ascii="Wingdings" w:hAnsi="Wingdings" w:hint="default"/>
+      </w:rPr>
+    </w:lvl>
+  </w:abstractNum>
+  <w:abstractNum w:abstractNumId="1" w15:restartNumberingAfterBreak="0">
     <w:nsid w:val="08F3722C"/>
     <w:multiLevelType w:val="multilevel"/>
     <w:tmpl w:val="3F6EC576"/>
@@ -22307,7 +23032,7 @@
       </w:rPr>
     </w:lvl>
   </w:abstractNum>
-  <w:abstractNum w:abstractNumId="1" w15:restartNumberingAfterBreak="0">
+  <w:abstractNum w:abstractNumId="2" w15:restartNumberingAfterBreak="0">
     <w:nsid w:val="0B3A6815"/>
     <w:multiLevelType w:val="multilevel"/>
     <w:tmpl w:val="C832B98C"/>
@@ -22428,7 +23153,7 @@
       </w:rPr>
     </w:lvl>
   </w:abstractNum>
-  <w:abstractNum w:abstractNumId="2" w15:restartNumberingAfterBreak="0">
+  <w:abstractNum w:abstractNumId="3" w15:restartNumberingAfterBreak="0">
     <w:nsid w:val="0C861785"/>
     <w:multiLevelType w:val="multilevel"/>
     <w:tmpl w:val="3F6EC576"/>
@@ -22549,7 +23274,7 @@
       </w:rPr>
     </w:lvl>
   </w:abstractNum>
-  <w:abstractNum w:abstractNumId="3" w15:restartNumberingAfterBreak="0">
+  <w:abstractNum w:abstractNumId="4" w15:restartNumberingAfterBreak="0">
     <w:nsid w:val="14FD5471"/>
     <w:multiLevelType w:val="multilevel"/>
     <w:tmpl w:val="3F6EC576"/>
@@ -22670,7 +23395,7 @@
       </w:rPr>
     </w:lvl>
   </w:abstractNum>
-  <w:abstractNum w:abstractNumId="4" w15:restartNumberingAfterBreak="0">
+  <w:abstractNum w:abstractNumId="5" w15:restartNumberingAfterBreak="0">
     <w:nsid w:val="18A8281A"/>
     <w:multiLevelType w:val="hybridMultilevel"/>
     <w:tmpl w:val="462A4356"/>
@@ -22783,7 +23508,120 @@
       </w:rPr>
     </w:lvl>
   </w:abstractNum>
-  <w:abstractNum w:abstractNumId="5" w15:restartNumberingAfterBreak="0">
+  <w:abstractNum w:abstractNumId="6" w15:restartNumberingAfterBreak="0">
+    <w:nsid w:val="225E3095"/>
+    <w:multiLevelType w:val="hybridMultilevel"/>
+    <w:tmpl w:val="FF52B2D4"/>
+    <w:lvl w:ilvl="0" w:tplc="08160001">
+      <w:start w:val="1"/>
+      <w:numFmt w:val="bullet"/>
+      <w:lvlText w:val=""/>
+      <w:lvlJc w:val="left"/>
+      <w:pPr>
+        <w:ind w:left="720" w:hanging="360"/>
+      </w:pPr>
+      <w:rPr>
+        <w:rFonts w:ascii="Symbol" w:hAnsi="Symbol" w:hint="default"/>
+      </w:rPr>
+    </w:lvl>
+    <w:lvl w:ilvl="1" w:tplc="08160003" w:tentative="1">
+      <w:start w:val="1"/>
+      <w:numFmt w:val="bullet"/>
+      <w:lvlText w:val="o"/>
+      <w:lvlJc w:val="left"/>
+      <w:pPr>
+        <w:ind w:left="1440" w:hanging="360"/>
+      </w:pPr>
+      <w:rPr>
+        <w:rFonts w:ascii="Courier New" w:hAnsi="Courier New" w:cs="Courier New" w:hint="default"/>
+      </w:rPr>
+    </w:lvl>
+    <w:lvl w:ilvl="2" w:tplc="08160005" w:tentative="1">
+      <w:start w:val="1"/>
+      <w:numFmt w:val="bullet"/>
+      <w:lvlText w:val=""/>
+      <w:lvlJc w:val="left"/>
+      <w:pPr>
+        <w:ind w:left="2160" w:hanging="360"/>
+      </w:pPr>
+      <w:rPr>
+        <w:rFonts w:ascii="Wingdings" w:hAnsi="Wingdings" w:hint="default"/>
+      </w:rPr>
+    </w:lvl>
+    <w:lvl w:ilvl="3" w:tplc="08160001" w:tentative="1">
+      <w:start w:val="1"/>
+      <w:numFmt w:val="bullet"/>
+      <w:lvlText w:val=""/>
+      <w:lvlJc w:val="left"/>
+      <w:pPr>
+        <w:ind w:left="2880" w:hanging="360"/>
+      </w:pPr>
+      <w:rPr>
+        <w:rFonts w:ascii="Symbol" w:hAnsi="Symbol" w:hint="default"/>
+      </w:rPr>
+    </w:lvl>
+    <w:lvl w:ilvl="4" w:tplc="08160003" w:tentative="1">
+      <w:start w:val="1"/>
+      <w:numFmt w:val="bullet"/>
+      <w:lvlText w:val="o"/>
+      <w:lvlJc w:val="left"/>
+      <w:pPr>
+        <w:ind w:left="3600" w:hanging="360"/>
+      </w:pPr>
+      <w:rPr>
+        <w:rFonts w:ascii="Courier New" w:hAnsi="Courier New" w:cs="Courier New" w:hint="default"/>
+      </w:rPr>
+    </w:lvl>
+    <w:lvl w:ilvl="5" w:tplc="08160005" w:tentative="1">
+      <w:start w:val="1"/>
+      <w:numFmt w:val="bullet"/>
+      <w:lvlText w:val=""/>
+      <w:lvlJc w:val="left"/>
+      <w:pPr>
+        <w:ind w:left="4320" w:hanging="360"/>
+      </w:pPr>
+      <w:rPr>
+        <w:rFonts w:ascii="Wingdings" w:hAnsi="Wingdings" w:hint="default"/>
+      </w:rPr>
+    </w:lvl>
+    <w:lvl w:ilvl="6" w:tplc="08160001" w:tentative="1">
+      <w:start w:val="1"/>
+      <w:numFmt w:val="bullet"/>
+      <w:lvlText w:val=""/>
+      <w:lvlJc w:val="left"/>
+      <w:pPr>
+        <w:ind w:left="5040" w:hanging="360"/>
+      </w:pPr>
+      <w:rPr>
+        <w:rFonts w:ascii="Symbol" w:hAnsi="Symbol" w:hint="default"/>
+      </w:rPr>
+    </w:lvl>
+    <w:lvl w:ilvl="7" w:tplc="08160003" w:tentative="1">
+      <w:start w:val="1"/>
+      <w:numFmt w:val="bullet"/>
+      <w:lvlText w:val="o"/>
+      <w:lvlJc w:val="left"/>
+      <w:pPr>
+        <w:ind w:left="5760" w:hanging="360"/>
+      </w:pPr>
+      <w:rPr>
+        <w:rFonts w:ascii="Courier New" w:hAnsi="Courier New" w:cs="Courier New" w:hint="default"/>
+      </w:rPr>
+    </w:lvl>
+    <w:lvl w:ilvl="8" w:tplc="08160005" w:tentative="1">
+      <w:start w:val="1"/>
+      <w:numFmt w:val="bullet"/>
+      <w:lvlText w:val=""/>
+      <w:lvlJc w:val="left"/>
+      <w:pPr>
+        <w:ind w:left="6480" w:hanging="360"/>
+      </w:pPr>
+      <w:rPr>
+        <w:rFonts w:ascii="Wingdings" w:hAnsi="Wingdings" w:hint="default"/>
+      </w:rPr>
+    </w:lvl>
+  </w:abstractNum>
+  <w:abstractNum w:abstractNumId="7" w15:restartNumberingAfterBreak="0">
     <w:nsid w:val="278854A3"/>
     <w:multiLevelType w:val="multilevel"/>
     <w:tmpl w:val="3F6EC576"/>
@@ -22904,7 +23742,7 @@
       </w:rPr>
     </w:lvl>
   </w:abstractNum>
-  <w:abstractNum w:abstractNumId="6" w15:restartNumberingAfterBreak="0">
+  <w:abstractNum w:abstractNumId="8" w15:restartNumberingAfterBreak="0">
     <w:nsid w:val="30C66076"/>
     <w:multiLevelType w:val="hybridMultilevel"/>
     <w:tmpl w:val="5F2A6C0A"/>
@@ -22993,7 +23831,7 @@
       </w:pPr>
     </w:lvl>
   </w:abstractNum>
-  <w:abstractNum w:abstractNumId="7" w15:restartNumberingAfterBreak="0">
+  <w:abstractNum w:abstractNumId="9" w15:restartNumberingAfterBreak="0">
     <w:nsid w:val="353D1EAC"/>
     <w:multiLevelType w:val="multilevel"/>
     <w:tmpl w:val="C832B98C"/>
@@ -23114,7 +23952,7 @@
       </w:rPr>
     </w:lvl>
   </w:abstractNum>
-  <w:abstractNum w:abstractNumId="8" w15:restartNumberingAfterBreak="0">
+  <w:abstractNum w:abstractNumId="10" w15:restartNumberingAfterBreak="0">
     <w:nsid w:val="3D1C0923"/>
     <w:multiLevelType w:val="multilevel"/>
     <w:tmpl w:val="3F6EC576"/>
@@ -23235,7 +24073,7 @@
       </w:rPr>
     </w:lvl>
   </w:abstractNum>
-  <w:abstractNum w:abstractNumId="9" w15:restartNumberingAfterBreak="0">
+  <w:abstractNum w:abstractNumId="11" w15:restartNumberingAfterBreak="0">
     <w:nsid w:val="3F9F66D5"/>
     <w:multiLevelType w:val="multilevel"/>
     <w:tmpl w:val="C832B98C"/>
@@ -23356,7 +24194,7 @@
       </w:rPr>
     </w:lvl>
   </w:abstractNum>
-  <w:abstractNum w:abstractNumId="10" w15:restartNumberingAfterBreak="0">
+  <w:abstractNum w:abstractNumId="12" w15:restartNumberingAfterBreak="0">
     <w:nsid w:val="4911559C"/>
     <w:multiLevelType w:val="multilevel"/>
     <w:tmpl w:val="3F6EC576"/>
@@ -23477,7 +24315,7 @@
       </w:rPr>
     </w:lvl>
   </w:abstractNum>
-  <w:abstractNum w:abstractNumId="11" w15:restartNumberingAfterBreak="0">
+  <w:abstractNum w:abstractNumId="13" w15:restartNumberingAfterBreak="0">
     <w:nsid w:val="4CAB0EF5"/>
     <w:multiLevelType w:val="multilevel"/>
     <w:tmpl w:val="C832B98C"/>
@@ -23598,7 +24436,7 @@
       </w:rPr>
     </w:lvl>
   </w:abstractNum>
-  <w:abstractNum w:abstractNumId="12" w15:restartNumberingAfterBreak="0">
+  <w:abstractNum w:abstractNumId="14" w15:restartNumberingAfterBreak="0">
     <w:nsid w:val="4D0C064C"/>
     <w:multiLevelType w:val="multilevel"/>
     <w:tmpl w:val="3F6EC576"/>
@@ -23719,7 +24557,7 @@
       </w:rPr>
     </w:lvl>
   </w:abstractNum>
-  <w:abstractNum w:abstractNumId="13" w15:restartNumberingAfterBreak="0">
+  <w:abstractNum w:abstractNumId="15" w15:restartNumberingAfterBreak="0">
     <w:nsid w:val="4D2D0419"/>
     <w:multiLevelType w:val="multilevel"/>
     <w:tmpl w:val="3F6EC576"/>
@@ -23840,7 +24678,7 @@
       </w:rPr>
     </w:lvl>
   </w:abstractNum>
-  <w:abstractNum w:abstractNumId="14" w15:restartNumberingAfterBreak="0">
+  <w:abstractNum w:abstractNumId="16" w15:restartNumberingAfterBreak="0">
     <w:nsid w:val="4D8B23FC"/>
     <w:multiLevelType w:val="multilevel"/>
     <w:tmpl w:val="3F6EC576"/>
@@ -23961,7 +24799,120 @@
       </w:rPr>
     </w:lvl>
   </w:abstractNum>
-  <w:abstractNum w:abstractNumId="15" w15:restartNumberingAfterBreak="0">
+  <w:abstractNum w:abstractNumId="17" w15:restartNumberingAfterBreak="0">
+    <w:nsid w:val="52AA7B6B"/>
+    <w:multiLevelType w:val="hybridMultilevel"/>
+    <w:tmpl w:val="275E8B26"/>
+    <w:lvl w:ilvl="0" w:tplc="08160001">
+      <w:start w:val="1"/>
+      <w:numFmt w:val="bullet"/>
+      <w:lvlText w:val=""/>
+      <w:lvlJc w:val="left"/>
+      <w:pPr>
+        <w:ind w:left="1125" w:hanging="360"/>
+      </w:pPr>
+      <w:rPr>
+        <w:rFonts w:ascii="Symbol" w:hAnsi="Symbol" w:hint="default"/>
+      </w:rPr>
+    </w:lvl>
+    <w:lvl w:ilvl="1" w:tplc="08160003" w:tentative="1">
+      <w:start w:val="1"/>
+      <w:numFmt w:val="bullet"/>
+      <w:lvlText w:val="o"/>
+      <w:lvlJc w:val="left"/>
+      <w:pPr>
+        <w:ind w:left="1845" w:hanging="360"/>
+      </w:pPr>
+      <w:rPr>
+        <w:rFonts w:ascii="Courier New" w:hAnsi="Courier New" w:cs="Courier New" w:hint="default"/>
+      </w:rPr>
+    </w:lvl>
+    <w:lvl w:ilvl="2" w:tplc="08160005" w:tentative="1">
+      <w:start w:val="1"/>
+      <w:numFmt w:val="bullet"/>
+      <w:lvlText w:val=""/>
+      <w:lvlJc w:val="left"/>
+      <w:pPr>
+        <w:ind w:left="2565" w:hanging="360"/>
+      </w:pPr>
+      <w:rPr>
+        <w:rFonts w:ascii="Wingdings" w:hAnsi="Wingdings" w:hint="default"/>
+      </w:rPr>
+    </w:lvl>
+    <w:lvl w:ilvl="3" w:tplc="08160001" w:tentative="1">
+      <w:start w:val="1"/>
+      <w:numFmt w:val="bullet"/>
+      <w:lvlText w:val=""/>
+      <w:lvlJc w:val="left"/>
+      <w:pPr>
+        <w:ind w:left="3285" w:hanging="360"/>
+      </w:pPr>
+      <w:rPr>
+        <w:rFonts w:ascii="Symbol" w:hAnsi="Symbol" w:hint="default"/>
+      </w:rPr>
+    </w:lvl>
+    <w:lvl w:ilvl="4" w:tplc="08160003" w:tentative="1">
+      <w:start w:val="1"/>
+      <w:numFmt w:val="bullet"/>
+      <w:lvlText w:val="o"/>
+      <w:lvlJc w:val="left"/>
+      <w:pPr>
+        <w:ind w:left="4005" w:hanging="360"/>
+      </w:pPr>
+      <w:rPr>
+        <w:rFonts w:ascii="Courier New" w:hAnsi="Courier New" w:cs="Courier New" w:hint="default"/>
+      </w:rPr>
+    </w:lvl>
+    <w:lvl w:ilvl="5" w:tplc="08160005" w:tentative="1">
+      <w:start w:val="1"/>
+      <w:numFmt w:val="bullet"/>
+      <w:lvlText w:val=""/>
+      <w:lvlJc w:val="left"/>
+      <w:pPr>
+        <w:ind w:left="4725" w:hanging="360"/>
+      </w:pPr>
+      <w:rPr>
+        <w:rFonts w:ascii="Wingdings" w:hAnsi="Wingdings" w:hint="default"/>
+      </w:rPr>
+    </w:lvl>
+    <w:lvl w:ilvl="6" w:tplc="08160001" w:tentative="1">
+      <w:start w:val="1"/>
+      <w:numFmt w:val="bullet"/>
+      <w:lvlText w:val=""/>
+      <w:lvlJc w:val="left"/>
+      <w:pPr>
+        <w:ind w:left="5445" w:hanging="360"/>
+      </w:pPr>
+      <w:rPr>
+        <w:rFonts w:ascii="Symbol" w:hAnsi="Symbol" w:hint="default"/>
+      </w:rPr>
+    </w:lvl>
+    <w:lvl w:ilvl="7" w:tplc="08160003" w:tentative="1">
+      <w:start w:val="1"/>
+      <w:numFmt w:val="bullet"/>
+      <w:lvlText w:val="o"/>
+      <w:lvlJc w:val="left"/>
+      <w:pPr>
+        <w:ind w:left="6165" w:hanging="360"/>
+      </w:pPr>
+      <w:rPr>
+        <w:rFonts w:ascii="Courier New" w:hAnsi="Courier New" w:cs="Courier New" w:hint="default"/>
+      </w:rPr>
+    </w:lvl>
+    <w:lvl w:ilvl="8" w:tplc="08160005" w:tentative="1">
+      <w:start w:val="1"/>
+      <w:numFmt w:val="bullet"/>
+      <w:lvlText w:val=""/>
+      <w:lvlJc w:val="left"/>
+      <w:pPr>
+        <w:ind w:left="6885" w:hanging="360"/>
+      </w:pPr>
+      <w:rPr>
+        <w:rFonts w:ascii="Wingdings" w:hAnsi="Wingdings" w:hint="default"/>
+      </w:rPr>
+    </w:lvl>
+  </w:abstractNum>
+  <w:abstractNum w:abstractNumId="18" w15:restartNumberingAfterBreak="0">
     <w:nsid w:val="56703DEB"/>
     <w:multiLevelType w:val="multilevel"/>
     <w:tmpl w:val="3F6EC576"/>
@@ -24082,7 +25033,120 @@
       </w:rPr>
     </w:lvl>
   </w:abstractNum>
-  <w:abstractNum w:abstractNumId="16" w15:restartNumberingAfterBreak="0">
+  <w:abstractNum w:abstractNumId="19" w15:restartNumberingAfterBreak="0">
+    <w:nsid w:val="5A012F38"/>
+    <w:multiLevelType w:val="hybridMultilevel"/>
+    <w:tmpl w:val="7734A70C"/>
+    <w:lvl w:ilvl="0" w:tplc="08160001">
+      <w:start w:val="1"/>
+      <w:numFmt w:val="bullet"/>
+      <w:lvlText w:val=""/>
+      <w:lvlJc w:val="left"/>
+      <w:pPr>
+        <w:ind w:left="1425" w:hanging="360"/>
+      </w:pPr>
+      <w:rPr>
+        <w:rFonts w:ascii="Symbol" w:hAnsi="Symbol" w:hint="default"/>
+      </w:rPr>
+    </w:lvl>
+    <w:lvl w:ilvl="1" w:tplc="08160003" w:tentative="1">
+      <w:start w:val="1"/>
+      <w:numFmt w:val="bullet"/>
+      <w:lvlText w:val="o"/>
+      <w:lvlJc w:val="left"/>
+      <w:pPr>
+        <w:ind w:left="2145" w:hanging="360"/>
+      </w:pPr>
+      <w:rPr>
+        <w:rFonts w:ascii="Courier New" w:hAnsi="Courier New" w:cs="Courier New" w:hint="default"/>
+      </w:rPr>
+    </w:lvl>
+    <w:lvl w:ilvl="2" w:tplc="08160005" w:tentative="1">
+      <w:start w:val="1"/>
+      <w:numFmt w:val="bullet"/>
+      <w:lvlText w:val=""/>
+      <w:lvlJc w:val="left"/>
+      <w:pPr>
+        <w:ind w:left="2865" w:hanging="360"/>
+      </w:pPr>
+      <w:rPr>
+        <w:rFonts w:ascii="Wingdings" w:hAnsi="Wingdings" w:hint="default"/>
+      </w:rPr>
+    </w:lvl>
+    <w:lvl w:ilvl="3" w:tplc="08160001" w:tentative="1">
+      <w:start w:val="1"/>
+      <w:numFmt w:val="bullet"/>
+      <w:lvlText w:val=""/>
+      <w:lvlJc w:val="left"/>
+      <w:pPr>
+        <w:ind w:left="3585" w:hanging="360"/>
+      </w:pPr>
+      <w:rPr>
+        <w:rFonts w:ascii="Symbol" w:hAnsi="Symbol" w:hint="default"/>
+      </w:rPr>
+    </w:lvl>
+    <w:lvl w:ilvl="4" w:tplc="08160003" w:tentative="1">
+      <w:start w:val="1"/>
+      <w:numFmt w:val="bullet"/>
+      <w:lvlText w:val="o"/>
+      <w:lvlJc w:val="left"/>
+      <w:pPr>
+        <w:ind w:left="4305" w:hanging="360"/>
+      </w:pPr>
+      <w:rPr>
+        <w:rFonts w:ascii="Courier New" w:hAnsi="Courier New" w:cs="Courier New" w:hint="default"/>
+      </w:rPr>
+    </w:lvl>
+    <w:lvl w:ilvl="5" w:tplc="08160005" w:tentative="1">
+      <w:start w:val="1"/>
+      <w:numFmt w:val="bullet"/>
+      <w:lvlText w:val=""/>
+      <w:lvlJc w:val="left"/>
+      <w:pPr>
+        <w:ind w:left="5025" w:hanging="360"/>
+      </w:pPr>
+      <w:rPr>
+        <w:rFonts w:ascii="Wingdings" w:hAnsi="Wingdings" w:hint="default"/>
+      </w:rPr>
+    </w:lvl>
+    <w:lvl w:ilvl="6" w:tplc="08160001" w:tentative="1">
+      <w:start w:val="1"/>
+      <w:numFmt w:val="bullet"/>
+      <w:lvlText w:val=""/>
+      <w:lvlJc w:val="left"/>
+      <w:pPr>
+        <w:ind w:left="5745" w:hanging="360"/>
+      </w:pPr>
+      <w:rPr>
+        <w:rFonts w:ascii="Symbol" w:hAnsi="Symbol" w:hint="default"/>
+      </w:rPr>
+    </w:lvl>
+    <w:lvl w:ilvl="7" w:tplc="08160003" w:tentative="1">
+      <w:start w:val="1"/>
+      <w:numFmt w:val="bullet"/>
+      <w:lvlText w:val="o"/>
+      <w:lvlJc w:val="left"/>
+      <w:pPr>
+        <w:ind w:left="6465" w:hanging="360"/>
+      </w:pPr>
+      <w:rPr>
+        <w:rFonts w:ascii="Courier New" w:hAnsi="Courier New" w:cs="Courier New" w:hint="default"/>
+      </w:rPr>
+    </w:lvl>
+    <w:lvl w:ilvl="8" w:tplc="08160005" w:tentative="1">
+      <w:start w:val="1"/>
+      <w:numFmt w:val="bullet"/>
+      <w:lvlText w:val=""/>
+      <w:lvlJc w:val="left"/>
+      <w:pPr>
+        <w:ind w:left="7185" w:hanging="360"/>
+      </w:pPr>
+      <w:rPr>
+        <w:rFonts w:ascii="Wingdings" w:hAnsi="Wingdings" w:hint="default"/>
+      </w:rPr>
+    </w:lvl>
+  </w:abstractNum>
+  <w:abstractNum w:abstractNumId="20" w15:restartNumberingAfterBreak="0">
     <w:nsid w:val="62F75ED6"/>
     <w:multiLevelType w:val="multilevel"/>
     <w:tmpl w:val="3F6EC576"/>
@@ -24203,7 +25267,7 @@
       </w:rPr>
     </w:lvl>
   </w:abstractNum>
-  <w:abstractNum w:abstractNumId="17" w15:restartNumberingAfterBreak="0">
+  <w:abstractNum w:abstractNumId="21" w15:restartNumberingAfterBreak="0">
     <w:nsid w:val="63B3221F"/>
     <w:multiLevelType w:val="hybridMultilevel"/>
     <w:tmpl w:val="81262F5A"/>
@@ -24316,7 +25380,7 @@
       </w:rPr>
     </w:lvl>
   </w:abstractNum>
-  <w:abstractNum w:abstractNumId="18" w15:restartNumberingAfterBreak="0">
+  <w:abstractNum w:abstractNumId="22" w15:restartNumberingAfterBreak="0">
     <w:nsid w:val="65C16FE7"/>
     <w:multiLevelType w:val="multilevel"/>
     <w:tmpl w:val="3F6EC576"/>
@@ -24437,7 +25501,7 @@
       </w:rPr>
     </w:lvl>
   </w:abstractNum>
-  <w:abstractNum w:abstractNumId="19" w15:restartNumberingAfterBreak="0">
+  <w:abstractNum w:abstractNumId="23" w15:restartNumberingAfterBreak="0">
     <w:nsid w:val="6679733A"/>
     <w:multiLevelType w:val="multilevel"/>
     <w:tmpl w:val="3F6EC576"/>
@@ -24558,7 +25622,7 @@
       </w:rPr>
     </w:lvl>
   </w:abstractNum>
-  <w:abstractNum w:abstractNumId="20" w15:restartNumberingAfterBreak="0">
+  <w:abstractNum w:abstractNumId="24" w15:restartNumberingAfterBreak="0">
     <w:nsid w:val="6C6E07BB"/>
     <w:multiLevelType w:val="hybridMultilevel"/>
     <w:tmpl w:val="871EEFF8"/>
@@ -24647,7 +25711,7 @@
       </w:pPr>
     </w:lvl>
   </w:abstractNum>
-  <w:abstractNum w:abstractNumId="21" w15:restartNumberingAfterBreak="0">
+  <w:abstractNum w:abstractNumId="25" w15:restartNumberingAfterBreak="0">
     <w:nsid w:val="6CBB0DCE"/>
     <w:multiLevelType w:val="multilevel"/>
     <w:tmpl w:val="3F6EC576"/>
@@ -24769,70 +25833,82 @@
     </w:lvl>
   </w:abstractNum>
   <w:num w:numId="1" w16cid:durableId="576745575">
+    <w:abstractNumId w:val="8"/>
+  </w:num>
+  <w:num w:numId="2" w16cid:durableId="982002674">
+    <w:abstractNumId w:val="24"/>
+  </w:num>
+  <w:num w:numId="3" w16cid:durableId="635796560">
+    <w:abstractNumId w:val="11"/>
+  </w:num>
+  <w:num w:numId="4" w16cid:durableId="86314750">
+    <w:abstractNumId w:val="12"/>
+  </w:num>
+  <w:num w:numId="5" w16cid:durableId="1776175251">
+    <w:abstractNumId w:val="15"/>
+  </w:num>
+  <w:num w:numId="6" w16cid:durableId="826287160">
+    <w:abstractNumId w:val="25"/>
+  </w:num>
+  <w:num w:numId="7" w16cid:durableId="673073130">
+    <w:abstractNumId w:val="16"/>
+  </w:num>
+  <w:num w:numId="8" w16cid:durableId="1935363234">
+    <w:abstractNumId w:val="20"/>
+  </w:num>
+  <w:num w:numId="9" w16cid:durableId="1963730594">
+    <w:abstractNumId w:val="10"/>
+  </w:num>
+  <w:num w:numId="10" w16cid:durableId="968172603">
+    <w:abstractNumId w:val="23"/>
+  </w:num>
+  <w:num w:numId="11" w16cid:durableId="2021158688">
+    <w:abstractNumId w:val="7"/>
+  </w:num>
+  <w:num w:numId="12" w16cid:durableId="509416841">
+    <w:abstractNumId w:val="22"/>
+  </w:num>
+  <w:num w:numId="13" w16cid:durableId="641545948">
+    <w:abstractNumId w:val="4"/>
+  </w:num>
+  <w:num w:numId="14" w16cid:durableId="2034190601">
+    <w:abstractNumId w:val="3"/>
+  </w:num>
+  <w:num w:numId="15" w16cid:durableId="1926182336">
+    <w:abstractNumId w:val="1"/>
+  </w:num>
+  <w:num w:numId="16" w16cid:durableId="12077143">
+    <w:abstractNumId w:val="18"/>
+  </w:num>
+  <w:num w:numId="17" w16cid:durableId="2122336207">
+    <w:abstractNumId w:val="14"/>
+  </w:num>
+  <w:num w:numId="18" w16cid:durableId="505172030">
+    <w:abstractNumId w:val="2"/>
+  </w:num>
+  <w:num w:numId="19" w16cid:durableId="215049093">
+    <w:abstractNumId w:val="9"/>
+  </w:num>
+  <w:num w:numId="20" w16cid:durableId="357586864">
+    <w:abstractNumId w:val="13"/>
+  </w:num>
+  <w:num w:numId="21" w16cid:durableId="585460887">
+    <w:abstractNumId w:val="5"/>
+  </w:num>
+  <w:num w:numId="22" w16cid:durableId="2004233261">
+    <w:abstractNumId w:val="21"/>
+  </w:num>
+  <w:num w:numId="23" w16cid:durableId="1480657024">
+    <w:abstractNumId w:val="17"/>
+  </w:num>
+  <w:num w:numId="24" w16cid:durableId="1979725025">
+    <w:abstractNumId w:val="19"/>
+  </w:num>
+  <w:num w:numId="25" w16cid:durableId="1075665546">
     <w:abstractNumId w:val="6"/>
   </w:num>
-  <w:num w:numId="2" w16cid:durableId="982002674">
-    <w:abstractNumId w:val="20"/>
-  </w:num>
-  <w:num w:numId="3" w16cid:durableId="635796560">
-    <w:abstractNumId w:val="9"/>
-  </w:num>
-  <w:num w:numId="4" w16cid:durableId="86314750">
-    <w:abstractNumId w:val="10"/>
-  </w:num>
-  <w:num w:numId="5" w16cid:durableId="1776175251">
-    <w:abstractNumId w:val="13"/>
-  </w:num>
-  <w:num w:numId="6" w16cid:durableId="826287160">
-    <w:abstractNumId w:val="21"/>
-  </w:num>
-  <w:num w:numId="7" w16cid:durableId="673073130">
-    <w:abstractNumId w:val="14"/>
-  </w:num>
-  <w:num w:numId="8" w16cid:durableId="1935363234">
-    <w:abstractNumId w:val="16"/>
-  </w:num>
-  <w:num w:numId="9" w16cid:durableId="1963730594">
-    <w:abstractNumId w:val="8"/>
-  </w:num>
-  <w:num w:numId="10" w16cid:durableId="968172603">
-    <w:abstractNumId w:val="19"/>
-  </w:num>
-  <w:num w:numId="11" w16cid:durableId="2021158688">
-    <w:abstractNumId w:val="5"/>
-  </w:num>
-  <w:num w:numId="12" w16cid:durableId="509416841">
-    <w:abstractNumId w:val="18"/>
-  </w:num>
-  <w:num w:numId="13" w16cid:durableId="641545948">
-    <w:abstractNumId w:val="3"/>
-  </w:num>
-  <w:num w:numId="14" w16cid:durableId="2034190601">
-    <w:abstractNumId w:val="2"/>
-  </w:num>
-  <w:num w:numId="15" w16cid:durableId="1926182336">
+  <w:num w:numId="26" w16cid:durableId="2107845898">
     <w:abstractNumId w:val="0"/>
-  </w:num>
-  <w:num w:numId="16" w16cid:durableId="12077143">
-    <w:abstractNumId w:val="15"/>
-  </w:num>
-  <w:num w:numId="17" w16cid:durableId="2122336207">
-    <w:abstractNumId w:val="12"/>
-  </w:num>
-  <w:num w:numId="18" w16cid:durableId="505172030">
-    <w:abstractNumId w:val="1"/>
-  </w:num>
-  <w:num w:numId="19" w16cid:durableId="215049093">
-    <w:abstractNumId w:val="7"/>
-  </w:num>
-  <w:num w:numId="20" w16cid:durableId="357586864">
-    <w:abstractNumId w:val="11"/>
-  </w:num>
-  <w:num w:numId="21" w16cid:durableId="585460887">
-    <w:abstractNumId w:val="4"/>
-  </w:num>
-  <w:num w:numId="22" w16cid:durableId="2004233261">
-    <w:abstractNumId w:val="17"/>
   </w:num>
 </w:numbering>
 </file>

</xml_diff>